<commit_message>
Made some important suggestions to brochure design.
Marked changes in red text.
</commit_message>
<xml_diff>
--- a/XLP Brochure/English/WordingModifications.docx
+++ b/XLP Brochure/English/WordingModifications.docx
@@ -57,13 +57,45 @@
         <w:t xml:space="preserve">design </w:t>
       </w:r>
       <w:r>
-        <w:t>challenges, and even 16 week regular courses. We also show that XLP is not just about teaching, but also a series of planning activities that challenges the planners of activities to think and work hard.</w:t>
+        <w:t xml:space="preserve">challenges, and even </w:t>
+      </w:r>
+      <w:proofErr w:type="gramStart"/>
+      <w:r>
+        <w:t>16 week</w:t>
+      </w:r>
+      <w:proofErr w:type="gramEnd"/>
+      <w:r>
+        <w:t xml:space="preserve"> regular courses. We also show that XLP is not just about teaching, but also a series of planning activities that challenges the planners of activities to think </w:t>
+      </w:r>
+      <w:proofErr w:type="gramStart"/>
+      <w:r>
+        <w:t>and</w:t>
+      </w:r>
+      <w:proofErr w:type="gramEnd"/>
+      <w:r>
+        <w:t xml:space="preserve"> work hard.</w:t>
       </w:r>
     </w:p>
     <w:p/>
     <w:p>
       <w:r>
-        <w:t xml:space="preserve">Nomenclature is important. I think using the term, Challengers and Missionaries might confuse the reader. We should go back to the terms, “Instructors and Students”. This will be easily understood by readers. We will also show these two roles in the Tai Chih Diagram, showing that XLP </w:t>
+        <w:t xml:space="preserve">Nomenclature is important. I think using the term, Challengers and Missionaries might confuse the reader. We should go back to the terms, “Instructors and Students”. </w:t>
+      </w:r>
+      <w:proofErr w:type="gramStart"/>
+      <w:r>
+        <w:t>This will be easily understood by readers</w:t>
+      </w:r>
+      <w:proofErr w:type="gramEnd"/>
+      <w:r>
+        <w:t xml:space="preserve">. We will also show these two roles in the Tai </w:t>
+      </w:r>
+      <w:proofErr w:type="spellStart"/>
+      <w:r>
+        <w:t>Chih</w:t>
+      </w:r>
+      <w:proofErr w:type="spellEnd"/>
+      <w:r>
+        <w:t xml:space="preserve"> Diagram, showing that XLP </w:t>
       </w:r>
       <w:r>
         <w:t xml:space="preserve">is also a </w:t>
@@ -124,10 +156,22 @@
         <w:rPr>
           <w:lang w:eastAsia="zh-CN"/>
         </w:rPr>
-        <w:t>. There are some diagrams that they have, which we may reference or modify to fit our needs. In any case, please check in those images into the same directory of this GitHub data set (in the Chinese version side).</w:t>
-      </w:r>
-      <w:bookmarkStart w:id="0" w:name="_GoBack"/>
-      <w:bookmarkEnd w:id="0"/>
+        <w:t xml:space="preserve">. There are some diagrams that they have, which we may reference or modify to fit our needs. In any case, please check in those images into the same directory of this </w:t>
+      </w:r>
+      <w:proofErr w:type="spellStart"/>
+      <w:r>
+        <w:rPr>
+          <w:lang w:eastAsia="zh-CN"/>
+        </w:rPr>
+        <w:t>GitHub</w:t>
+      </w:r>
+      <w:proofErr w:type="spellEnd"/>
+      <w:r>
+        <w:rPr>
+          <w:lang w:eastAsia="zh-CN"/>
+        </w:rPr>
+        <w:t xml:space="preserve"> data set (in the Chinese version side).</w:t>
+      </w:r>
     </w:p>
     <w:p/>
     <w:p/>
@@ -147,7 +191,23 @@
         <w:t xml:space="preserve">Original </w:t>
       </w:r>
       <w:r>
-        <w:t xml:space="preserve">Wording: eXtreme Learning Pocess  </w:t>
+        <w:t xml:space="preserve">Wording: </w:t>
+      </w:r>
+      <w:proofErr w:type="spellStart"/>
+      <w:r>
+        <w:t>eXtreme</w:t>
+      </w:r>
+      <w:proofErr w:type="spellEnd"/>
+      <w:r>
+        <w:t xml:space="preserve"> Learning </w:t>
+      </w:r>
+      <w:proofErr w:type="spellStart"/>
+      <w:r>
+        <w:t>Pocess</w:t>
+      </w:r>
+      <w:proofErr w:type="spellEnd"/>
+      <w:r>
+        <w:t xml:space="preserve">  </w:t>
       </w:r>
       <w:r>
         <w:rPr>
@@ -333,6 +393,8 @@
         </w:rPr>
         <w:t xml:space="preserve">, </w:t>
       </w:r>
+      <w:proofErr w:type="spellStart"/>
+      <w:proofErr w:type="gramStart"/>
       <w:r>
         <w:rPr>
           <w:lang w:eastAsia="zh-TW"/>
@@ -345,6 +407,7 @@
         </w:rPr>
         <w:t>amified</w:t>
       </w:r>
+      <w:proofErr w:type="spellEnd"/>
       <w:r>
         <w:rPr>
           <w:lang w:eastAsia="zh-TW"/>
@@ -361,7 +424,14 @@
         <w:rPr>
           <w:lang w:eastAsia="zh-TW"/>
         </w:rPr>
-        <w:t>ystem D</w:t>
+        <w:t>ystem</w:t>
+      </w:r>
+      <w:proofErr w:type="gramEnd"/>
+      <w:r>
+        <w:rPr>
+          <w:lang w:eastAsia="zh-TW"/>
+        </w:rPr>
+        <w:t xml:space="preserve"> D</w:t>
       </w:r>
       <w:r>
         <w:rPr>
@@ -399,6 +469,7 @@
         </w:rPr>
         <w:t xml:space="preserve">. </w:t>
       </w:r>
+      <w:proofErr w:type="gramStart"/>
       <w:r>
         <w:rPr>
           <w:lang w:eastAsia="zh-TW"/>
@@ -484,6 +555,7 @@
         </w:rPr>
         <w:t>.</w:t>
       </w:r>
+      <w:proofErr w:type="gramEnd"/>
       <w:r>
         <w:rPr>
           <w:lang w:eastAsia="zh-TW"/>
@@ -589,7 +661,14 @@
         <w:rPr>
           <w:lang w:eastAsia="zh-TW"/>
         </w:rPr>
-        <w:t xml:space="preserve"> With a smiley face</w:t>
+        <w:t xml:space="preserve"> </w:t>
+      </w:r>
+      <w:proofErr w:type="gramStart"/>
+      <w:r>
+        <w:rPr>
+          <w:lang w:eastAsia="zh-TW"/>
+        </w:rPr>
+        <w:t>With a smiley face</w:t>
       </w:r>
       <w:r>
         <w:rPr>
@@ -597,6 +676,7 @@
         </w:rPr>
         <w:t>.</w:t>
       </w:r>
+      <w:proofErr w:type="gramEnd"/>
       <w:r>
         <w:rPr>
           <w:lang w:eastAsia="zh-TW"/>
@@ -654,12 +734,18 @@
       <w:r>
         <w:t xml:space="preserve">What is </w:t>
       </w:r>
-      <w:r>
-        <w:t>eXtreme Learning Process (</w:t>
+      <w:proofErr w:type="spellStart"/>
+      <w:r>
+        <w:t>eXtreme</w:t>
+      </w:r>
+      <w:proofErr w:type="spellEnd"/>
+      <w:r>
+        <w:t xml:space="preserve"> Learning Process (</w:t>
       </w:r>
       <w:r>
         <w:t>XLP</w:t>
       </w:r>
+      <w:proofErr w:type="gramStart"/>
       <w:r>
         <w:t>)</w:t>
       </w:r>
@@ -669,6 +755,7 @@
       <w:r>
         <w:t>)</w:t>
       </w:r>
+      <w:proofErr w:type="gramEnd"/>
     </w:p>
     <w:p>
       <w:pPr>
@@ -1056,11 +1143,19 @@
         </w:rPr>
         <w:t>“</w:t>
       </w:r>
-      <w:r>
-        <w:rPr>
-          <w:lang w:eastAsia="zh-TW"/>
-        </w:rPr>
-        <w:t xml:space="preserve">eXtreme </w:t>
+      <w:proofErr w:type="spellStart"/>
+      <w:r>
+        <w:rPr>
+          <w:lang w:eastAsia="zh-TW"/>
+        </w:rPr>
+        <w:t>eXtreme</w:t>
+      </w:r>
+      <w:proofErr w:type="spellEnd"/>
+      <w:r>
+        <w:rPr>
+          <w:lang w:eastAsia="zh-TW"/>
+        </w:rPr>
+        <w:t xml:space="preserve"> </w:t>
       </w:r>
       <w:r>
         <w:rPr>
@@ -1313,12 +1408,14 @@
       <w:r>
         <w:t xml:space="preserve">would happen in </w:t>
       </w:r>
+      <w:proofErr w:type="gramStart"/>
       <w:r>
         <w:t>XLP?</w:t>
       </w:r>
       <w:r>
         <w:t>…)</w:t>
       </w:r>
+      <w:proofErr w:type="gramEnd"/>
     </w:p>
     <w:p>
       <w:pPr>
@@ -1456,7 +1553,21 @@
         <w:rPr>
           <w:lang w:eastAsia="zh-TW"/>
         </w:rPr>
-        <w:t xml:space="preserve">(eXtreme Missionaries) </w:t>
+        <w:t>(</w:t>
+      </w:r>
+      <w:proofErr w:type="spellStart"/>
+      <w:r>
+        <w:rPr>
+          <w:lang w:eastAsia="zh-TW"/>
+        </w:rPr>
+        <w:t>eXtreme</w:t>
+      </w:r>
+      <w:proofErr w:type="spellEnd"/>
+      <w:r>
+        <w:rPr>
+          <w:lang w:eastAsia="zh-TW"/>
+        </w:rPr>
+        <w:t xml:space="preserve"> Missionaries) </w:t>
       </w:r>
       <w:r>
         <w:rPr>
@@ -1726,7 +1837,21 @@
         <w:rPr>
           <w:lang w:eastAsia="zh-TW"/>
         </w:rPr>
-        <w:t xml:space="preserve">presentations, but a unified learning experience that </w:t>
+        <w:t xml:space="preserve">presentations, </w:t>
+      </w:r>
+      <w:proofErr w:type="gramStart"/>
+      <w:r>
+        <w:rPr>
+          <w:lang w:eastAsia="zh-TW"/>
+        </w:rPr>
+        <w:t>but</w:t>
+      </w:r>
+      <w:proofErr w:type="gramEnd"/>
+      <w:r>
+        <w:rPr>
+          <w:lang w:eastAsia="zh-TW"/>
+        </w:rPr>
+        <w:t xml:space="preserve"> a unified learning experience that </w:t>
       </w:r>
       <w:r>
         <w:rPr>
@@ -1762,7 +1887,21 @@
         <w:rPr>
           <w:lang w:eastAsia="zh-TW"/>
         </w:rPr>
-        <w:t>realized that under demanding schedule, the speed of learning can exceed their original expectation by leaps and bounds</w:t>
+        <w:t xml:space="preserve">realized that under demanding schedule, the speed of learning </w:t>
+      </w:r>
+      <w:proofErr w:type="gramStart"/>
+      <w:r>
+        <w:rPr>
+          <w:lang w:eastAsia="zh-TW"/>
+        </w:rPr>
+        <w:t>can</w:t>
+      </w:r>
+      <w:proofErr w:type="gramEnd"/>
+      <w:r>
+        <w:rPr>
+          <w:lang w:eastAsia="zh-TW"/>
+        </w:rPr>
+        <w:t xml:space="preserve"> exceed their original expectation by leaps and bounds</w:t>
       </w:r>
       <w:r>
         <w:rPr>
@@ -1955,7 +2094,21 @@
         <w:rPr>
           <w:lang w:eastAsia="zh-TW"/>
         </w:rPr>
-        <w:t>(Then replace the words 1. Skills, 2. Project Management … by the following)</w:t>
+        <w:t xml:space="preserve">(Then replace the words 1. </w:t>
+      </w:r>
+      <w:proofErr w:type="gramStart"/>
+      <w:r>
+        <w:rPr>
+          <w:lang w:eastAsia="zh-TW"/>
+        </w:rPr>
+        <w:t>Skills, 2.</w:t>
+      </w:r>
+      <w:proofErr w:type="gramEnd"/>
+      <w:r>
+        <w:rPr>
+          <w:lang w:eastAsia="zh-TW"/>
+        </w:rPr>
+        <w:t xml:space="preserve"> Project Management … by the following)</w:t>
       </w:r>
     </w:p>
     <w:p>
@@ -2091,7 +2244,21 @@
         <w:rPr>
           <w:lang w:eastAsia="zh-TW"/>
         </w:rPr>
-        <w:t xml:space="preserve"> We generally follow these learning activity classification scheme to orchestrate XLP programs.</w:t>
+        <w:t xml:space="preserve"> We generally follow </w:t>
+      </w:r>
+      <w:proofErr w:type="gramStart"/>
+      <w:r>
+        <w:rPr>
+          <w:lang w:eastAsia="zh-TW"/>
+        </w:rPr>
+        <w:t>these learning activity classification scheme</w:t>
+      </w:r>
+      <w:proofErr w:type="gramEnd"/>
+      <w:r>
+        <w:rPr>
+          <w:lang w:eastAsia="zh-TW"/>
+        </w:rPr>
+        <w:t xml:space="preserve"> to orchestrate XLP programs.</w:t>
       </w:r>
     </w:p>
     <w:p>
@@ -2174,6 +2341,35 @@
         <w:rPr>
           <w:lang w:eastAsia="zh-TW"/>
         </w:rPr>
+        <w:t xml:space="preserve"> </w:t>
+      </w:r>
+      <w:r>
+        <w:rPr>
+          <w:color w:val="FF0000"/>
+          <w:lang w:eastAsia="zh-TW"/>
+        </w:rPr>
+        <w:t xml:space="preserve">This diagram also shows what techniques or knowledge content we plan to deliver to the students. We can claim that this can be customized for different audience. Then, we can use the </w:t>
+      </w:r>
+      <w:proofErr w:type="gramStart"/>
+      <w:r>
+        <w:rPr>
+          <w:color w:val="FF0000"/>
+          <w:lang w:eastAsia="zh-TW"/>
+        </w:rPr>
+        <w:t>four quadrant</w:t>
+      </w:r>
+      <w:proofErr w:type="gramEnd"/>
+      <w:r>
+        <w:rPr>
+          <w:color w:val="FF0000"/>
+          <w:lang w:eastAsia="zh-TW"/>
+        </w:rPr>
+        <w:t xml:space="preserve"> division to quickly identify a training program to deliver these content knowledge in an integrative game/context.</w:t>
+      </w:r>
+      <w:r>
+        <w:rPr>
+          <w:lang w:eastAsia="zh-TW"/>
+        </w:rPr>
         <w:t>)</w:t>
       </w:r>
     </w:p>
@@ -2227,13 +2423,24 @@
         <w:t>from “</w:t>
       </w:r>
       <w:r>
-        <w:t>Developing Skills and Efficiencies”</w:t>
-      </w:r>
-      <w:r>
-        <w:rPr>
-          <w:lang w:eastAsia="zh-TW"/>
-        </w:rPr>
-        <w:t xml:space="preserve">  to “</w:t>
+        <w:t>Developing Skills and Efficiencies</w:t>
+      </w:r>
+      <w:proofErr w:type="gramStart"/>
+      <w:r>
+        <w:t>”</w:t>
+      </w:r>
+      <w:r>
+        <w:rPr>
+          <w:lang w:eastAsia="zh-TW"/>
+        </w:rPr>
+        <w:t xml:space="preserve">  to</w:t>
+      </w:r>
+      <w:proofErr w:type="gramEnd"/>
+      <w:r>
+        <w:rPr>
+          <w:lang w:eastAsia="zh-TW"/>
+        </w:rPr>
+        <w:t xml:space="preserve"> “</w:t>
       </w:r>
       <w:r>
         <w:rPr>
@@ -2319,8 +2526,16 @@
         <w:rPr>
           <w:lang w:eastAsia="zh-TW"/>
         </w:rPr>
-        <w:t>arranges them in two axis</w:t>
-      </w:r>
+        <w:t xml:space="preserve">arranges them in two </w:t>
+      </w:r>
+      <w:proofErr w:type="gramStart"/>
+      <w:r>
+        <w:rPr>
+          <w:lang w:eastAsia="zh-TW"/>
+        </w:rPr>
+        <w:t>axis</w:t>
+      </w:r>
+      <w:proofErr w:type="gramEnd"/>
       <w:r>
         <w:rPr>
           <w:lang w:eastAsia="zh-TW"/>
@@ -2461,6 +2676,60 @@
         <w:rPr>
           <w:lang w:eastAsia="zh-TW"/>
         </w:rPr>
+        <w:t xml:space="preserve"> </w:t>
+      </w:r>
+      <w:bookmarkStart w:id="0" w:name="_GoBack"/>
+      <w:r>
+        <w:rPr>
+          <w:color w:val="FF0000"/>
+          <w:lang w:eastAsia="zh-TW"/>
+        </w:rPr>
+        <w:t xml:space="preserve">The first diagram should be redrawn. It should symbolize the notion of </w:t>
+      </w:r>
+      <w:r>
+        <w:rPr>
+          <w:color w:val="FF0000"/>
+          <w:lang w:eastAsia="zh-TW"/>
+        </w:rPr>
+        <w:t xml:space="preserve">helping all learners to focus on a concrete product. Then we will </w:t>
+      </w:r>
+      <w:proofErr w:type="gramStart"/>
+      <w:r>
+        <w:rPr>
+          <w:color w:val="FF0000"/>
+          <w:lang w:eastAsia="zh-TW"/>
+        </w:rPr>
+        <w:t>oriented</w:t>
+      </w:r>
+      <w:proofErr w:type="gramEnd"/>
+      <w:r>
+        <w:rPr>
+          <w:color w:val="FF0000"/>
+          <w:lang w:eastAsia="zh-TW"/>
+        </w:rPr>
+        <w:t xml:space="preserve"> the courses, the skills and the infrastructure to support the product development activity. Therefore, using rectangle diagrams might not be adequate. We want to show that everything </w:t>
+      </w:r>
+      <w:proofErr w:type="gramStart"/>
+      <w:r>
+        <w:rPr>
+          <w:color w:val="FF0000"/>
+          <w:lang w:eastAsia="zh-TW"/>
+        </w:rPr>
+        <w:t>converge</w:t>
+      </w:r>
+      <w:proofErr w:type="gramEnd"/>
+      <w:r>
+        <w:rPr>
+          <w:color w:val="FF0000"/>
+          <w:lang w:eastAsia="zh-TW"/>
+        </w:rPr>
+        <w:t xml:space="preserve"> into the PRODUCT. </w:t>
+      </w:r>
+      <w:bookmarkEnd w:id="0"/>
+      <w:r>
+        <w:rPr>
+          <w:lang w:eastAsia="zh-TW"/>
+        </w:rPr>
         <w:t>)</w:t>
       </w:r>
     </w:p>
@@ -2863,7 +3132,21 @@
         <w:rPr>
           <w:lang w:eastAsia="zh-TW"/>
         </w:rPr>
-        <w:t xml:space="preserve">, the S-Curve (as shown in the digragm). </w:t>
+        <w:t xml:space="preserve">, the S-Curve (as shown in the </w:t>
+      </w:r>
+      <w:proofErr w:type="spellStart"/>
+      <w:r>
+        <w:rPr>
+          <w:lang w:eastAsia="zh-TW"/>
+        </w:rPr>
+        <w:t>digragm</w:t>
+      </w:r>
+      <w:proofErr w:type="spellEnd"/>
+      <w:r>
+        <w:rPr>
+          <w:lang w:eastAsia="zh-TW"/>
+        </w:rPr>
+        <w:t xml:space="preserve">). </w:t>
       </w:r>
       <w:r>
         <w:rPr>
@@ -3027,8 +3310,16 @@
         <w:rPr>
           <w:lang w:eastAsia="zh-TW"/>
         </w:rPr>
-        <w:t xml:space="preserve"> we proposed the use of Arduino</w:t>
-      </w:r>
+        <w:t xml:space="preserve"> we proposed the use of </w:t>
+      </w:r>
+      <w:proofErr w:type="spellStart"/>
+      <w:r>
+        <w:rPr>
+          <w:lang w:eastAsia="zh-TW"/>
+        </w:rPr>
+        <w:t>Arduino</w:t>
+      </w:r>
+      <w:proofErr w:type="spellEnd"/>
       <w:r>
         <w:rPr>
           <w:lang w:eastAsia="zh-TW"/>
@@ -3359,7 +3650,21 @@
         <w:rPr>
           <w:lang w:eastAsia="zh-TW"/>
         </w:rPr>
-        <w:t xml:space="preserve">instruct our participants to use other real-time data services and computable knowledge engine such as Wolfram|Alpha, </w:t>
+        <w:t xml:space="preserve">instruct our participants to use other real-time data services and computable knowledge engine such as </w:t>
+      </w:r>
+      <w:proofErr w:type="spellStart"/>
+      <w:r>
+        <w:rPr>
+          <w:lang w:eastAsia="zh-TW"/>
+        </w:rPr>
+        <w:t>Wolfram|Alpha</w:t>
+      </w:r>
+      <w:proofErr w:type="spellEnd"/>
+      <w:r>
+        <w:rPr>
+          <w:lang w:eastAsia="zh-TW"/>
+        </w:rPr>
+        <w:t xml:space="preserve">, </w:t>
       </w:r>
       <w:r>
         <w:rPr>
@@ -3447,11 +3752,47 @@
         </w:rPr>
         <w:t xml:space="preserve"> </w:t>
       </w:r>
-      <w:r>
-        <w:rPr>
-          <w:lang w:eastAsia="zh-TW"/>
-        </w:rPr>
-        <w:t xml:space="preserve">Data Synchronization services such as DropBox and GitHub are used by both XLP instructor to design XLP programs, and they are also used by XLP </w:t>
+      <w:proofErr w:type="gramStart"/>
+      <w:r>
+        <w:rPr>
+          <w:lang w:eastAsia="zh-TW"/>
+        </w:rPr>
+        <w:t xml:space="preserve">Data Synchronization services such as </w:t>
+      </w:r>
+      <w:proofErr w:type="spellStart"/>
+      <w:r>
+        <w:rPr>
+          <w:lang w:eastAsia="zh-TW"/>
+        </w:rPr>
+        <w:t>DropBox</w:t>
+      </w:r>
+      <w:proofErr w:type="spellEnd"/>
+      <w:r>
+        <w:rPr>
+          <w:lang w:eastAsia="zh-TW"/>
+        </w:rPr>
+        <w:t xml:space="preserve"> and </w:t>
+      </w:r>
+      <w:proofErr w:type="spellStart"/>
+      <w:r>
+        <w:rPr>
+          <w:lang w:eastAsia="zh-TW"/>
+        </w:rPr>
+        <w:t>GitHub</w:t>
+      </w:r>
+      <w:proofErr w:type="spellEnd"/>
+      <w:r>
+        <w:rPr>
+          <w:lang w:eastAsia="zh-TW"/>
+        </w:rPr>
+        <w:t xml:space="preserve"> are used by both XLP instructor to design XLP programs</w:t>
+      </w:r>
+      <w:proofErr w:type="gramEnd"/>
+      <w:r>
+        <w:rPr>
+          <w:lang w:eastAsia="zh-TW"/>
+        </w:rPr>
+        <w:t xml:space="preserve">, and they are also used by XLP </w:t>
       </w:r>
       <w:r>
         <w:rPr>
@@ -3487,7 +3828,21 @@
         <w:rPr>
           <w:lang w:eastAsia="zh-TW"/>
         </w:rPr>
-        <w:t xml:space="preserve">use these network-services is also a major learning </w:t>
+        <w:t xml:space="preserve">use these network-services </w:t>
+      </w:r>
+      <w:proofErr w:type="gramStart"/>
+      <w:r>
+        <w:rPr>
+          <w:lang w:eastAsia="zh-TW"/>
+        </w:rPr>
+        <w:t>is</w:t>
+      </w:r>
+      <w:proofErr w:type="gramEnd"/>
+      <w:r>
+        <w:rPr>
+          <w:lang w:eastAsia="zh-TW"/>
+        </w:rPr>
+        <w:t xml:space="preserve"> also a major learning </w:t>
       </w:r>
       <w:r>
         <w:rPr>
@@ -3534,8 +3889,13 @@
       <w:r>
         <w:t xml:space="preserve">Title: </w:t>
       </w:r>
-      <w:r>
-        <w:t>eXtreme Learning Process in Tsinghua</w:t>
+      <w:proofErr w:type="spellStart"/>
+      <w:r>
+        <w:t>eXtreme</w:t>
+      </w:r>
+      <w:proofErr w:type="spellEnd"/>
+      <w:r>
+        <w:t xml:space="preserve"> Learning Process in Tsinghua</w:t>
       </w:r>
       <w:r>
         <w:t>)</w:t>
@@ -3615,7 +3975,14 @@
         <w:rPr>
           <w:lang w:eastAsia="zh-TW"/>
         </w:rPr>
-        <w:t xml:space="preserve">: Past XLP Activities </w:t>
+        <w:t xml:space="preserve">: Past XLP </w:t>
+      </w:r>
+      <w:proofErr w:type="gramStart"/>
+      <w:r>
+        <w:rPr>
+          <w:lang w:eastAsia="zh-TW"/>
+        </w:rPr>
+        <w:t xml:space="preserve">Activities </w:t>
       </w:r>
       <w:r>
         <w:rPr>
@@ -3623,31 +3990,60 @@
         </w:rPr>
         <w:t>)</w:t>
       </w:r>
-    </w:p>
-    <w:p>
-      <w:pPr>
-        <w:tabs>
-          <w:tab w:val="left" w:pos="490"/>
-        </w:tabs>
-        <w:rPr>
-          <w:lang w:eastAsia="zh-TW"/>
-        </w:rPr>
-      </w:pPr>
-    </w:p>
-    <w:p>
-      <w:pPr>
-        <w:tabs>
-          <w:tab w:val="left" w:pos="490"/>
-        </w:tabs>
-        <w:rPr>
-          <w:lang w:eastAsia="zh-TW"/>
-        </w:rPr>
-      </w:pPr>
-      <w:r>
-        <w:rPr>
-          <w:lang w:eastAsia="zh-TW"/>
-        </w:rPr>
-        <w:t>In the last few years, we have been applying XLP to various types of curriculum design. It includes semester-long courses, and week-long intensive hackathon-like activities.</w:t>
+      <w:proofErr w:type="gramEnd"/>
+    </w:p>
+    <w:p>
+      <w:pPr>
+        <w:tabs>
+          <w:tab w:val="left" w:pos="490"/>
+        </w:tabs>
+        <w:rPr>
+          <w:lang w:eastAsia="zh-TW"/>
+        </w:rPr>
+      </w:pPr>
+    </w:p>
+    <w:p>
+      <w:pPr>
+        <w:tabs>
+          <w:tab w:val="left" w:pos="490"/>
+        </w:tabs>
+        <w:rPr>
+          <w:lang w:eastAsia="zh-TW"/>
+        </w:rPr>
+      </w:pPr>
+      <w:r>
+        <w:rPr>
+          <w:lang w:eastAsia="zh-TW"/>
+        </w:rPr>
+        <w:t xml:space="preserve">In the last few years, we have been applying XLP to various types of curriculum design. It includes semester-long courses, and </w:t>
+      </w:r>
+      <w:proofErr w:type="gramStart"/>
+      <w:r>
+        <w:rPr>
+          <w:lang w:eastAsia="zh-TW"/>
+        </w:rPr>
+        <w:t>week-long</w:t>
+      </w:r>
+      <w:proofErr w:type="gramEnd"/>
+      <w:r>
+        <w:rPr>
+          <w:lang w:eastAsia="zh-TW"/>
+        </w:rPr>
+        <w:t xml:space="preserve"> intensive </w:t>
+      </w:r>
+      <w:proofErr w:type="spellStart"/>
+      <w:r>
+        <w:rPr>
+          <w:lang w:eastAsia="zh-TW"/>
+        </w:rPr>
+        <w:t>hackathon</w:t>
+      </w:r>
+      <w:proofErr w:type="spellEnd"/>
+      <w:r>
+        <w:rPr>
+          <w:lang w:eastAsia="zh-TW"/>
+        </w:rPr>
+        <w:t>-like activities.</w:t>
       </w:r>
       <w:r>
         <w:rPr>
@@ -4209,7 +4605,15 @@
     </w:p>
     <w:p>
       <w:r>
-        <w:t>Suggestion: (“Synchronization Points Between Instructors (CDs) and Students(XMs)”)</w:t>
+        <w:t xml:space="preserve">Suggestion: (“Synchronization Points Between Instructors (CDs) and </w:t>
+      </w:r>
+      <w:proofErr w:type="gramStart"/>
+      <w:r>
+        <w:t>Students(</w:t>
+      </w:r>
+      <w:proofErr w:type="gramEnd"/>
+      <w:r>
+        <w:t>XMs)”)</w:t>
       </w:r>
     </w:p>
     <w:p>
@@ -4257,7 +4661,15 @@
         </w:rPr>
       </w:pPr>
       <w:r>
-        <w:t xml:space="preserve">For people in Tsinghua, just use an asterisk to denote them, and put a footnote the explain what it is. </w:t>
+        <w:t xml:space="preserve">For people in Tsinghua, just use an asterisk to denote them, and put a footnote </w:t>
+      </w:r>
+      <w:proofErr w:type="gramStart"/>
+      <w:r>
+        <w:t>the explain</w:t>
+      </w:r>
+      <w:proofErr w:type="gramEnd"/>
+      <w:r>
+        <w:t xml:space="preserve"> what it is. </w:t>
       </w:r>
     </w:p>
     <w:p>
@@ -4314,6 +4726,7 @@
       <w:r>
         <w:t>Suggestion: (</w:t>
       </w:r>
+      <w:proofErr w:type="spellStart"/>
       <w:r>
         <w:t>Title:</w:t>
       </w:r>
@@ -4323,6 +4736,7 @@
       <w:r>
         <w:t>Website</w:t>
       </w:r>
+      <w:proofErr w:type="spellEnd"/>
       <w:r>
         <w:t>:</w:t>
       </w:r>
@@ -4568,7 +4982,21 @@
         <w:rPr>
           <w:lang w:eastAsia="zh-CN"/>
         </w:rPr>
-        <w:t xml:space="preserve">Please have the new assistants try to translate these text into Chinese, then, </w:t>
+        <w:t xml:space="preserve">Please have the new assistants try to translate </w:t>
+      </w:r>
+      <w:proofErr w:type="gramStart"/>
+      <w:r>
+        <w:rPr>
+          <w:lang w:eastAsia="zh-CN"/>
+        </w:rPr>
+        <w:t>these text</w:t>
+      </w:r>
+      <w:proofErr w:type="gramEnd"/>
+      <w:r>
+        <w:rPr>
+          <w:lang w:eastAsia="zh-CN"/>
+        </w:rPr>
+        <w:t xml:space="preserve"> into Chinese, then, </w:t>
       </w:r>
       <w:r>
         <w:rPr>

</xml_diff>

<commit_message>
Good Product vs. Good Process
Please see the first page. Changes are marked in red.
</commit_message>
<xml_diff>
--- a/XLP Brochure/English/WordingModifications.docx
+++ b/XLP Brochure/English/WordingModifications.docx
@@ -23,6 +23,24 @@
     </w:p>
     <w:p/>
     <w:p>
+      <w:pPr>
+        <w:rPr>
+          <w:color w:val="FF0000"/>
+        </w:rPr>
+      </w:pPr>
+      <w:r>
+        <w:rPr>
+          <w:color w:val="FF0000"/>
+        </w:rPr>
+        <w:t>As we are designing XLP, we must reveal one critical concept, “Good Products come from Good Processes.” We emphasize Process, because we care about making good products in the long term. This can be the main slogan on the cover page.</w:t>
+      </w:r>
+    </w:p>
+    <w:p>
+      <w:r>
+        <w:t xml:space="preserve"> </w:t>
+      </w:r>
+    </w:p>
+    <w:p>
       <w:r>
         <w:t xml:space="preserve">We might need to add a few more pages. We haven’t included the Layered Diagram, which is an important part of the idea. We want people to recognize that XLP introduces </w:t>
       </w:r>
@@ -289,7 +307,14 @@
         <w:rPr>
           <w:lang w:eastAsia="zh-TW"/>
         </w:rPr>
-        <w:t xml:space="preserve">. We need to find a picture that represents the liveliness of this </w:t>
+        <w:t xml:space="preserve">. We need to find a picture </w:t>
+      </w:r>
+      <w:r>
+        <w:rPr>
+          <w:lang w:eastAsia="zh-TW"/>
+        </w:rPr>
+        <w:lastRenderedPageBreak/>
+        <w:t xml:space="preserve">that represents the liveliness of this </w:t>
       </w:r>
       <w:r>
         <w:rPr>
@@ -480,14 +505,7 @@
         <w:rPr>
           <w:lang w:eastAsia="zh-TW"/>
         </w:rPr>
-        <w:t xml:space="preserve">Building </w:t>
-      </w:r>
-      <w:r>
-        <w:rPr>
-          <w:lang w:eastAsia="zh-TW"/>
-        </w:rPr>
-        <w:lastRenderedPageBreak/>
-        <w:t>Teams</w:t>
+        <w:t>Building Teams</w:t>
       </w:r>
       <w:r>
         <w:rPr>
@@ -586,6 +604,30 @@
         </w:rPr>
         <w:t>s on the first page if adequate.)</w:t>
       </w:r>
+      <w:r>
+        <w:rPr>
+          <w:lang w:eastAsia="zh-TW"/>
+        </w:rPr>
+        <w:t xml:space="preserve"> </w:t>
+      </w:r>
+      <w:bookmarkStart w:id="0" w:name="_GoBack"/>
+      <w:proofErr w:type="gramStart"/>
+      <w:r>
+        <w:rPr>
+          <w:color w:val="FF0000"/>
+          <w:lang w:eastAsia="zh-TW"/>
+        </w:rPr>
+        <w:t>Best of all, “Product Quality Depends on its Development Processes”, as mentioned earlier.</w:t>
+      </w:r>
+      <w:proofErr w:type="gramEnd"/>
+      <w:r>
+        <w:rPr>
+          <w:color w:val="FF0000"/>
+          <w:lang w:eastAsia="zh-TW"/>
+        </w:rPr>
+        <w:t xml:space="preserve"> These wording definitely should be changed.</w:t>
+      </w:r>
+      <w:bookmarkEnd w:id="0"/>
     </w:p>
     <w:p>
       <w:pPr>
@@ -2678,7 +2720,6 @@
         </w:rPr>
         <w:t xml:space="preserve"> </w:t>
       </w:r>
-      <w:bookmarkStart w:id="0" w:name="_GoBack"/>
       <w:r>
         <w:rPr>
           <w:color w:val="FF0000"/>
@@ -2725,7 +2766,6 @@
         </w:rPr>
         <w:t xml:space="preserve"> into the PRODUCT. </w:t>
       </w:r>
-      <w:bookmarkEnd w:id="0"/>
       <w:r>
         <w:rPr>
           <w:lang w:eastAsia="zh-TW"/>

</xml_diff>

<commit_message>
Added a video Link.
A link to Youtube video of XLP.
</commit_message>
<xml_diff>
--- a/XLP Brochure/English/WordingModifications.docx
+++ b/XLP Brochure/English/WordingModifications.docx
@@ -38,7 +38,21 @@
         <w:rPr>
           <w:color w:val="FF0000"/>
         </w:rPr>
-        <w:t xml:space="preserve"> More over, as Jian Nan just said, all our products and efforts at Toyhouse are not only about developing products, but als</w:t>
+        <w:t xml:space="preserve"> More over, as </w:t>
+      </w:r>
+      <w:proofErr w:type="spellStart"/>
+      <w:r>
+        <w:rPr>
+          <w:color w:val="FF0000"/>
+        </w:rPr>
+        <w:t>Jian</w:t>
+      </w:r>
+      <w:proofErr w:type="spellEnd"/>
+      <w:r>
+        <w:rPr>
+          <w:color w:val="FF0000"/>
+        </w:rPr>
+        <w:t xml:space="preserve"> Nan just said, all our products and efforts at Toyhouse are not only about developing products, but als</w:t>
       </w:r>
       <w:r>
         <w:rPr>
@@ -50,7 +64,21 @@
         <w:rPr>
           <w:color w:val="FF0000"/>
         </w:rPr>
-        <w:t xml:space="preserve"> the healthy evolution of our Processes. This is why we call this the eXtreme Learning Process.</w:t>
+        <w:t xml:space="preserve"> the healthy evolution of our Processes. This is why we call this the </w:t>
+      </w:r>
+      <w:proofErr w:type="spellStart"/>
+      <w:r>
+        <w:rPr>
+          <w:color w:val="FF0000"/>
+        </w:rPr>
+        <w:t>eXtreme</w:t>
+      </w:r>
+      <w:proofErr w:type="spellEnd"/>
+      <w:r>
+        <w:rPr>
+          <w:color w:val="FF0000"/>
+        </w:rPr>
+        <w:t xml:space="preserve"> Learning Process.</w:t>
       </w:r>
     </w:p>
     <w:p>
@@ -70,32 +98,88 @@
         <w:rPr>
           <w:color w:val="FF6600"/>
         </w:rPr>
-        <w:t xml:space="preserve">An XLP program is designed with a pragmatic context or a main theme in mind. We want the participants to collectively focus on a concrete problem. For example, building a 3D printer-based production line, or an automated supply chain. These kind of concrete challenges will naturally drive students to become aware of multiple layers of system issues, therefore, realizing our learning objectives. </w:t>
-      </w:r>
-    </w:p>
-    <w:p>
-      <w:pPr>
+        <w:t xml:space="preserve">An XLP program is designed with a pragmatic context or a main theme in mind. We want the participants to collectively focus on a concrete problem. For example, building </w:t>
+      </w:r>
+      <w:proofErr w:type="gramStart"/>
+      <w:r>
         <w:rPr>
           <w:color w:val="FF6600"/>
         </w:rPr>
-      </w:pPr>
-    </w:p>
-    <w:p>
-      <w:pPr>
+        <w:t>a 3D</w:t>
+      </w:r>
+      <w:proofErr w:type="gramEnd"/>
+      <w:r>
         <w:rPr>
           <w:color w:val="FF6600"/>
         </w:rPr>
-      </w:pPr>
+        <w:t xml:space="preserve"> printer-based production line, or an automated supply chain. These kind of concrete challenges will naturally drive students to become aware of </w:t>
+      </w:r>
+      <w:proofErr w:type="gramStart"/>
       <w:r>
         <w:rPr>
           <w:color w:val="FF6600"/>
         </w:rPr>
-        <w:t>Then, XLP is a process that guides both students and instructors to improve the learning environment in a continuous improvement fashion. Instructors form a team, that should include some volunteer students to reflect the opinions of students. However, these volunteers are also considered as part of the instruction team. The benefit is that we need many people to transfer the social experience to a large student body, the best practice is to include student members in the design process as early as possible. In short, an XLP executing organization is a Learning Organization.</w:t>
-      </w:r>
+        <w:t>multiple</w:t>
+      </w:r>
+      <w:proofErr w:type="gramEnd"/>
       <w:r>
         <w:rPr>
           <w:color w:val="FF6600"/>
         </w:rPr>
+        <w:t xml:space="preserve"> layers of system issues, therefore, realizing our learning objectives. </w:t>
+      </w:r>
+    </w:p>
+    <w:p>
+      <w:pPr>
+        <w:rPr>
+          <w:color w:val="FF6600"/>
+        </w:rPr>
+      </w:pPr>
+    </w:p>
+    <w:p>
+      <w:pPr>
+        <w:rPr>
+          <w:color w:val="FF6600"/>
+        </w:rPr>
+      </w:pPr>
+      <w:r>
+        <w:rPr>
+          <w:color w:val="FF6600"/>
+        </w:rPr>
+        <w:t xml:space="preserve">Then, XLP is a process that guides both students and instructors to improve the learning environment in a continuous improvement fashion. Instructors form a </w:t>
+      </w:r>
+      <w:proofErr w:type="gramStart"/>
+      <w:r>
+        <w:rPr>
+          <w:color w:val="FF6600"/>
+        </w:rPr>
+        <w:t>team, that</w:t>
+      </w:r>
+      <w:proofErr w:type="gramEnd"/>
+      <w:r>
+        <w:rPr>
+          <w:color w:val="FF6600"/>
+        </w:rPr>
+        <w:t xml:space="preserve"> should include some volunteer students to reflect the opinions of students. However, these volunteers are also considered as part of the instruction team. The benefit is that we need many people to transfer the social experience to a large student </w:t>
+      </w:r>
+      <w:proofErr w:type="gramStart"/>
+      <w:r>
+        <w:rPr>
+          <w:color w:val="FF6600"/>
+        </w:rPr>
+        <w:t>body,</w:t>
+      </w:r>
+      <w:proofErr w:type="gramEnd"/>
+      <w:r>
+        <w:rPr>
+          <w:color w:val="FF6600"/>
+        </w:rPr>
+        <w:t xml:space="preserve"> the best practice is to include student members in the design process as early as possible. In short, an XLP executing organization is a Learning Organization.</w:t>
+      </w:r>
+      <w:r>
+        <w:rPr>
+          <w:color w:val="FF6600"/>
+        </w:rPr>
         <w:t xml:space="preserve"> It services are its products.</w:t>
       </w:r>
     </w:p>
@@ -139,13 +223,37 @@
         <w:t xml:space="preserve">design </w:t>
       </w:r>
       <w:r>
-        <w:t>challenges, and even 16 week regular courses. We also show that XLP is not just about teaching, but also a series of planning activities that challenges the planners of activities to think and work hard.</w:t>
+        <w:t xml:space="preserve">challenges, and even </w:t>
+      </w:r>
+      <w:proofErr w:type="gramStart"/>
+      <w:r>
+        <w:t>16 week</w:t>
+      </w:r>
+      <w:proofErr w:type="gramEnd"/>
+      <w:r>
+        <w:t xml:space="preserve"> regular courses. We also show that XLP is not just about teaching, but also a series of planning activities that challenges the planners of activities to think and work hard.</w:t>
       </w:r>
     </w:p>
     <w:p/>
     <w:p>
       <w:r>
-        <w:t xml:space="preserve">Nomenclature is important. I think using the term, Challengers and Missionaries might confuse the reader. We should go back to the terms, “Instructors and Students”. This will be easily understood by readers. We will also show these two roles in the Tai Chih Diagram, showing that XLP </w:t>
+        <w:t xml:space="preserve">Nomenclature is important. I think using the term, Challengers and Missionaries might confuse the reader. We should go back to the terms, “Instructors and Students”. </w:t>
+      </w:r>
+      <w:proofErr w:type="gramStart"/>
+      <w:r>
+        <w:t>This will be easily understood by readers</w:t>
+      </w:r>
+      <w:proofErr w:type="gramEnd"/>
+      <w:r>
+        <w:t xml:space="preserve">. We will also show these two roles in the Tai </w:t>
+      </w:r>
+      <w:proofErr w:type="spellStart"/>
+      <w:r>
+        <w:t>Chih</w:t>
+      </w:r>
+      <w:proofErr w:type="spellEnd"/>
+      <w:r>
+        <w:t xml:space="preserve"> Diagram, showing that XLP </w:t>
       </w:r>
       <w:r>
         <w:t xml:space="preserve">is also a </w:t>
@@ -210,7 +318,21 @@
         <w:rPr>
           <w:lang w:eastAsia="zh-CN"/>
         </w:rPr>
-        <w:t>. There are some diagrams that they have, which we may reference or modify to fit our needs. In any case, please check in those images into the same directory of this GitHub data set (in the Chinese version side).</w:t>
+        <w:t xml:space="preserve">. There are some diagrams that they have, which we may reference or modify to fit our needs. In any case, please check in those images into the same directory of this </w:t>
+      </w:r>
+      <w:proofErr w:type="spellStart"/>
+      <w:r>
+        <w:rPr>
+          <w:lang w:eastAsia="zh-CN"/>
+        </w:rPr>
+        <w:t>GitHub</w:t>
+      </w:r>
+      <w:proofErr w:type="spellEnd"/>
+      <w:r>
+        <w:rPr>
+          <w:lang w:eastAsia="zh-CN"/>
+        </w:rPr>
+        <w:t xml:space="preserve"> data set (in the Chinese version side).</w:t>
       </w:r>
     </w:p>
     <w:p/>
@@ -231,7 +353,23 @@
         <w:t xml:space="preserve">Original </w:t>
       </w:r>
       <w:r>
-        <w:t xml:space="preserve">Wording: eXtreme Learning Pocess  </w:t>
+        <w:t xml:space="preserve">Wording: </w:t>
+      </w:r>
+      <w:proofErr w:type="spellStart"/>
+      <w:r>
+        <w:t>eXtreme</w:t>
+      </w:r>
+      <w:proofErr w:type="spellEnd"/>
+      <w:r>
+        <w:t xml:space="preserve"> Learning </w:t>
+      </w:r>
+      <w:proofErr w:type="spellStart"/>
+      <w:r>
+        <w:t>Pocess</w:t>
+      </w:r>
+      <w:proofErr w:type="spellEnd"/>
+      <w:r>
+        <w:t xml:space="preserve">  </w:t>
       </w:r>
       <w:r>
         <w:rPr>
@@ -417,6 +555,8 @@
         </w:rPr>
         <w:t xml:space="preserve">, </w:t>
       </w:r>
+      <w:proofErr w:type="spellStart"/>
+      <w:proofErr w:type="gramStart"/>
       <w:r>
         <w:rPr>
           <w:lang w:eastAsia="zh-TW"/>
@@ -429,6 +569,7 @@
         </w:rPr>
         <w:t>amified</w:t>
       </w:r>
+      <w:proofErr w:type="spellEnd"/>
       <w:r>
         <w:rPr>
           <w:lang w:eastAsia="zh-TW"/>
@@ -445,7 +586,14 @@
         <w:rPr>
           <w:lang w:eastAsia="zh-TW"/>
         </w:rPr>
-        <w:t>ystem D</w:t>
+        <w:t>ystem</w:t>
+      </w:r>
+      <w:proofErr w:type="gramEnd"/>
+      <w:r>
+        <w:rPr>
+          <w:lang w:eastAsia="zh-TW"/>
+        </w:rPr>
+        <w:t xml:space="preserve"> D</w:t>
       </w:r>
       <w:r>
         <w:rPr>
@@ -483,6 +631,7 @@
         </w:rPr>
         <w:t xml:space="preserve">. </w:t>
       </w:r>
+      <w:proofErr w:type="gramStart"/>
       <w:r>
         <w:rPr>
           <w:lang w:eastAsia="zh-TW"/>
@@ -561,6 +710,7 @@
         </w:rPr>
         <w:t>.</w:t>
       </w:r>
+      <w:proofErr w:type="gramEnd"/>
       <w:r>
         <w:rPr>
           <w:lang w:eastAsia="zh-TW"/>
@@ -597,12 +747,21 @@
         </w:rPr>
         <w:t xml:space="preserve"> </w:t>
       </w:r>
-      <w:r>
-        <w:rPr>
-          <w:color w:val="FF0000"/>
-          <w:lang w:eastAsia="zh-TW"/>
-        </w:rPr>
-        <w:t>Best of all, “Product Quality Depends on its Development Processes”, as mentioned earlier. These wording definitely should be changed.</w:t>
+      <w:proofErr w:type="gramStart"/>
+      <w:r>
+        <w:rPr>
+          <w:color w:val="FF0000"/>
+          <w:lang w:eastAsia="zh-TW"/>
+        </w:rPr>
+        <w:t>Best of all, “Product Quality Depends on its Development Processes”, as mentioned earlier.</w:t>
+      </w:r>
+      <w:proofErr w:type="gramEnd"/>
+      <w:r>
+        <w:rPr>
+          <w:color w:val="FF0000"/>
+          <w:lang w:eastAsia="zh-TW"/>
+        </w:rPr>
+        <w:t xml:space="preserve"> These wording definitely should be changed.</w:t>
       </w:r>
     </w:p>
     <w:p>
@@ -679,7 +838,14 @@
         <w:rPr>
           <w:lang w:eastAsia="zh-TW"/>
         </w:rPr>
-        <w:t xml:space="preserve"> With a smiley face</w:t>
+        <w:t xml:space="preserve"> </w:t>
+      </w:r>
+      <w:proofErr w:type="gramStart"/>
+      <w:r>
+        <w:rPr>
+          <w:lang w:eastAsia="zh-TW"/>
+        </w:rPr>
+        <w:t>With a smiley face</w:t>
       </w:r>
       <w:r>
         <w:rPr>
@@ -687,6 +853,7 @@
         </w:rPr>
         <w:t>.</w:t>
       </w:r>
+      <w:proofErr w:type="gramEnd"/>
       <w:r>
         <w:rPr>
           <w:lang w:eastAsia="zh-TW"/>
@@ -744,12 +911,18 @@
       <w:r>
         <w:t xml:space="preserve">What is </w:t>
       </w:r>
-      <w:r>
-        <w:t>eXtreme Learning Process (</w:t>
+      <w:proofErr w:type="spellStart"/>
+      <w:r>
+        <w:t>eXtreme</w:t>
+      </w:r>
+      <w:proofErr w:type="spellEnd"/>
+      <w:r>
+        <w:t xml:space="preserve"> Learning Process (</w:t>
       </w:r>
       <w:r>
         <w:t>XLP</w:t>
       </w:r>
+      <w:proofErr w:type="gramStart"/>
       <w:r>
         <w:t>)</w:t>
       </w:r>
@@ -759,6 +932,7 @@
       <w:r>
         <w:t>)</w:t>
       </w:r>
+      <w:proofErr w:type="gramEnd"/>
     </w:p>
     <w:p>
       <w:pPr>
@@ -1146,11 +1320,19 @@
         </w:rPr>
         <w:t>“</w:t>
       </w:r>
-      <w:r>
-        <w:rPr>
-          <w:lang w:eastAsia="zh-TW"/>
-        </w:rPr>
-        <w:t xml:space="preserve">eXtreme </w:t>
+      <w:proofErr w:type="spellStart"/>
+      <w:r>
+        <w:rPr>
+          <w:lang w:eastAsia="zh-TW"/>
+        </w:rPr>
+        <w:t>eXtreme</w:t>
+      </w:r>
+      <w:proofErr w:type="spellEnd"/>
+      <w:r>
+        <w:rPr>
+          <w:lang w:eastAsia="zh-TW"/>
+        </w:rPr>
+        <w:t xml:space="preserve"> </w:t>
       </w:r>
       <w:r>
         <w:rPr>
@@ -1403,12 +1585,14 @@
       <w:r>
         <w:t xml:space="preserve">would happen in </w:t>
       </w:r>
+      <w:proofErr w:type="gramStart"/>
       <w:r>
         <w:t>XLP?</w:t>
       </w:r>
       <w:r>
         <w:t>…)</w:t>
       </w:r>
+      <w:proofErr w:type="gramEnd"/>
     </w:p>
     <w:p>
       <w:pPr>
@@ -1546,7 +1730,21 @@
         <w:rPr>
           <w:lang w:eastAsia="zh-TW"/>
         </w:rPr>
-        <w:t xml:space="preserve">(eXtreme Missionaries) </w:t>
+        <w:t>(</w:t>
+      </w:r>
+      <w:proofErr w:type="spellStart"/>
+      <w:r>
+        <w:rPr>
+          <w:lang w:eastAsia="zh-TW"/>
+        </w:rPr>
+        <w:t>eXtreme</w:t>
+      </w:r>
+      <w:proofErr w:type="spellEnd"/>
+      <w:r>
+        <w:rPr>
+          <w:lang w:eastAsia="zh-TW"/>
+        </w:rPr>
+        <w:t xml:space="preserve"> Missionaries) </w:t>
       </w:r>
       <w:r>
         <w:rPr>
@@ -1816,7 +2014,21 @@
         <w:rPr>
           <w:lang w:eastAsia="zh-TW"/>
         </w:rPr>
-        <w:t xml:space="preserve">presentations, but a unified learning experience that </w:t>
+        <w:t xml:space="preserve">presentations, </w:t>
+      </w:r>
+      <w:proofErr w:type="gramStart"/>
+      <w:r>
+        <w:rPr>
+          <w:lang w:eastAsia="zh-TW"/>
+        </w:rPr>
+        <w:t>but</w:t>
+      </w:r>
+      <w:proofErr w:type="gramEnd"/>
+      <w:r>
+        <w:rPr>
+          <w:lang w:eastAsia="zh-TW"/>
+        </w:rPr>
+        <w:t xml:space="preserve"> a unified learning experience that </w:t>
       </w:r>
       <w:r>
         <w:rPr>
@@ -1852,7 +2064,21 @@
         <w:rPr>
           <w:lang w:eastAsia="zh-TW"/>
         </w:rPr>
-        <w:t>realized that under demanding schedule, the speed of learning can exceed their original expectation by leaps and bounds</w:t>
+        <w:t xml:space="preserve">realized that under demanding schedule, the speed of learning </w:t>
+      </w:r>
+      <w:proofErr w:type="gramStart"/>
+      <w:r>
+        <w:rPr>
+          <w:lang w:eastAsia="zh-TW"/>
+        </w:rPr>
+        <w:t>can</w:t>
+      </w:r>
+      <w:proofErr w:type="gramEnd"/>
+      <w:r>
+        <w:rPr>
+          <w:lang w:eastAsia="zh-TW"/>
+        </w:rPr>
+        <w:t xml:space="preserve"> exceed their original expectation by leaps and bounds</w:t>
       </w:r>
       <w:r>
         <w:rPr>
@@ -2033,7 +2259,23 @@
           <w:color w:val="FF0000"/>
           <w:lang w:eastAsia="zh-CN"/>
         </w:rPr>
-        <w:t>http://toyhouse.cc/profiles/blog/show?id=6429998%3ABlogPost%3A36738&amp;commentId=6429998%3AComment%3A36745</w:t>
+        <w:t>http://toyhouse.cc/profiles/blog/show</w:t>
+      </w:r>
+      <w:proofErr w:type="gramStart"/>
+      <w:r>
+        <w:rPr>
+          <w:color w:val="FF0000"/>
+          <w:lang w:eastAsia="zh-CN"/>
+        </w:rPr>
+        <w:t>?id</w:t>
+      </w:r>
+      <w:proofErr w:type="gramEnd"/>
+      <w:r>
+        <w:rPr>
+          <w:color w:val="FF0000"/>
+          <w:lang w:eastAsia="zh-CN"/>
+        </w:rPr>
+        <w:t>=6429998%3ABlogPost%3A36738&amp;commentId=6429998%3AComment%3A36745</w:t>
       </w:r>
       <w:r>
         <w:rPr>
@@ -2055,7 +2297,87 @@
           <w:color w:val="FF0000"/>
           <w:lang w:eastAsia="zh-TW"/>
         </w:rPr>
-        <w:t>To help students become aware of the big picture. We start XLP programs by introducing technology elements to them, Let them first focus on what to do, and eventually lead to the creation of some sub-systems, such as a small robotic car or some gadget. Then, we ask them to make many or different kinds of small objects, then, put them together into something interesting. This new something is a System. Where they can quickly see the value on a different level. Third, we want them to start consider how to sell this new system to the market place. At this point, they need to become aware of the opinions of a market place, which is a social system. Then, we might ask them to use PyBossa, or other tools, to collect the opinions of a large crowd, where they must realize that opinions at large is really a kind of believe system that might be wrong, but has profound impact on how history evolves. Therefore, they will become aware of the process of “Value Judgement”.  All of these must take place on top of the Physical Reality. Therefore, that is the Foundational Sciences or Physical Laws the truly governs the changes in life. All XLP programs strives to engage students to become aware of all five layers. (We need a five layered digram.)</w:t>
+        <w:t xml:space="preserve">To help students become aware of the big picture. We start XLP programs by introducing technology elements to them, Let them first focus on what to do, and eventually lead to the creation of some sub-systems, such as a small robotic car or some gadget. Then, we ask them to make many or different kinds of small objects, then, put them together into something interesting. This new something is a System. Where they can quickly see the value on a different level. Third, we want them to start consider how to sell this new system to the market place. At this point, they need to become aware of the opinions of a market place, which is a social system. Then, we might ask them to use </w:t>
+      </w:r>
+      <w:proofErr w:type="spellStart"/>
+      <w:r>
+        <w:rPr>
+          <w:color w:val="FF0000"/>
+          <w:lang w:eastAsia="zh-TW"/>
+        </w:rPr>
+        <w:t>PyBossa</w:t>
+      </w:r>
+      <w:proofErr w:type="spellEnd"/>
+      <w:r>
+        <w:rPr>
+          <w:color w:val="FF0000"/>
+          <w:lang w:eastAsia="zh-TW"/>
+        </w:rPr>
+        <w:t xml:space="preserve">, or other tools, to collect the opinions of a large crowd, where they must realize that opinions at large is really a kind of believe system that might be wrong, but has profound impact on how history evolves. Therefore, they will become aware of the process of “Value </w:t>
+      </w:r>
+      <w:proofErr w:type="spellStart"/>
+      <w:r>
+        <w:rPr>
+          <w:color w:val="FF0000"/>
+          <w:lang w:eastAsia="zh-TW"/>
+        </w:rPr>
+        <w:t>Judgement</w:t>
+      </w:r>
+      <w:proofErr w:type="spellEnd"/>
+      <w:r>
+        <w:rPr>
+          <w:color w:val="FF0000"/>
+          <w:lang w:eastAsia="zh-TW"/>
+        </w:rPr>
+        <w:t xml:space="preserve">”.  All of these must take place on top of the Physical Reality. Therefore, that is the Foundational Sciences or Physical Laws the truly governs the changes in life. All XLP programs </w:t>
+      </w:r>
+      <w:proofErr w:type="gramStart"/>
+      <w:r>
+        <w:rPr>
+          <w:color w:val="FF0000"/>
+          <w:lang w:eastAsia="zh-TW"/>
+        </w:rPr>
+        <w:t>strives</w:t>
+      </w:r>
+      <w:proofErr w:type="gramEnd"/>
+      <w:r>
+        <w:rPr>
+          <w:color w:val="FF0000"/>
+          <w:lang w:eastAsia="zh-TW"/>
+        </w:rPr>
+        <w:t xml:space="preserve"> to engage students to become aware of all five layers. (We need a </w:t>
+      </w:r>
+      <w:proofErr w:type="gramStart"/>
+      <w:r>
+        <w:rPr>
+          <w:color w:val="FF0000"/>
+          <w:lang w:eastAsia="zh-TW"/>
+        </w:rPr>
+        <w:t>five layered</w:t>
+      </w:r>
+      <w:proofErr w:type="gramEnd"/>
+      <w:r>
+        <w:rPr>
+          <w:color w:val="FF0000"/>
+          <w:lang w:eastAsia="zh-TW"/>
+        </w:rPr>
+        <w:t xml:space="preserve"> </w:t>
+      </w:r>
+      <w:proofErr w:type="spellStart"/>
+      <w:r>
+        <w:rPr>
+          <w:color w:val="FF0000"/>
+          <w:lang w:eastAsia="zh-TW"/>
+        </w:rPr>
+        <w:t>digram</w:t>
+      </w:r>
+      <w:proofErr w:type="spellEnd"/>
+      <w:r>
+        <w:rPr>
+          <w:color w:val="FF0000"/>
+          <w:lang w:eastAsia="zh-TW"/>
+        </w:rPr>
+        <w:t>.)</w:t>
       </w:r>
     </w:p>
     <w:p>
@@ -2176,7 +2498,21 @@
         <w:rPr>
           <w:lang w:eastAsia="zh-TW"/>
         </w:rPr>
-        <w:t>(Then replace the words 1. Skills, 2. Project Management … by the following)</w:t>
+        <w:t xml:space="preserve">(Then replace the words 1. </w:t>
+      </w:r>
+      <w:proofErr w:type="gramStart"/>
+      <w:r>
+        <w:rPr>
+          <w:lang w:eastAsia="zh-TW"/>
+        </w:rPr>
+        <w:t>Skills, 2.</w:t>
+      </w:r>
+      <w:proofErr w:type="gramEnd"/>
+      <w:r>
+        <w:rPr>
+          <w:lang w:eastAsia="zh-TW"/>
+        </w:rPr>
+        <w:t xml:space="preserve"> Project Management … by the following)</w:t>
       </w:r>
     </w:p>
     <w:p>
@@ -2312,7 +2648,21 @@
         <w:rPr>
           <w:lang w:eastAsia="zh-TW"/>
         </w:rPr>
-        <w:t xml:space="preserve"> We generally follow these learning activity classification scheme to orchestrate XLP programs.</w:t>
+        <w:t xml:space="preserve"> We generally follow </w:t>
+      </w:r>
+      <w:proofErr w:type="gramStart"/>
+      <w:r>
+        <w:rPr>
+          <w:lang w:eastAsia="zh-TW"/>
+        </w:rPr>
+        <w:t>these learning activity classification scheme</w:t>
+      </w:r>
+      <w:proofErr w:type="gramEnd"/>
+      <w:r>
+        <w:rPr>
+          <w:lang w:eastAsia="zh-TW"/>
+        </w:rPr>
+        <w:t xml:space="preserve"> to orchestrate XLP programs.</w:t>
       </w:r>
     </w:p>
     <w:p>
@@ -2402,7 +2752,23 @@
           <w:color w:val="FF0000"/>
           <w:lang w:eastAsia="zh-TW"/>
         </w:rPr>
-        <w:t>This diagram also shows what techniques or knowledge content we plan to deliver to the students. We can claim that this can be customized for different audience. Then, we can use the four quadrant division to quickly identify a training program to deliver these content knowledge in an integrative game/context.</w:t>
+        <w:t xml:space="preserve">This diagram also shows what techniques or knowledge content we plan to deliver to the students. We can claim that this can be customized for different audience. Then, we can use the </w:t>
+      </w:r>
+      <w:proofErr w:type="gramStart"/>
+      <w:r>
+        <w:rPr>
+          <w:color w:val="FF0000"/>
+          <w:lang w:eastAsia="zh-TW"/>
+        </w:rPr>
+        <w:t>four quadrant</w:t>
+      </w:r>
+      <w:proofErr w:type="gramEnd"/>
+      <w:r>
+        <w:rPr>
+          <w:color w:val="FF0000"/>
+          <w:lang w:eastAsia="zh-TW"/>
+        </w:rPr>
+        <w:t xml:space="preserve"> division to quickly identify a training program to deliver these content knowledge in an integrative game/context.</w:t>
       </w:r>
       <w:r>
         <w:rPr>
@@ -2461,13 +2827,24 @@
         <w:t>from “</w:t>
       </w:r>
       <w:r>
-        <w:t>Developing Skills and Efficiencies”</w:t>
-      </w:r>
-      <w:r>
-        <w:rPr>
-          <w:lang w:eastAsia="zh-TW"/>
-        </w:rPr>
-        <w:t xml:space="preserve">  to “</w:t>
+        <w:t>Developing Skills and Efficiencies</w:t>
+      </w:r>
+      <w:proofErr w:type="gramStart"/>
+      <w:r>
+        <w:t>”</w:t>
+      </w:r>
+      <w:r>
+        <w:rPr>
+          <w:lang w:eastAsia="zh-TW"/>
+        </w:rPr>
+        <w:t xml:space="preserve">  to</w:t>
+      </w:r>
+      <w:proofErr w:type="gramEnd"/>
+      <w:r>
+        <w:rPr>
+          <w:lang w:eastAsia="zh-TW"/>
+        </w:rPr>
+        <w:t xml:space="preserve"> “</w:t>
       </w:r>
       <w:r>
         <w:rPr>
@@ -2553,8 +2930,16 @@
         <w:rPr>
           <w:lang w:eastAsia="zh-TW"/>
         </w:rPr>
-        <w:t>arranges them in two axis</w:t>
-      </w:r>
+        <w:t xml:space="preserve">arranges them in two </w:t>
+      </w:r>
+      <w:proofErr w:type="gramStart"/>
+      <w:r>
+        <w:rPr>
+          <w:lang w:eastAsia="zh-TW"/>
+        </w:rPr>
+        <w:t>axis</w:t>
+      </w:r>
+      <w:proofErr w:type="gramEnd"/>
       <w:r>
         <w:rPr>
           <w:lang w:eastAsia="zh-TW"/>
@@ -2709,7 +3094,39 @@
           <w:color w:val="FF0000"/>
           <w:lang w:eastAsia="zh-TW"/>
         </w:rPr>
-        <w:t xml:space="preserve">helping all learners to focus on a concrete product. Then we will oriented the courses, the skills and the infrastructure to support the product development activity. Therefore, using rectangle diagrams might not be adequate. We want to show that everything converge into the PRODUCT. </w:t>
+        <w:t xml:space="preserve">helping all learners to focus on a concrete product. Then we will </w:t>
+      </w:r>
+      <w:proofErr w:type="gramStart"/>
+      <w:r>
+        <w:rPr>
+          <w:color w:val="FF0000"/>
+          <w:lang w:eastAsia="zh-TW"/>
+        </w:rPr>
+        <w:t>oriented</w:t>
+      </w:r>
+      <w:proofErr w:type="gramEnd"/>
+      <w:r>
+        <w:rPr>
+          <w:color w:val="FF0000"/>
+          <w:lang w:eastAsia="zh-TW"/>
+        </w:rPr>
+        <w:t xml:space="preserve"> the courses, the skills and the infrastructure to support the product development activity. Therefore, using rectangle diagrams might not be adequate. We want to show that everything </w:t>
+      </w:r>
+      <w:proofErr w:type="gramStart"/>
+      <w:r>
+        <w:rPr>
+          <w:color w:val="FF0000"/>
+          <w:lang w:eastAsia="zh-TW"/>
+        </w:rPr>
+        <w:t>converge</w:t>
+      </w:r>
+      <w:proofErr w:type="gramEnd"/>
+      <w:r>
+        <w:rPr>
+          <w:color w:val="FF0000"/>
+          <w:lang w:eastAsia="zh-TW"/>
+        </w:rPr>
+        <w:t xml:space="preserve"> into the PRODUCT. </w:t>
       </w:r>
       <w:r>
         <w:rPr>
@@ -3117,7 +3534,21 @@
         <w:rPr>
           <w:lang w:eastAsia="zh-TW"/>
         </w:rPr>
-        <w:t xml:space="preserve">, the S-Curve (as shown in the digragm). </w:t>
+        <w:t xml:space="preserve">, the S-Curve (as shown in the </w:t>
+      </w:r>
+      <w:proofErr w:type="spellStart"/>
+      <w:r>
+        <w:rPr>
+          <w:lang w:eastAsia="zh-TW"/>
+        </w:rPr>
+        <w:t>digragm</w:t>
+      </w:r>
+      <w:proofErr w:type="spellEnd"/>
+      <w:r>
+        <w:rPr>
+          <w:lang w:eastAsia="zh-TW"/>
+        </w:rPr>
+        <w:t xml:space="preserve">). </w:t>
       </w:r>
       <w:r>
         <w:rPr>
@@ -3281,8 +3712,16 @@
         <w:rPr>
           <w:lang w:eastAsia="zh-TW"/>
         </w:rPr>
-        <w:t xml:space="preserve"> we proposed the use of Arduino</w:t>
-      </w:r>
+        <w:t xml:space="preserve"> we proposed the use of </w:t>
+      </w:r>
+      <w:proofErr w:type="spellStart"/>
+      <w:r>
+        <w:rPr>
+          <w:lang w:eastAsia="zh-TW"/>
+        </w:rPr>
+        <w:t>Arduino</w:t>
+      </w:r>
+      <w:proofErr w:type="spellEnd"/>
       <w:r>
         <w:rPr>
           <w:lang w:eastAsia="zh-TW"/>
@@ -3613,7 +4052,21 @@
         <w:rPr>
           <w:lang w:eastAsia="zh-TW"/>
         </w:rPr>
-        <w:t xml:space="preserve">instruct our participants to use other real-time data services and computable knowledge engine such as Wolfram|Alpha, </w:t>
+        <w:t xml:space="preserve">instruct our participants to use other real-time data services and computable knowledge engine such as </w:t>
+      </w:r>
+      <w:proofErr w:type="spellStart"/>
+      <w:r>
+        <w:rPr>
+          <w:lang w:eastAsia="zh-TW"/>
+        </w:rPr>
+        <w:t>Wolfram|Alpha</w:t>
+      </w:r>
+      <w:proofErr w:type="spellEnd"/>
+      <w:r>
+        <w:rPr>
+          <w:lang w:eastAsia="zh-TW"/>
+        </w:rPr>
+        <w:t xml:space="preserve">, </w:t>
       </w:r>
       <w:r>
         <w:rPr>
@@ -3701,11 +4154,47 @@
         </w:rPr>
         <w:t xml:space="preserve"> </w:t>
       </w:r>
-      <w:r>
-        <w:rPr>
-          <w:lang w:eastAsia="zh-TW"/>
-        </w:rPr>
-        <w:t xml:space="preserve">Data Synchronization services such as DropBox and GitHub are used by both XLP instructor to design XLP programs, and they are also used by XLP </w:t>
+      <w:proofErr w:type="gramStart"/>
+      <w:r>
+        <w:rPr>
+          <w:lang w:eastAsia="zh-TW"/>
+        </w:rPr>
+        <w:t xml:space="preserve">Data Synchronization services such as </w:t>
+      </w:r>
+      <w:proofErr w:type="spellStart"/>
+      <w:r>
+        <w:rPr>
+          <w:lang w:eastAsia="zh-TW"/>
+        </w:rPr>
+        <w:t>DropBox</w:t>
+      </w:r>
+      <w:proofErr w:type="spellEnd"/>
+      <w:r>
+        <w:rPr>
+          <w:lang w:eastAsia="zh-TW"/>
+        </w:rPr>
+        <w:t xml:space="preserve"> and </w:t>
+      </w:r>
+      <w:proofErr w:type="spellStart"/>
+      <w:r>
+        <w:rPr>
+          <w:lang w:eastAsia="zh-TW"/>
+        </w:rPr>
+        <w:t>GitHub</w:t>
+      </w:r>
+      <w:proofErr w:type="spellEnd"/>
+      <w:r>
+        <w:rPr>
+          <w:lang w:eastAsia="zh-TW"/>
+        </w:rPr>
+        <w:t xml:space="preserve"> are used by both XLP instructor to design XLP programs</w:t>
+      </w:r>
+      <w:proofErr w:type="gramEnd"/>
+      <w:r>
+        <w:rPr>
+          <w:lang w:eastAsia="zh-TW"/>
+        </w:rPr>
+        <w:t xml:space="preserve">, and they are also used by XLP </w:t>
       </w:r>
       <w:r>
         <w:rPr>
@@ -3741,7 +4230,21 @@
         <w:rPr>
           <w:lang w:eastAsia="zh-TW"/>
         </w:rPr>
-        <w:t xml:space="preserve">use these network-services is also a major learning </w:t>
+        <w:t xml:space="preserve">use these network-services </w:t>
+      </w:r>
+      <w:proofErr w:type="gramStart"/>
+      <w:r>
+        <w:rPr>
+          <w:lang w:eastAsia="zh-TW"/>
+        </w:rPr>
+        <w:t>is</w:t>
+      </w:r>
+      <w:proofErr w:type="gramEnd"/>
+      <w:r>
+        <w:rPr>
+          <w:lang w:eastAsia="zh-TW"/>
+        </w:rPr>
+        <w:t xml:space="preserve"> also a major learning </w:t>
       </w:r>
       <w:r>
         <w:rPr>
@@ -3788,8 +4291,13 @@
       <w:r>
         <w:t xml:space="preserve">Title: </w:t>
       </w:r>
-      <w:r>
-        <w:t>eXtreme Learning Process in Tsinghua</w:t>
+      <w:proofErr w:type="spellStart"/>
+      <w:r>
+        <w:t>eXtreme</w:t>
+      </w:r>
+      <w:proofErr w:type="spellEnd"/>
+      <w:r>
+        <w:t xml:space="preserve"> Learning Process in Tsinghua</w:t>
       </w:r>
       <w:r>
         <w:t>)</w:t>
@@ -3869,7 +4377,14 @@
         <w:rPr>
           <w:lang w:eastAsia="zh-TW"/>
         </w:rPr>
-        <w:t xml:space="preserve">: Past XLP Activities </w:t>
+        <w:t xml:space="preserve">: Past XLP </w:t>
+      </w:r>
+      <w:proofErr w:type="gramStart"/>
+      <w:r>
+        <w:rPr>
+          <w:lang w:eastAsia="zh-TW"/>
+        </w:rPr>
+        <w:t xml:space="preserve">Activities </w:t>
       </w:r>
       <w:r>
         <w:rPr>
@@ -3877,6 +4392,7 @@
         </w:rPr>
         <w:t>)</w:t>
       </w:r>
+      <w:proofErr w:type="gramEnd"/>
     </w:p>
     <w:p>
       <w:pPr>
@@ -3902,7 +4418,35 @@
         <w:rPr>
           <w:lang w:eastAsia="zh-TW"/>
         </w:rPr>
-        <w:t>In the last few years, we have been applying XLP to various types of curriculum design. It includes semester-long courses, and week-long intensive hackathon-like activities.</w:t>
+        <w:t xml:space="preserve">In the last few years, we have been applying XLP to various types of curriculum design. It includes semester-long courses, and </w:t>
+      </w:r>
+      <w:proofErr w:type="gramStart"/>
+      <w:r>
+        <w:rPr>
+          <w:lang w:eastAsia="zh-TW"/>
+        </w:rPr>
+        <w:t>week-long</w:t>
+      </w:r>
+      <w:proofErr w:type="gramEnd"/>
+      <w:r>
+        <w:rPr>
+          <w:lang w:eastAsia="zh-TW"/>
+        </w:rPr>
+        <w:t xml:space="preserve"> intensive </w:t>
+      </w:r>
+      <w:proofErr w:type="spellStart"/>
+      <w:r>
+        <w:rPr>
+          <w:lang w:eastAsia="zh-TW"/>
+        </w:rPr>
+        <w:t>hackathon</w:t>
+      </w:r>
+      <w:proofErr w:type="spellEnd"/>
+      <w:r>
+        <w:rPr>
+          <w:lang w:eastAsia="zh-TW"/>
+        </w:rPr>
+        <w:t>-like activities.</w:t>
       </w:r>
       <w:r>
         <w:rPr>
@@ -3921,7 +4465,23 @@
           <w:color w:val="FF0000"/>
           <w:lang w:eastAsia="zh-TW"/>
         </w:rPr>
-        <w:t>Use this opportunity to identify all the media assets, pictures, videos, and publications, that relates to all the following activities. Then, use them for enriching the brochure.</w:t>
+        <w:t xml:space="preserve">Use this opportunity to identify all the media assets, pictures, videos, and </w:t>
+      </w:r>
+      <w:proofErr w:type="gramStart"/>
+      <w:r>
+        <w:rPr>
+          <w:color w:val="FF0000"/>
+          <w:lang w:eastAsia="zh-TW"/>
+        </w:rPr>
+        <w:t>publications, that</w:t>
+      </w:r>
+      <w:proofErr w:type="gramEnd"/>
+      <w:r>
+        <w:rPr>
+          <w:color w:val="FF0000"/>
+          <w:lang w:eastAsia="zh-TW"/>
+        </w:rPr>
+        <w:t xml:space="preserve"> relates to all the following activities. Then, use them for enriching the brochure.</w:t>
       </w:r>
       <w:r>
         <w:rPr>
@@ -4021,10 +4581,24 @@
           <w:color w:val="FF6600"/>
           <w:lang w:eastAsia="zh-TW"/>
         </w:rPr>
-        <w:t>a video of some Lego Mindstorm project created in this class</w:t>
-      </w:r>
-      <w:bookmarkStart w:id="0" w:name="_GoBack"/>
-      <w:bookmarkEnd w:id="0"/>
+        <w:t xml:space="preserve">a video of some Lego </w:t>
+      </w:r>
+      <w:proofErr w:type="spellStart"/>
+      <w:r>
+        <w:rPr>
+          <w:color w:val="FF6600"/>
+          <w:lang w:eastAsia="zh-TW"/>
+        </w:rPr>
+        <w:t>Mindstorm</w:t>
+      </w:r>
+      <w:proofErr w:type="spellEnd"/>
+      <w:r>
+        <w:rPr>
+          <w:color w:val="FF6600"/>
+          <w:lang w:eastAsia="zh-TW"/>
+        </w:rPr>
+        <w:t xml:space="preserve"> project created in this class</w:t>
+      </w:r>
       <w:r>
         <w:rPr>
           <w:color w:val="FF6600"/>
@@ -4294,6 +4868,7 @@
           <w:tab w:val="left" w:pos="490"/>
         </w:tabs>
         <w:rPr>
+          <w:color w:val="FF6600"/>
           <w:lang w:eastAsia="zh-TW"/>
         </w:rPr>
       </w:pPr>
@@ -4326,6 +4901,51 @@
           <w:lang w:eastAsia="zh-TW"/>
         </w:rPr>
         <w:t xml:space="preserve"> hardware and software prototypes.</w:t>
+      </w:r>
+      <w:r>
+        <w:rPr>
+          <w:lang w:eastAsia="zh-TW"/>
+        </w:rPr>
+        <w:t xml:space="preserve"> </w:t>
+      </w:r>
+      <w:r>
+        <w:rPr>
+          <w:color w:val="FF6600"/>
+          <w:lang w:eastAsia="zh-TW"/>
+        </w:rPr>
+        <w:t xml:space="preserve">(A video link to </w:t>
+      </w:r>
+      <w:proofErr w:type="spellStart"/>
+      <w:r>
+        <w:rPr>
+          <w:color w:val="FF6600"/>
+          <w:lang w:eastAsia="zh-TW"/>
+        </w:rPr>
+        <w:t>Youtube</w:t>
+      </w:r>
+      <w:proofErr w:type="spellEnd"/>
+      <w:r>
+        <w:rPr>
+          <w:color w:val="FF6600"/>
+          <w:lang w:eastAsia="zh-TW"/>
+        </w:rPr>
+        <w:t>: http://www.youtube.com/watch</w:t>
+      </w:r>
+      <w:proofErr w:type="gramStart"/>
+      <w:r>
+        <w:rPr>
+          <w:color w:val="FF6600"/>
+          <w:lang w:eastAsia="zh-TW"/>
+        </w:rPr>
+        <w:t>?v</w:t>
+      </w:r>
+      <w:proofErr w:type="gramEnd"/>
+      <w:r>
+        <w:rPr>
+          <w:color w:val="FF6600"/>
+          <w:lang w:eastAsia="zh-TW"/>
+        </w:rPr>
+        <w:t>=SHswPsntuRc)</w:t>
       </w:r>
     </w:p>
     <w:p>
@@ -4381,6 +5001,7 @@
           <w:lang w:eastAsia="zh-TW"/>
         </w:rPr>
       </w:pPr>
+      <w:bookmarkStart w:id="0" w:name="_GoBack"/>
       <w:r>
         <w:rPr>
           <w:lang w:eastAsia="zh-TW"/>
@@ -4397,7 +5018,14 @@
         <w:rPr>
           <w:lang w:eastAsia="zh-TW"/>
         </w:rPr>
-        <w:t>, hardware and software prototypes.</w:t>
+        <w:t xml:space="preserve">, hardware and </w:t>
+      </w:r>
+      <w:bookmarkEnd w:id="0"/>
+      <w:r>
+        <w:rPr>
+          <w:lang w:eastAsia="zh-TW"/>
+        </w:rPr>
+        <w:t>software prototypes.</w:t>
       </w:r>
     </w:p>
     <w:p>
@@ -4528,12 +5156,21 @@
           <w:lang w:eastAsia="zh-TW"/>
         </w:rPr>
       </w:pPr>
-      <w:r>
-        <w:rPr>
-          <w:color w:val="FF0000"/>
-          <w:lang w:eastAsia="zh-TW"/>
-        </w:rPr>
-        <w:t>An 1</w:t>
+      <w:proofErr w:type="gramStart"/>
+      <w:r>
+        <w:rPr>
+          <w:color w:val="FF0000"/>
+          <w:lang w:eastAsia="zh-TW"/>
+        </w:rPr>
+        <w:t>An</w:t>
+      </w:r>
+      <w:proofErr w:type="gramEnd"/>
+      <w:r>
+        <w:rPr>
+          <w:color w:val="FF0000"/>
+          <w:lang w:eastAsia="zh-TW"/>
+        </w:rPr>
+        <w:t xml:space="preserve"> 1</w:t>
       </w:r>
       <w:r>
         <w:rPr>
@@ -4561,7 +5198,23 @@
           <w:color w:val="FF0000"/>
           <w:lang w:eastAsia="zh-TW"/>
         </w:rPr>
-        <w:t>Beijing Petro Chemical Universiy.</w:t>
+        <w:t xml:space="preserve">Beijing Petro Chemical </w:t>
+      </w:r>
+      <w:proofErr w:type="spellStart"/>
+      <w:r>
+        <w:rPr>
+          <w:color w:val="FF0000"/>
+          <w:lang w:eastAsia="zh-TW"/>
+        </w:rPr>
+        <w:t>Universiy</w:t>
+      </w:r>
+      <w:proofErr w:type="spellEnd"/>
+      <w:r>
+        <w:rPr>
+          <w:color w:val="FF0000"/>
+          <w:lang w:eastAsia="zh-TW"/>
+        </w:rPr>
+        <w:t>.</w:t>
       </w:r>
     </w:p>
     <w:p>
@@ -4586,8 +5239,49 @@
           <w:color w:val="FF0000"/>
           <w:lang w:eastAsia="zh-TW"/>
         </w:rPr>
-        <w:t>A social service completely conducted by students. Invited more than 500 people around China, including XiCheJian, and MakeSense from Shanghai. Displayed many existing projects, and conducted many on-site workshop during that day.</w:t>
-      </w:r>
+        <w:t xml:space="preserve">A social service completely conducted by students. Invited more than 500 people around China, including </w:t>
+      </w:r>
+      <w:proofErr w:type="spellStart"/>
+      <w:r>
+        <w:rPr>
+          <w:color w:val="FF0000"/>
+          <w:lang w:eastAsia="zh-TW"/>
+        </w:rPr>
+        <w:t>XiCheJian</w:t>
+      </w:r>
+      <w:proofErr w:type="spellEnd"/>
+      <w:r>
+        <w:rPr>
+          <w:color w:val="FF0000"/>
+          <w:lang w:eastAsia="zh-TW"/>
+        </w:rPr>
+        <w:t xml:space="preserve">, and </w:t>
+      </w:r>
+      <w:proofErr w:type="spellStart"/>
+      <w:r>
+        <w:rPr>
+          <w:color w:val="FF0000"/>
+          <w:lang w:eastAsia="zh-TW"/>
+        </w:rPr>
+        <w:t>MakeSense</w:t>
+      </w:r>
+      <w:proofErr w:type="spellEnd"/>
+      <w:r>
+        <w:rPr>
+          <w:color w:val="FF0000"/>
+          <w:lang w:eastAsia="zh-TW"/>
+        </w:rPr>
+        <w:t xml:space="preserve"> from Shanghai. </w:t>
+      </w:r>
+      <w:proofErr w:type="gramStart"/>
+      <w:r>
+        <w:rPr>
+          <w:color w:val="FF0000"/>
+          <w:lang w:eastAsia="zh-TW"/>
+        </w:rPr>
+        <w:t>Displayed many existing projects, and conducted many on-site workshop during that day.</w:t>
+      </w:r>
+      <w:proofErr w:type="gramEnd"/>
       <w:r>
         <w:rPr>
           <w:color w:val="FF0000"/>
@@ -4641,7 +5335,15 @@
     </w:p>
     <w:p>
       <w:r>
-        <w:t>Suggestion: (“Synchronization Points Between Instructors (CDs) and Students(XMs)”)</w:t>
+        <w:t xml:space="preserve">Suggestion: (“Synchronization Points Between Instructors (CDs) and </w:t>
+      </w:r>
+      <w:proofErr w:type="gramStart"/>
+      <w:r>
+        <w:t>Students(</w:t>
+      </w:r>
+      <w:proofErr w:type="gramEnd"/>
+      <w:r>
+        <w:t>XMs)”)</w:t>
       </w:r>
     </w:p>
     <w:p>
@@ -4721,7 +5423,71 @@
         <w:rPr>
           <w:color w:val="FF0000"/>
         </w:rPr>
-        <w:t>The skill to manage time is one of the most essential skill for personal or group success. Here, we have the mechanism to help people in groups learn that in depth. We use Version Control System such as GitHub, to record the incremental progression of their Work-In-Process results, precisely identify the times of their incremental progression. We also use Dynamic Project Control, to plan for the future activities or intended outcomes, that are to be created during a planned period of time. These two instruments, help people to become highly aware of time management. More importantly, provides a scalable mechanism to record</w:t>
+        <w:t xml:space="preserve">The skill to manage time is one of the most essential </w:t>
+      </w:r>
+      <w:proofErr w:type="gramStart"/>
+      <w:r>
+        <w:rPr>
+          <w:color w:val="FF0000"/>
+        </w:rPr>
+        <w:t>skill</w:t>
+      </w:r>
+      <w:proofErr w:type="gramEnd"/>
+      <w:r>
+        <w:rPr>
+          <w:color w:val="FF0000"/>
+        </w:rPr>
+        <w:t xml:space="preserve"> for personal or group success. Here, we have the mechanism to help people in groups learn that in depth. We use Version Control System such as </w:t>
+      </w:r>
+      <w:proofErr w:type="spellStart"/>
+      <w:proofErr w:type="gramStart"/>
+      <w:r>
+        <w:rPr>
+          <w:color w:val="FF0000"/>
+        </w:rPr>
+        <w:t>GitHub</w:t>
+      </w:r>
+      <w:proofErr w:type="spellEnd"/>
+      <w:r>
+        <w:rPr>
+          <w:color w:val="FF0000"/>
+        </w:rPr>
+        <w:t>,</w:t>
+      </w:r>
+      <w:proofErr w:type="gramEnd"/>
+      <w:r>
+        <w:rPr>
+          <w:color w:val="FF0000"/>
+        </w:rPr>
+        <w:t xml:space="preserve"> to record the incremental progression of their Work-In-Process results, precisely identify the times of their incremental progression. We also use Dynamic Project Control, to plan for the future activities or intended </w:t>
+      </w:r>
+      <w:proofErr w:type="gramStart"/>
+      <w:r>
+        <w:rPr>
+          <w:color w:val="FF0000"/>
+        </w:rPr>
+        <w:t>outcomes, that</w:t>
+      </w:r>
+      <w:proofErr w:type="gramEnd"/>
+      <w:r>
+        <w:rPr>
+          <w:color w:val="FF0000"/>
+        </w:rPr>
+        <w:t xml:space="preserve"> are to be created during a planned period of time. These two </w:t>
+      </w:r>
+      <w:proofErr w:type="gramStart"/>
+      <w:r>
+        <w:rPr>
+          <w:color w:val="FF0000"/>
+        </w:rPr>
+        <w:t>instruments,</w:t>
+      </w:r>
+      <w:proofErr w:type="gramEnd"/>
+      <w:r>
+        <w:rPr>
+          <w:color w:val="FF0000"/>
+        </w:rPr>
+        <w:t xml:space="preserve"> help people to become highly aware of time management. More importantly, provides a scalable mechanism to record</w:t>
       </w:r>
       <w:r>
         <w:rPr>
@@ -4834,7 +5600,35 @@
         <w:rPr>
           <w:color w:val="FF0000"/>
         </w:rPr>
-        <w:t xml:space="preserve">At Toyhouse, we define a mechanism to orchestrate learning activities using an Workflow Approach. Using Dynamic Project Control (DPC) as a planning mechanism. Then, we have all users register their incremental progression using Blog Entries, and Version Control Systems such as GitHub. Also students and instructors are also required to learn various information technology tools and intellectual property licensing protocols, such as Creative Common’s various icons. These </w:t>
+        <w:t xml:space="preserve">At Toyhouse, we define a mechanism to orchestrate learning activities using </w:t>
+      </w:r>
+      <w:proofErr w:type="gramStart"/>
+      <w:r>
+        <w:rPr>
+          <w:color w:val="FF0000"/>
+        </w:rPr>
+        <w:t>an</w:t>
+      </w:r>
+      <w:proofErr w:type="gramEnd"/>
+      <w:r>
+        <w:rPr>
+          <w:color w:val="FF0000"/>
+        </w:rPr>
+        <w:t xml:space="preserve"> Workflow Approach. Using Dynamic Project Control (DPC) as a planning mechanism. Then, we have all users register their incremental progression using Blog Entries, and Version Control Systems such as </w:t>
+      </w:r>
+      <w:proofErr w:type="spellStart"/>
+      <w:r>
+        <w:rPr>
+          <w:color w:val="FF0000"/>
+        </w:rPr>
+        <w:t>GitHub</w:t>
+      </w:r>
+      <w:proofErr w:type="spellEnd"/>
+      <w:r>
+        <w:rPr>
+          <w:color w:val="FF0000"/>
+        </w:rPr>
+        <w:t xml:space="preserve">. Also students and instructors are also required to learn various information technology tools and intellectual property licensing protocols, such as Creative Common’s various icons. These </w:t>
       </w:r>
       <w:r>
         <w:rPr>
@@ -4891,7 +5685,15 @@
         </w:rPr>
       </w:pPr>
       <w:r>
-        <w:t xml:space="preserve">For people in Tsinghua, just use an asterisk to denote them, and put a footnote the explain what it is. </w:t>
+        <w:t xml:space="preserve">For people in Tsinghua, just use an asterisk to denote them, and put a footnote </w:t>
+      </w:r>
+      <w:proofErr w:type="gramStart"/>
+      <w:r>
+        <w:t>the explain</w:t>
+      </w:r>
+      <w:proofErr w:type="gramEnd"/>
+      <w:r>
+        <w:t xml:space="preserve"> what it is. </w:t>
       </w:r>
     </w:p>
     <w:p/>
@@ -4962,7 +5764,35 @@
         <w:rPr>
           <w:color w:val="FF0000"/>
         </w:rPr>
-        <w:t>To fully enjoy a unique learning experience, relevant rituals and activities must be able to truly touch the hearts of the students. XLP takes great care to design stages of ceremonial mechanisms to ensure that students receives the message of the intended learning outcome:”Work Hard, Play Hard”.</w:t>
+        <w:t xml:space="preserve">To fully enjoy a unique learning experience, relevant rituals and activities must be able to truly touch the hearts of the students. XLP takes great care to design stages of ceremonial mechanisms to ensure that </w:t>
+      </w:r>
+      <w:proofErr w:type="gramStart"/>
+      <w:r>
+        <w:rPr>
+          <w:color w:val="FF0000"/>
+        </w:rPr>
+        <w:t>students receives</w:t>
+      </w:r>
+      <w:proofErr w:type="gramEnd"/>
+      <w:r>
+        <w:rPr>
+          <w:color w:val="FF0000"/>
+        </w:rPr>
+        <w:t xml:space="preserve"> the message of the intended learning </w:t>
+      </w:r>
+      <w:proofErr w:type="spellStart"/>
+      <w:r>
+        <w:rPr>
+          <w:color w:val="FF0000"/>
+        </w:rPr>
+        <w:t>outcome:”Work</w:t>
+      </w:r>
+      <w:proofErr w:type="spellEnd"/>
+      <w:r>
+        <w:rPr>
+          <w:color w:val="FF0000"/>
+        </w:rPr>
+        <w:t xml:space="preserve"> Hard, Play Hard”.</w:t>
       </w:r>
       <w:r>
         <w:rPr>
@@ -5031,6 +5861,7 @@
       <w:r>
         <w:t>Suggestion: (</w:t>
       </w:r>
+      <w:proofErr w:type="spellStart"/>
       <w:r>
         <w:t>Title:</w:t>
       </w:r>
@@ -5040,6 +5871,7 @@
       <w:r>
         <w:t>Website</w:t>
       </w:r>
+      <w:proofErr w:type="spellEnd"/>
       <w:r>
         <w:t>:</w:t>
       </w:r>
@@ -5185,55 +6017,106 @@
           <w:color w:val="FF6600"/>
           <w:lang w:eastAsia="zh-CN"/>
         </w:rPr>
-        <w:t xml:space="preserve">Founder of Hackerspaces, Mitch Altman, </w:t>
-      </w:r>
+        <w:t xml:space="preserve">Founder of </w:t>
+      </w:r>
+      <w:proofErr w:type="spellStart"/>
       <w:r>
         <w:rPr>
           <w:color w:val="FF6600"/>
           <w:lang w:eastAsia="zh-CN"/>
         </w:rPr>
-        <w:t xml:space="preserve">Open Source Ecology Founder, Dr. Marcin </w:t>
-      </w:r>
+        <w:t>Hackerspaces</w:t>
+      </w:r>
+      <w:proofErr w:type="spellEnd"/>
       <w:r>
         <w:rPr>
           <w:color w:val="FF6600"/>
           <w:lang w:eastAsia="zh-CN"/>
         </w:rPr>
-        <w:t>Jak</w:t>
+        <w:t xml:space="preserve">, Mitch Altman, </w:t>
       </w:r>
       <w:r>
         <w:rPr>
           <w:color w:val="FF6600"/>
           <w:lang w:eastAsia="zh-CN"/>
         </w:rPr>
-        <w:t>ubaoski</w:t>
-      </w:r>
+        <w:t xml:space="preserve">Open Source Ecology Founder, Dr. </w:t>
+      </w:r>
+      <w:proofErr w:type="spellStart"/>
+      <w:proofErr w:type="gramStart"/>
       <w:r>
         <w:rPr>
           <w:color w:val="FF6600"/>
           <w:lang w:eastAsia="zh-CN"/>
         </w:rPr>
-        <w:t xml:space="preserve">, </w:t>
-      </w:r>
+        <w:t>Marcin</w:t>
+      </w:r>
+      <w:proofErr w:type="spellEnd"/>
       <w:r>
         <w:rPr>
           <w:color w:val="FF6600"/>
           <w:lang w:eastAsia="zh-CN"/>
         </w:rPr>
-        <w:t xml:space="preserve">Wolfram Research’s Dr. Christopher Carlson, </w:t>
-      </w:r>
+        <w:t xml:space="preserve"> </w:t>
+      </w:r>
+      <w:proofErr w:type="spellStart"/>
       <w:r>
         <w:rPr>
           <w:color w:val="FF6600"/>
           <w:lang w:eastAsia="zh-CN"/>
         </w:rPr>
-        <w:t xml:space="preserve">Luc Barthlet, </w:t>
+        <w:t>Jak</w:t>
       </w:r>
       <w:r>
         <w:rPr>
           <w:color w:val="FF6600"/>
           <w:lang w:eastAsia="zh-CN"/>
         </w:rPr>
+        <w:t>ubaoski</w:t>
+      </w:r>
+      <w:proofErr w:type="spellEnd"/>
+      <w:r>
+        <w:rPr>
+          <w:color w:val="FF6600"/>
+          <w:lang w:eastAsia="zh-CN"/>
+        </w:rPr>
+        <w:t xml:space="preserve">, </w:t>
+      </w:r>
+      <w:r>
+        <w:rPr>
+          <w:color w:val="FF6600"/>
+          <w:lang w:eastAsia="zh-CN"/>
+        </w:rPr>
+        <w:t xml:space="preserve">Wolfram Research’s Dr. Christopher Carlson, </w:t>
+      </w:r>
+      <w:r>
+        <w:rPr>
+          <w:color w:val="FF6600"/>
+          <w:lang w:eastAsia="zh-CN"/>
+        </w:rPr>
+        <w:t xml:space="preserve">Luc </w:t>
+      </w:r>
+      <w:proofErr w:type="spellStart"/>
+      <w:r>
+        <w:rPr>
+          <w:color w:val="FF6600"/>
+          <w:lang w:eastAsia="zh-CN"/>
+        </w:rPr>
+        <w:t>Barthlet</w:t>
+      </w:r>
+      <w:proofErr w:type="spellEnd"/>
+      <w:r>
+        <w:rPr>
+          <w:color w:val="FF6600"/>
+          <w:lang w:eastAsia="zh-CN"/>
+        </w:rPr>
+        <w:t xml:space="preserve">, </w:t>
+      </w:r>
+      <w:r>
+        <w:rPr>
+          <w:color w:val="FF6600"/>
+          <w:lang w:eastAsia="zh-CN"/>
+        </w:rPr>
         <w:t xml:space="preserve">New American Foundation’s Emily Parker, </w:t>
       </w:r>
       <w:r>
@@ -5249,6 +6132,7 @@
         </w:rPr>
         <w:t>d many others.</w:t>
       </w:r>
+      <w:proofErr w:type="gramEnd"/>
       <w:r>
         <w:rPr>
           <w:lang w:eastAsia="zh-CN"/>
@@ -5341,7 +6225,21 @@
         <w:rPr>
           <w:lang w:eastAsia="zh-CN"/>
         </w:rPr>
-        <w:t xml:space="preserve">Please have the new assistants try to translate these text into Chinese, then, </w:t>
+        <w:t xml:space="preserve">Please have the new assistants try to translate </w:t>
+      </w:r>
+      <w:proofErr w:type="gramStart"/>
+      <w:r>
+        <w:rPr>
+          <w:lang w:eastAsia="zh-CN"/>
+        </w:rPr>
+        <w:t>these text</w:t>
+      </w:r>
+      <w:proofErr w:type="gramEnd"/>
+      <w:r>
+        <w:rPr>
+          <w:lang w:eastAsia="zh-CN"/>
+        </w:rPr>
+        <w:t xml:space="preserve"> into Chinese, then, </w:t>
       </w:r>
       <w:r>
         <w:rPr>

</xml_diff>

<commit_message>
Modified the history paragraph
Added Jian Nan to the history.
</commit_message>
<xml_diff>
--- a/XLP Brochure/English/WordingModifications.docx
+++ b/XLP Brochure/English/WordingModifications.docx
@@ -1396,37 +1396,7 @@
         <w:rPr>
           <w:color w:val="0000FF"/>
         </w:rPr>
-        <w:t>Original Wording: (Paragraph 1.1</w:t>
-      </w:r>
-      <w:r>
-        <w:rPr>
-          <w:color w:val="0000FF"/>
-        </w:rPr>
-        <w:t xml:space="preserve">: </w:t>
-      </w:r>
-      <w:r>
-        <w:rPr>
-          <w:color w:val="0000FF"/>
-        </w:rPr>
-        <w:t>A bit of History on</w:t>
-      </w:r>
-      <w:r>
-        <w:rPr>
-          <w:color w:val="0000FF"/>
-        </w:rPr>
-        <w:t xml:space="preserve"> </w:t>
-      </w:r>
-      <w:r>
-        <w:rPr>
-          <w:color w:val="0000FF"/>
-        </w:rPr>
-        <w:t>XLP</w:t>
-      </w:r>
-      <w:r>
-        <w:rPr>
-          <w:color w:val="0000FF"/>
-        </w:rPr>
-        <w:t>)</w:t>
+        <w:t>Original Wording: (Paragraph 1.1: A bit of History on XLP)</w:t>
       </w:r>
     </w:p>
     <w:p>
@@ -1491,143 +1461,115 @@
           <w:color w:val="0000FF"/>
           <w:lang w:eastAsia="zh-TW"/>
         </w:rPr>
-        <w:t xml:space="preserve">XLP is an idea developed started in Summer 2012, at Tsinghua University, coin phrased by Prof. Ben Koo. </w:t>
+        <w:t>XLP is an idea developed started in Summer 2012, at Tsinghua University, coin phrased by Prof. Ben Koo</w:t>
       </w:r>
       <w:r>
         <w:rPr>
           <w:color w:val="0000FF"/>
           <w:lang w:eastAsia="zh-TW"/>
         </w:rPr>
-        <w:t>XLP subscribes to the</w:t>
-      </w:r>
-      <w:r>
-        <w:rPr>
-          <w:color w:val="0000FF"/>
-          <w:lang w:eastAsia="zh-TW"/>
-        </w:rPr>
-        <w:t xml:space="preserve"> idea </w:t>
-      </w:r>
-      <w:r>
-        <w:rPr>
-          <w:color w:val="0000FF"/>
-          <w:lang w:eastAsia="zh-TW"/>
-        </w:rPr>
-        <w:t>instructors must work with students to design immersive learning activities together. T</w:t>
-      </w:r>
-      <w:r>
-        <w:rPr>
-          <w:color w:val="0000FF"/>
-          <w:lang w:eastAsia="zh-TW"/>
-        </w:rPr>
-        <w:t xml:space="preserve">o push the envelop of </w:t>
-      </w:r>
-      <w:r>
-        <w:rPr>
-          <w:color w:val="0000FF"/>
-          <w:lang w:eastAsia="zh-TW"/>
-        </w:rPr>
-        <w:t xml:space="preserve">the </w:t>
-      </w:r>
-      <w:r>
-        <w:rPr>
-          <w:color w:val="0000FF"/>
-          <w:lang w:eastAsia="zh-TW"/>
-        </w:rPr>
-        <w:t xml:space="preserve">potentials in </w:t>
-      </w:r>
-      <w:r>
-        <w:rPr>
-          <w:color w:val="0000FF"/>
-          <w:lang w:eastAsia="zh-TW"/>
-        </w:rPr>
-        <w:t xml:space="preserve">a </w:t>
-      </w:r>
-      <w:r>
-        <w:rPr>
-          <w:color w:val="0000FF"/>
-          <w:lang w:eastAsia="zh-TW"/>
-        </w:rPr>
-        <w:t>learning</w:t>
-      </w:r>
-      <w:r>
-        <w:rPr>
-          <w:color w:val="0000FF"/>
-          <w:lang w:eastAsia="zh-TW"/>
-        </w:rPr>
-        <w:t xml:space="preserve"> organization, this collaborative effort must be conducted in an intensive, yet methodical fashion. To scale up this learning practice, students of Industrial Engineering, apply their expertise in Process Design, invited many inter-disciplinary experts to </w:t>
-      </w:r>
-      <w:r>
-        <w:rPr>
-          <w:color w:val="0000FF"/>
-          <w:lang w:eastAsia="zh-TW"/>
-        </w:rPr>
-        <w:t>craft and validate this learning approach. The first official event took place in a 4-day Orientation Program, organizing 74 incoming master students</w:t>
-      </w:r>
-      <w:r>
-        <w:rPr>
-          <w:color w:val="0000FF"/>
-          <w:lang w:eastAsia="zh-TW"/>
-        </w:rPr>
-        <w:t xml:space="preserve"> from </w:t>
-      </w:r>
-      <w:r>
-        <w:rPr>
-          <w:color w:val="0000FF"/>
-          <w:lang w:eastAsia="zh-TW"/>
-        </w:rPr>
-        <w:t xml:space="preserve">9 different academic departments to test the process. Due to its positive outcomes, </w:t>
-      </w:r>
-      <w:r>
-        <w:rPr>
-          <w:color w:val="0000FF"/>
-          <w:lang w:eastAsia="zh-TW"/>
-        </w:rPr>
-        <w:t xml:space="preserve">we have had </w:t>
-      </w:r>
-      <w:r>
-        <w:rPr>
-          <w:color w:val="0000FF"/>
-          <w:lang w:eastAsia="zh-TW"/>
-        </w:rPr>
-        <w:t xml:space="preserve">many </w:t>
-      </w:r>
-      <w:r>
-        <w:rPr>
-          <w:color w:val="0000FF"/>
-          <w:lang w:eastAsia="zh-TW"/>
-        </w:rPr>
-        <w:t>request</w:t>
-      </w:r>
-      <w:r>
-        <w:rPr>
-          <w:color w:val="0000FF"/>
-          <w:lang w:eastAsia="zh-TW"/>
-        </w:rPr>
-        <w:t>s</w:t>
-      </w:r>
-      <w:r>
-        <w:rPr>
-          <w:color w:val="0000FF"/>
-          <w:lang w:eastAsia="zh-TW"/>
-        </w:rPr>
-        <w:t xml:space="preserve"> for </w:t>
-      </w:r>
-      <w:r>
-        <w:rPr>
-          <w:color w:val="0000FF"/>
-          <w:lang w:eastAsia="zh-TW"/>
-        </w:rPr>
-        <w:t xml:space="preserve">XLP </w:t>
-      </w:r>
-      <w:r>
-        <w:rPr>
-          <w:color w:val="0000FF"/>
-          <w:lang w:eastAsia="zh-TW"/>
-        </w:rPr>
-        <w:t>programs</w:t>
+        <w:t xml:space="preserve"> and Zhang Jian Nan, a visiting student from University of Minnesota</w:t>
       </w:r>
       <w:bookmarkStart w:id="0" w:name="_GoBack"/>
       <w:bookmarkEnd w:id="0"/>
+      <w:r>
+        <w:rPr>
+          <w:color w:val="0000FF"/>
+          <w:lang w:eastAsia="zh-TW"/>
+        </w:rPr>
+        <w:t xml:space="preserve">. </w:t>
+      </w:r>
+      <w:r>
+        <w:rPr>
+          <w:color w:val="0000FF"/>
+          <w:lang w:eastAsia="zh-TW"/>
+        </w:rPr>
+        <w:t>XLP subscribes to the</w:t>
+      </w:r>
+      <w:r>
+        <w:rPr>
+          <w:color w:val="0000FF"/>
+          <w:lang w:eastAsia="zh-TW"/>
+        </w:rPr>
+        <w:t xml:space="preserve"> idea </w:t>
+      </w:r>
+      <w:r>
+        <w:rPr>
+          <w:color w:val="0000FF"/>
+          <w:lang w:eastAsia="zh-TW"/>
+        </w:rPr>
+        <w:t xml:space="preserve">instructors must work with students to design immersive learning activities together. To push the envelop of the potentials in a learning organization, this collaborative effort must be conducted in an intensive, yet methodical fashion. To scale up this learning practice, students of Industrial Engineering, apply their expertise in Process Design, invited many inter-disciplinary experts to </w:t>
+      </w:r>
+      <w:r>
+        <w:rPr>
+          <w:color w:val="0000FF"/>
+          <w:lang w:eastAsia="zh-TW"/>
+        </w:rPr>
+        <w:t>craft and validate this learning approach. The first official event took place in a 4-day Orientation Program, organizing 74 incoming master students</w:t>
+      </w:r>
+      <w:r>
+        <w:rPr>
+          <w:color w:val="0000FF"/>
+          <w:lang w:eastAsia="zh-TW"/>
+        </w:rPr>
+        <w:t xml:space="preserve"> from </w:t>
+      </w:r>
+      <w:r>
+        <w:rPr>
+          <w:color w:val="0000FF"/>
+          <w:lang w:eastAsia="zh-TW"/>
+        </w:rPr>
+        <w:t xml:space="preserve">9 different academic departments to test the process. Due to its positive outcomes, </w:t>
+      </w:r>
+      <w:r>
+        <w:rPr>
+          <w:color w:val="0000FF"/>
+          <w:lang w:eastAsia="zh-TW"/>
+        </w:rPr>
+        <w:t xml:space="preserve">we have had </w:t>
+      </w:r>
+      <w:r>
+        <w:rPr>
+          <w:color w:val="0000FF"/>
+          <w:lang w:eastAsia="zh-TW"/>
+        </w:rPr>
+        <w:t xml:space="preserve">many </w:t>
+      </w:r>
+      <w:r>
+        <w:rPr>
+          <w:color w:val="0000FF"/>
+          <w:lang w:eastAsia="zh-TW"/>
+        </w:rPr>
+        <w:t>request</w:t>
+      </w:r>
+      <w:r>
+        <w:rPr>
+          <w:color w:val="0000FF"/>
+          <w:lang w:eastAsia="zh-TW"/>
+        </w:rPr>
+        <w:t>s</w:t>
+      </w:r>
+      <w:r>
+        <w:rPr>
+          <w:color w:val="0000FF"/>
+          <w:lang w:eastAsia="zh-TW"/>
+        </w:rPr>
+        <w:t xml:space="preserve"> for </w:t>
+      </w:r>
+      <w:r>
+        <w:rPr>
+          <w:color w:val="0000FF"/>
+          <w:lang w:eastAsia="zh-TW"/>
+        </w:rPr>
+        <w:t xml:space="preserve">XLP </w:t>
+      </w:r>
+      <w:r>
+        <w:rPr>
+          <w:color w:val="0000FF"/>
+          <w:lang w:eastAsia="zh-TW"/>
+        </w:rPr>
+        <w:t>programs</w:t>
+      </w:r>
       <w:r>
         <w:rPr>
           <w:color w:val="0000FF"/>

</xml_diff>

<commit_message>
Added a summary section.
Explained the notion of self-reference in XLP.
</commit_message>
<xml_diff>
--- a/XLP Brochure/English/WordingModifications.docx
+++ b/XLP Brochure/English/WordingModifications.docx
@@ -38,7 +38,21 @@
         <w:rPr>
           <w:color w:val="FF0000"/>
         </w:rPr>
-        <w:t xml:space="preserve"> More over, as Jian Nan just said, all our products and efforts at Toyhouse are not only about developing products, but als</w:t>
+        <w:t xml:space="preserve"> More over, as </w:t>
+      </w:r>
+      <w:proofErr w:type="spellStart"/>
+      <w:r>
+        <w:rPr>
+          <w:color w:val="FF0000"/>
+        </w:rPr>
+        <w:t>Jian</w:t>
+      </w:r>
+      <w:proofErr w:type="spellEnd"/>
+      <w:r>
+        <w:rPr>
+          <w:color w:val="FF0000"/>
+        </w:rPr>
+        <w:t xml:space="preserve"> Nan just said, all our products and efforts at Toyhouse are not only about developing products, but als</w:t>
       </w:r>
       <w:r>
         <w:rPr>
@@ -50,7 +64,21 @@
         <w:rPr>
           <w:color w:val="FF0000"/>
         </w:rPr>
-        <w:t xml:space="preserve"> the healthy evolution of our Processes. This is why we call this the eXtreme Learning Process.</w:t>
+        <w:t xml:space="preserve"> the healthy evolution of our Processes. This is why we call this the </w:t>
+      </w:r>
+      <w:proofErr w:type="spellStart"/>
+      <w:r>
+        <w:rPr>
+          <w:color w:val="FF0000"/>
+        </w:rPr>
+        <w:t>eXtreme</w:t>
+      </w:r>
+      <w:proofErr w:type="spellEnd"/>
+      <w:r>
+        <w:rPr>
+          <w:color w:val="FF0000"/>
+        </w:rPr>
+        <w:t xml:space="preserve"> Learning Process.</w:t>
       </w:r>
     </w:p>
     <w:p>
@@ -70,32 +98,88 @@
         <w:rPr>
           <w:color w:val="FF6600"/>
         </w:rPr>
-        <w:t xml:space="preserve">An XLP program is designed with a pragmatic context or a main theme in mind. We want the participants to collectively focus on a concrete problem. For example, building a 3D printer-based production line, or an automated supply chain. These kind of concrete challenges will naturally drive students to become aware of multiple layers of system issues, therefore, realizing our learning objectives. </w:t>
-      </w:r>
-    </w:p>
-    <w:p>
-      <w:pPr>
+        <w:t xml:space="preserve">An XLP program is designed with a pragmatic context or a main theme in mind. We want the participants to collectively focus on a concrete problem. For example, building </w:t>
+      </w:r>
+      <w:proofErr w:type="gramStart"/>
+      <w:r>
         <w:rPr>
           <w:color w:val="FF6600"/>
         </w:rPr>
-      </w:pPr>
-    </w:p>
-    <w:p>
-      <w:pPr>
+        <w:t>a 3D</w:t>
+      </w:r>
+      <w:proofErr w:type="gramEnd"/>
+      <w:r>
         <w:rPr>
           <w:color w:val="FF6600"/>
         </w:rPr>
-      </w:pPr>
+        <w:t xml:space="preserve"> printer-based production line, or an automated supply chain. These kind of concrete challenges will naturally drive students to become aware of </w:t>
+      </w:r>
+      <w:proofErr w:type="gramStart"/>
       <w:r>
         <w:rPr>
           <w:color w:val="FF6600"/>
         </w:rPr>
-        <w:t>Then, XLP is a process that guides both students and instructors to improve the learning environment in a continuous improvement fashion. Instructors form a team, that should include some volunteer students to reflect the opinions of students. However, these volunteers are also considered as part of the instruction team. The benefit is that we need many people to transfer the social experience to a large student body, the best practice is to include student members in the design process as early as possible. In short, an XLP executing organization is a Learning Organization.</w:t>
-      </w:r>
+        <w:t>multiple</w:t>
+      </w:r>
+      <w:proofErr w:type="gramEnd"/>
       <w:r>
         <w:rPr>
           <w:color w:val="FF6600"/>
         </w:rPr>
+        <w:t xml:space="preserve"> layers of system issues, therefore, realizing our learning objectives. </w:t>
+      </w:r>
+    </w:p>
+    <w:p>
+      <w:pPr>
+        <w:rPr>
+          <w:color w:val="FF6600"/>
+        </w:rPr>
+      </w:pPr>
+    </w:p>
+    <w:p>
+      <w:pPr>
+        <w:rPr>
+          <w:color w:val="FF6600"/>
+        </w:rPr>
+      </w:pPr>
+      <w:r>
+        <w:rPr>
+          <w:color w:val="FF6600"/>
+        </w:rPr>
+        <w:t xml:space="preserve">Then, XLP is a process that guides both students and instructors to improve the learning environment in a continuous improvement fashion. Instructors form a </w:t>
+      </w:r>
+      <w:proofErr w:type="gramStart"/>
+      <w:r>
+        <w:rPr>
+          <w:color w:val="FF6600"/>
+        </w:rPr>
+        <w:t>team, that</w:t>
+      </w:r>
+      <w:proofErr w:type="gramEnd"/>
+      <w:r>
+        <w:rPr>
+          <w:color w:val="FF6600"/>
+        </w:rPr>
+        <w:t xml:space="preserve"> should include some volunteer students to reflect the opinions of students. However, these volunteers are also considered as part of the instruction team. The benefit is that we need many people to transfer the social experience to a large student </w:t>
+      </w:r>
+      <w:proofErr w:type="gramStart"/>
+      <w:r>
+        <w:rPr>
+          <w:color w:val="FF6600"/>
+        </w:rPr>
+        <w:t>body,</w:t>
+      </w:r>
+      <w:proofErr w:type="gramEnd"/>
+      <w:r>
+        <w:rPr>
+          <w:color w:val="FF6600"/>
+        </w:rPr>
+        <w:t xml:space="preserve"> the best practice is to include student members in the design process as early as possible. In short, an XLP executing organization is a Learning Organization.</w:t>
+      </w:r>
+      <w:r>
+        <w:rPr>
+          <w:color w:val="FF6600"/>
+        </w:rPr>
         <w:t xml:space="preserve"> It services are its products.</w:t>
       </w:r>
     </w:p>
@@ -139,13 +223,37 @@
         <w:t xml:space="preserve">design </w:t>
       </w:r>
       <w:r>
-        <w:t>challenges, and even 16 week regular courses. We also show that XLP is not just about teaching, but also a series of planning activities that challenges the planners of activities to think and work hard.</w:t>
+        <w:t xml:space="preserve">challenges, and even </w:t>
+      </w:r>
+      <w:proofErr w:type="gramStart"/>
+      <w:r>
+        <w:t>16 week</w:t>
+      </w:r>
+      <w:proofErr w:type="gramEnd"/>
+      <w:r>
+        <w:t xml:space="preserve"> regular courses. We also show that XLP is not just about teaching, but also a series of planning activities that challenges the planners of activities to think and work hard.</w:t>
       </w:r>
     </w:p>
     <w:p/>
     <w:p>
       <w:r>
-        <w:t xml:space="preserve">Nomenclature is important. I think using the term, Challengers and Missionaries might confuse the reader. We should go back to the terms, “Instructors and Students”. This will be easily understood by readers. We will also show these two roles in the Tai Chih Diagram, showing that XLP </w:t>
+        <w:t xml:space="preserve">Nomenclature is important. I think using the term, Challengers and Missionaries might confuse the reader. We should go back to the terms, “Instructors and Students”. </w:t>
+      </w:r>
+      <w:proofErr w:type="gramStart"/>
+      <w:r>
+        <w:t>This will be easily understood by readers</w:t>
+      </w:r>
+      <w:proofErr w:type="gramEnd"/>
+      <w:r>
+        <w:t xml:space="preserve">. We will also show these two roles in the Tai </w:t>
+      </w:r>
+      <w:proofErr w:type="spellStart"/>
+      <w:r>
+        <w:t>Chih</w:t>
+      </w:r>
+      <w:proofErr w:type="spellEnd"/>
+      <w:r>
+        <w:t xml:space="preserve"> Diagram, showing that XLP </w:t>
       </w:r>
       <w:r>
         <w:t xml:space="preserve">is also a </w:t>
@@ -210,7 +318,1052 @@
         <w:rPr>
           <w:lang w:eastAsia="zh-CN"/>
         </w:rPr>
-        <w:t>. There are some diagrams that they have, which we may reference or modify to fit our needs. In any case, please check in those images into the same directory of this GitHub data set (in the Chinese version side).</w:t>
+        <w:t xml:space="preserve">. There are some diagrams that they have, which we may reference or modify to fit our needs. In any case, please check in those images into the same directory of this </w:t>
+      </w:r>
+      <w:proofErr w:type="spellStart"/>
+      <w:r>
+        <w:rPr>
+          <w:lang w:eastAsia="zh-CN"/>
+        </w:rPr>
+        <w:t>GitHub</w:t>
+      </w:r>
+      <w:proofErr w:type="spellEnd"/>
+      <w:r>
+        <w:rPr>
+          <w:lang w:eastAsia="zh-CN"/>
+        </w:rPr>
+        <w:t xml:space="preserve"> data set (in the Chinese version side).</w:t>
+      </w:r>
+    </w:p>
+    <w:p>
+      <w:pPr>
+        <w:rPr>
+          <w:lang w:eastAsia="zh-CN"/>
+        </w:rPr>
+      </w:pPr>
+    </w:p>
+    <w:p>
+      <w:pPr>
+        <w:rPr>
+          <w:color w:val="0000FF"/>
+          <w:lang w:eastAsia="zh-CN"/>
+        </w:rPr>
+      </w:pPr>
+      <w:r>
+        <w:rPr>
+          <w:color w:val="0000FF"/>
+          <w:lang w:eastAsia="zh-CN"/>
+        </w:rPr>
+        <w:t>To summarize, the key ideas in XLP can be explained as follows:</w:t>
+      </w:r>
+    </w:p>
+    <w:p>
+      <w:pPr>
+        <w:rPr>
+          <w:color w:val="0000FF"/>
+          <w:lang w:eastAsia="zh-CN"/>
+        </w:rPr>
+      </w:pPr>
+    </w:p>
+    <w:p>
+      <w:pPr>
+        <w:rPr>
+          <w:color w:val="0000FF"/>
+          <w:lang w:eastAsia="zh-CN"/>
+        </w:rPr>
+      </w:pPr>
+      <w:r>
+        <w:rPr>
+          <w:color w:val="0000FF"/>
+          <w:lang w:eastAsia="zh-CN"/>
+        </w:rPr>
+        <w:t xml:space="preserve">1. Industrial Grade </w:t>
+      </w:r>
+      <w:proofErr w:type="spellStart"/>
+      <w:r>
+        <w:rPr>
+          <w:color w:val="0000FF"/>
+          <w:lang w:eastAsia="zh-CN"/>
+        </w:rPr>
+        <w:t>Proces</w:t>
+      </w:r>
+      <w:proofErr w:type="spellEnd"/>
+      <w:r>
+        <w:rPr>
+          <w:color w:val="0000FF"/>
+          <w:lang w:eastAsia="zh-CN"/>
+        </w:rPr>
+        <w:t xml:space="preserve"> Control</w:t>
+      </w:r>
+    </w:p>
+    <w:p>
+      <w:pPr>
+        <w:rPr>
+          <w:color w:val="0000FF"/>
+          <w:lang w:eastAsia="zh-CN"/>
+        </w:rPr>
+      </w:pPr>
+      <w:r>
+        <w:rPr>
+          <w:color w:val="0000FF"/>
+          <w:lang w:eastAsia="zh-CN"/>
+        </w:rPr>
+        <w:t xml:space="preserve">    </w:t>
+      </w:r>
+      <w:r>
+        <w:rPr>
+          <w:color w:val="0000FF"/>
+          <w:lang w:eastAsia="zh-CN"/>
+        </w:rPr>
+        <w:t>高度</w:t>
+      </w:r>
+      <w:r>
+        <w:rPr>
+          <w:rFonts w:ascii="宋体" w:eastAsia="宋体" w:hAnsi="宋体" w:cs="宋体" w:hint="eastAsia"/>
+          <w:color w:val="0000FF"/>
+          <w:lang w:eastAsia="zh-CN"/>
+        </w:rPr>
+        <w:t>专业</w:t>
+      </w:r>
+      <w:r>
+        <w:rPr>
+          <w:color w:val="0000FF"/>
+          <w:lang w:eastAsia="zh-CN"/>
+        </w:rPr>
+        <w:t>的</w:t>
+      </w:r>
+      <w:r>
+        <w:rPr>
+          <w:rFonts w:ascii="宋体" w:eastAsia="宋体" w:hAnsi="宋体" w:cs="宋体" w:hint="eastAsia"/>
+          <w:color w:val="0000FF"/>
+          <w:lang w:eastAsia="zh-CN"/>
+        </w:rPr>
+        <w:t>过</w:t>
+      </w:r>
+      <w:r>
+        <w:rPr>
+          <w:color w:val="0000FF"/>
+          <w:lang w:eastAsia="zh-CN"/>
+        </w:rPr>
+        <w:t>程管理技</w:t>
+      </w:r>
+      <w:r>
+        <w:rPr>
+          <w:rFonts w:ascii="宋体" w:eastAsia="宋体" w:hAnsi="宋体" w:cs="宋体" w:hint="eastAsia"/>
+          <w:color w:val="0000FF"/>
+          <w:lang w:eastAsia="zh-CN"/>
+        </w:rPr>
+        <w:t>术</w:t>
+      </w:r>
+      <w:r>
+        <w:rPr>
+          <w:color w:val="0000FF"/>
+          <w:lang w:eastAsia="zh-CN"/>
+        </w:rPr>
+        <w:t>：数据管理和</w:t>
+      </w:r>
+      <w:r>
+        <w:rPr>
+          <w:rFonts w:ascii="宋体" w:eastAsia="宋体" w:hAnsi="宋体" w:cs="宋体" w:hint="eastAsia"/>
+          <w:color w:val="0000FF"/>
+          <w:lang w:eastAsia="zh-CN"/>
+        </w:rPr>
+        <w:t>过</w:t>
+      </w:r>
+      <w:r>
+        <w:rPr>
+          <w:color w:val="0000FF"/>
+          <w:lang w:eastAsia="zh-CN"/>
+        </w:rPr>
+        <w:t>程管理的完整流程，如何使用多种数据管理工具（</w:t>
+      </w:r>
+      <w:proofErr w:type="spellStart"/>
+      <w:r>
+        <w:rPr>
+          <w:color w:val="0000FF"/>
+          <w:lang w:eastAsia="zh-CN"/>
+        </w:rPr>
+        <w:t>github</w:t>
+      </w:r>
+      <w:proofErr w:type="spellEnd"/>
+      <w:r>
+        <w:rPr>
+          <w:color w:val="0000FF"/>
+          <w:lang w:eastAsia="zh-CN"/>
+        </w:rPr>
+        <w:t>等）</w:t>
+      </w:r>
+      <w:r>
+        <w:rPr>
+          <w:rFonts w:ascii="宋体" w:eastAsia="宋体" w:hAnsi="宋体" w:cs="宋体" w:hint="eastAsia"/>
+          <w:color w:val="0000FF"/>
+          <w:lang w:eastAsia="zh-CN"/>
+        </w:rPr>
+        <w:t>记录</w:t>
+      </w:r>
+      <w:r>
+        <w:rPr>
+          <w:color w:val="0000FF"/>
+          <w:lang w:eastAsia="zh-CN"/>
+        </w:rPr>
+        <w:t>和分享学</w:t>
+      </w:r>
+      <w:r>
+        <w:rPr>
+          <w:rFonts w:ascii="宋体" w:eastAsia="宋体" w:hAnsi="宋体" w:cs="宋体" w:hint="eastAsia"/>
+          <w:color w:val="0000FF"/>
+          <w:lang w:eastAsia="zh-CN"/>
+        </w:rPr>
+        <w:t>习过</w:t>
+      </w:r>
+      <w:r>
+        <w:rPr>
+          <w:color w:val="0000FF"/>
+          <w:lang w:eastAsia="zh-CN"/>
+        </w:rPr>
+        <w:t>程，</w:t>
+      </w:r>
+      <w:r>
+        <w:rPr>
+          <w:rFonts w:ascii="宋体" w:eastAsia="宋体" w:hAnsi="宋体" w:cs="宋体" w:hint="eastAsia"/>
+          <w:color w:val="0000FF"/>
+          <w:lang w:eastAsia="zh-CN"/>
+        </w:rPr>
+        <w:t>驱动</w:t>
+      </w:r>
+      <w:r>
+        <w:rPr>
+          <w:color w:val="0000FF"/>
+          <w:lang w:eastAsia="zh-CN"/>
+        </w:rPr>
+        <w:t>群体行</w:t>
+      </w:r>
+      <w:r>
+        <w:rPr>
+          <w:rFonts w:ascii="宋体" w:eastAsia="宋体" w:hAnsi="宋体" w:cs="宋体" w:hint="eastAsia"/>
+          <w:color w:val="0000FF"/>
+          <w:lang w:eastAsia="zh-CN"/>
+        </w:rPr>
+        <w:t>为</w:t>
+      </w:r>
+      <w:r>
+        <w:rPr>
+          <w:color w:val="0000FF"/>
+          <w:lang w:eastAsia="zh-CN"/>
+        </w:rPr>
+        <w:t>，使用</w:t>
+      </w:r>
+      <w:proofErr w:type="spellStart"/>
+      <w:r>
+        <w:rPr>
+          <w:color w:val="0000FF"/>
+          <w:lang w:eastAsia="zh-CN"/>
+        </w:rPr>
+        <w:t>dpc</w:t>
+      </w:r>
+      <w:proofErr w:type="spellEnd"/>
+      <w:r>
+        <w:rPr>
+          <w:rFonts w:ascii="宋体" w:eastAsia="宋体" w:hAnsi="宋体" w:cs="宋体" w:hint="eastAsia"/>
+          <w:color w:val="0000FF"/>
+          <w:lang w:eastAsia="zh-CN"/>
+        </w:rPr>
+        <w:t>评</w:t>
+      </w:r>
+      <w:r>
+        <w:rPr>
+          <w:color w:val="0000FF"/>
+          <w:lang w:eastAsia="zh-CN"/>
+        </w:rPr>
+        <w:t>价学</w:t>
+      </w:r>
+      <w:r>
+        <w:rPr>
+          <w:rFonts w:ascii="宋体" w:eastAsia="宋体" w:hAnsi="宋体" w:cs="宋体" w:hint="eastAsia"/>
+          <w:color w:val="0000FF"/>
+          <w:lang w:eastAsia="zh-CN"/>
+        </w:rPr>
+        <w:t>习</w:t>
+      </w:r>
+      <w:bookmarkStart w:id="0" w:name="_GoBack"/>
+      <w:r>
+        <w:rPr>
+          <w:rFonts w:ascii="宋体" w:eastAsia="宋体" w:hAnsi="宋体" w:cs="宋体" w:hint="eastAsia"/>
+          <w:color w:val="0000FF"/>
+          <w:lang w:eastAsia="zh-CN"/>
+        </w:rPr>
+        <w:t>过</w:t>
+      </w:r>
+      <w:r>
+        <w:rPr>
+          <w:color w:val="0000FF"/>
+          <w:lang w:eastAsia="zh-CN"/>
+        </w:rPr>
+        <w:t>程的</w:t>
+      </w:r>
+      <w:r>
+        <w:rPr>
+          <w:rFonts w:ascii="宋体" w:eastAsia="宋体" w:hAnsi="宋体" w:cs="宋体" w:hint="eastAsia"/>
+          <w:color w:val="0000FF"/>
+          <w:lang w:eastAsia="zh-CN"/>
+        </w:rPr>
+        <w:t>产</w:t>
+      </w:r>
+      <w:r>
+        <w:rPr>
+          <w:color w:val="0000FF"/>
+          <w:lang w:eastAsia="zh-CN"/>
+        </w:rPr>
+        <w:t>出，并利用密集的</w:t>
+      </w:r>
+      <w:r>
+        <w:rPr>
+          <w:rFonts w:ascii="宋体" w:eastAsia="宋体" w:hAnsi="宋体" w:cs="宋体" w:hint="eastAsia"/>
+          <w:color w:val="0000FF"/>
+          <w:lang w:eastAsia="zh-CN"/>
+        </w:rPr>
+        <w:t>检查</w:t>
+      </w:r>
+      <w:r>
+        <w:rPr>
+          <w:color w:val="0000FF"/>
+          <w:lang w:eastAsia="zh-CN"/>
+        </w:rPr>
+        <w:t>点保</w:t>
+      </w:r>
+      <w:r>
+        <w:rPr>
+          <w:rFonts w:ascii="宋体" w:eastAsia="宋体" w:hAnsi="宋体" w:cs="宋体" w:hint="eastAsia"/>
+          <w:color w:val="0000FF"/>
+          <w:lang w:eastAsia="zh-CN"/>
+        </w:rPr>
+        <w:t>证</w:t>
+      </w:r>
+      <w:r>
+        <w:rPr>
+          <w:color w:val="0000FF"/>
+          <w:lang w:eastAsia="zh-CN"/>
+        </w:rPr>
+        <w:t>整体的</w:t>
+      </w:r>
+      <w:r>
+        <w:rPr>
+          <w:rFonts w:ascii="宋体" w:eastAsia="宋体" w:hAnsi="宋体" w:cs="宋体" w:hint="eastAsia"/>
+          <w:color w:val="0000FF"/>
+          <w:lang w:eastAsia="zh-CN"/>
+        </w:rPr>
+        <w:t>进</w:t>
+      </w:r>
+      <w:r>
+        <w:rPr>
+          <w:color w:val="0000FF"/>
+          <w:lang w:eastAsia="zh-CN"/>
+        </w:rPr>
+        <w:t>度（</w:t>
+      </w:r>
+      <w:r>
+        <w:rPr>
+          <w:rFonts w:ascii="宋体" w:eastAsia="宋体" w:hAnsi="宋体" w:cs="宋体" w:hint="eastAsia"/>
+          <w:color w:val="0000FF"/>
+          <w:lang w:eastAsia="zh-CN"/>
+        </w:rPr>
+        <w:t>检查</w:t>
+      </w:r>
+      <w:r>
+        <w:rPr>
+          <w:color w:val="0000FF"/>
+          <w:lang w:eastAsia="zh-CN"/>
+        </w:rPr>
+        <w:t>点的意</w:t>
+      </w:r>
+      <w:r>
+        <w:rPr>
+          <w:rFonts w:ascii="宋体" w:eastAsia="宋体" w:hAnsi="宋体" w:cs="宋体" w:hint="eastAsia"/>
+          <w:color w:val="0000FF"/>
+          <w:lang w:eastAsia="zh-CN"/>
+        </w:rPr>
+        <w:t>义</w:t>
+      </w:r>
+      <w:r>
+        <w:rPr>
+          <w:color w:val="0000FF"/>
+          <w:lang w:eastAsia="zh-CN"/>
+        </w:rPr>
+        <w:t>在于快速密集地</w:t>
+      </w:r>
+      <w:bookmarkEnd w:id="0"/>
+      <w:r>
+        <w:rPr>
+          <w:rFonts w:ascii="宋体" w:eastAsia="宋体" w:hAnsi="宋体" w:cs="宋体" w:hint="eastAsia"/>
+          <w:color w:val="0000FF"/>
+          <w:lang w:eastAsia="zh-CN"/>
+        </w:rPr>
+        <w:t>发现错误</w:t>
+      </w:r>
+      <w:r>
+        <w:rPr>
+          <w:color w:val="0000FF"/>
+          <w:lang w:eastAsia="zh-CN"/>
+        </w:rPr>
+        <w:t>）</w:t>
+      </w:r>
+    </w:p>
+    <w:p>
+      <w:pPr>
+        <w:rPr>
+          <w:color w:val="0000FF"/>
+          <w:lang w:eastAsia="zh-CN"/>
+        </w:rPr>
+      </w:pPr>
+    </w:p>
+    <w:p>
+      <w:pPr>
+        <w:rPr>
+          <w:color w:val="0000FF"/>
+          <w:lang w:eastAsia="zh-CN"/>
+        </w:rPr>
+      </w:pPr>
+      <w:r>
+        <w:rPr>
+          <w:color w:val="0000FF"/>
+          <w:lang w:eastAsia="zh-CN"/>
+        </w:rPr>
+        <w:t>2. Custom-made learning experience</w:t>
+      </w:r>
+    </w:p>
+    <w:p>
+      <w:pPr>
+        <w:rPr>
+          <w:color w:val="0000FF"/>
+          <w:lang w:eastAsia="zh-CN"/>
+        </w:rPr>
+      </w:pPr>
+      <w:r>
+        <w:rPr>
+          <w:color w:val="0000FF"/>
+          <w:lang w:eastAsia="zh-CN"/>
+        </w:rPr>
+        <w:t xml:space="preserve">    </w:t>
+      </w:r>
+      <w:proofErr w:type="spellStart"/>
+      <w:r>
+        <w:rPr>
+          <w:color w:val="0000FF"/>
+          <w:lang w:eastAsia="zh-CN"/>
+        </w:rPr>
+        <w:t>xlp</w:t>
+      </w:r>
+      <w:proofErr w:type="spellEnd"/>
+      <w:r>
+        <w:rPr>
+          <w:color w:val="0000FF"/>
+          <w:lang w:eastAsia="zh-CN"/>
+        </w:rPr>
+        <w:t>的准</w:t>
+      </w:r>
+      <w:r>
+        <w:rPr>
+          <w:rFonts w:ascii="宋体" w:eastAsia="宋体" w:hAnsi="宋体" w:cs="宋体" w:hint="eastAsia"/>
+          <w:color w:val="0000FF"/>
+          <w:lang w:eastAsia="zh-CN"/>
+        </w:rPr>
+        <w:t>备过</w:t>
+      </w:r>
+      <w:r>
+        <w:rPr>
+          <w:color w:val="0000FF"/>
+          <w:lang w:eastAsia="zh-CN"/>
+        </w:rPr>
+        <w:t>程是</w:t>
+      </w:r>
+      <w:r>
+        <w:rPr>
+          <w:rFonts w:ascii="宋体" w:eastAsia="宋体" w:hAnsi="宋体" w:cs="宋体" w:hint="eastAsia"/>
+          <w:color w:val="0000FF"/>
+          <w:lang w:eastAsia="zh-CN"/>
+        </w:rPr>
+        <w:t>为</w:t>
+      </w:r>
+      <w:r>
+        <w:rPr>
+          <w:color w:val="0000FF"/>
+          <w:lang w:eastAsia="zh-CN"/>
+        </w:rPr>
+        <w:t>不同</w:t>
+      </w:r>
+      <w:r>
+        <w:rPr>
+          <w:rFonts w:ascii="宋体" w:eastAsia="宋体" w:hAnsi="宋体" w:cs="宋体" w:hint="eastAsia"/>
+          <w:color w:val="0000FF"/>
+          <w:lang w:eastAsia="zh-CN"/>
+        </w:rPr>
+        <w:t>组织</w:t>
+      </w:r>
+      <w:r>
+        <w:rPr>
+          <w:color w:val="0000FF"/>
+          <w:lang w:eastAsia="zh-CN"/>
+        </w:rPr>
+        <w:t>量身定做的学</w:t>
+      </w:r>
+      <w:r>
+        <w:rPr>
+          <w:rFonts w:ascii="宋体" w:eastAsia="宋体" w:hAnsi="宋体" w:cs="宋体" w:hint="eastAsia"/>
+          <w:color w:val="0000FF"/>
+          <w:lang w:eastAsia="zh-CN"/>
+        </w:rPr>
+        <w:t>习过</w:t>
+      </w:r>
+      <w:r>
+        <w:rPr>
+          <w:color w:val="0000FF"/>
+          <w:lang w:eastAsia="zh-CN"/>
+        </w:rPr>
+        <w:t>程</w:t>
+      </w:r>
+      <w:r>
+        <w:rPr>
+          <w:rFonts w:ascii="宋体" w:eastAsia="宋体" w:hAnsi="宋体" w:cs="宋体" w:hint="eastAsia"/>
+          <w:color w:val="0000FF"/>
+          <w:lang w:eastAsia="zh-CN"/>
+        </w:rPr>
+        <w:t>设计</w:t>
+      </w:r>
+      <w:r>
+        <w:rPr>
+          <w:color w:val="0000FF"/>
+          <w:lang w:eastAsia="zh-CN"/>
+        </w:rPr>
+        <w:t>：</w:t>
+      </w:r>
+      <w:proofErr w:type="spellStart"/>
+      <w:r>
+        <w:rPr>
+          <w:color w:val="0000FF"/>
+          <w:lang w:eastAsia="zh-CN"/>
+        </w:rPr>
+        <w:t>xlp</w:t>
+      </w:r>
+      <w:proofErr w:type="spellEnd"/>
+      <w:r>
+        <w:rPr>
+          <w:rFonts w:ascii="宋体" w:eastAsia="宋体" w:hAnsi="宋体" w:cs="宋体" w:hint="eastAsia"/>
+          <w:color w:val="0000FF"/>
+          <w:lang w:eastAsia="zh-CN"/>
+        </w:rPr>
+        <w:t>设计团队</w:t>
+      </w:r>
+      <w:r>
+        <w:rPr>
+          <w:color w:val="0000FF"/>
+          <w:lang w:eastAsia="zh-CN"/>
+        </w:rPr>
+        <w:t>的工作流程，即在</w:t>
+      </w:r>
+      <w:r>
+        <w:rPr>
+          <w:color w:val="0000FF"/>
+          <w:lang w:eastAsia="zh-CN"/>
+        </w:rPr>
+        <w:t>5</w:t>
+      </w:r>
+      <w:r>
+        <w:rPr>
+          <w:color w:val="0000FF"/>
+          <w:lang w:eastAsia="zh-CN"/>
+        </w:rPr>
+        <w:t>个</w:t>
+      </w:r>
+      <w:r>
+        <w:rPr>
+          <w:rFonts w:ascii="宋体" w:eastAsia="宋体" w:hAnsi="宋体" w:cs="宋体" w:hint="eastAsia"/>
+          <w:color w:val="0000FF"/>
+          <w:lang w:eastAsia="zh-CN"/>
+        </w:rPr>
+        <w:t>层</w:t>
+      </w:r>
+      <w:r>
+        <w:rPr>
+          <w:color w:val="0000FF"/>
+          <w:lang w:eastAsia="zh-CN"/>
+        </w:rPr>
+        <w:t>面</w:t>
+      </w:r>
+      <w:r>
+        <w:rPr>
+          <w:rFonts w:ascii="宋体" w:eastAsia="宋体" w:hAnsi="宋体" w:cs="宋体" w:hint="eastAsia"/>
+          <w:color w:val="0000FF"/>
+          <w:lang w:eastAsia="zh-CN"/>
+        </w:rPr>
+        <w:t>设计</w:t>
+      </w:r>
+      <w:r>
+        <w:rPr>
+          <w:color w:val="0000FF"/>
+          <w:lang w:eastAsia="zh-CN"/>
+        </w:rPr>
+        <w:t>学</w:t>
+      </w:r>
+      <w:r>
+        <w:rPr>
+          <w:rFonts w:ascii="宋体" w:eastAsia="宋体" w:hAnsi="宋体" w:cs="宋体" w:hint="eastAsia"/>
+          <w:color w:val="0000FF"/>
+          <w:lang w:eastAsia="zh-CN"/>
+        </w:rPr>
+        <w:t>习</w:t>
+      </w:r>
+      <w:r>
+        <w:rPr>
+          <w:color w:val="0000FF"/>
+          <w:lang w:eastAsia="zh-CN"/>
+        </w:rPr>
+        <w:t>活</w:t>
+      </w:r>
+      <w:r>
+        <w:rPr>
+          <w:rFonts w:ascii="宋体" w:eastAsia="宋体" w:hAnsi="宋体" w:cs="宋体" w:hint="eastAsia"/>
+          <w:color w:val="0000FF"/>
+          <w:lang w:eastAsia="zh-CN"/>
+        </w:rPr>
+        <w:t>动</w:t>
+      </w:r>
+      <w:r>
+        <w:rPr>
+          <w:color w:val="0000FF"/>
+          <w:lang w:eastAsia="zh-CN"/>
+        </w:rPr>
+        <w:t>内容的</w:t>
+      </w:r>
+      <w:r>
+        <w:rPr>
+          <w:rFonts w:ascii="宋体" w:eastAsia="宋体" w:hAnsi="宋体" w:cs="宋体" w:hint="eastAsia"/>
+          <w:color w:val="0000FF"/>
+          <w:lang w:eastAsia="zh-CN"/>
+        </w:rPr>
+        <w:t>过</w:t>
+      </w:r>
+      <w:r>
+        <w:rPr>
+          <w:color w:val="0000FF"/>
+          <w:lang w:eastAsia="zh-CN"/>
+        </w:rPr>
+        <w:t>程</w:t>
+      </w:r>
+    </w:p>
+    <w:p>
+      <w:pPr>
+        <w:rPr>
+          <w:color w:val="0000FF"/>
+          <w:lang w:eastAsia="zh-CN"/>
+        </w:rPr>
+      </w:pPr>
+    </w:p>
+    <w:p>
+      <w:pPr>
+        <w:rPr>
+          <w:color w:val="0000FF"/>
+          <w:lang w:eastAsia="zh-CN"/>
+        </w:rPr>
+      </w:pPr>
+      <w:r>
+        <w:rPr>
+          <w:color w:val="0000FF"/>
+          <w:lang w:eastAsia="zh-CN"/>
+        </w:rPr>
+        <w:t>3. Procedurally raise awareness at different system level</w:t>
+      </w:r>
+    </w:p>
+    <w:p>
+      <w:pPr>
+        <w:rPr>
+          <w:color w:val="0000FF"/>
+          <w:lang w:eastAsia="zh-CN"/>
+        </w:rPr>
+      </w:pPr>
+      <w:r>
+        <w:rPr>
+          <w:color w:val="0000FF"/>
+          <w:lang w:eastAsia="zh-CN"/>
+        </w:rPr>
+        <w:t xml:space="preserve">    </w:t>
+      </w:r>
+      <w:r>
+        <w:rPr>
+          <w:rFonts w:ascii="宋体" w:eastAsia="宋体" w:hAnsi="宋体" w:cs="宋体" w:hint="eastAsia"/>
+          <w:color w:val="0000FF"/>
+          <w:lang w:eastAsia="zh-CN"/>
+        </w:rPr>
+        <w:t>渐进</w:t>
+      </w:r>
+      <w:r>
+        <w:rPr>
+          <w:color w:val="0000FF"/>
+          <w:lang w:eastAsia="zh-CN"/>
+        </w:rPr>
+        <w:t>地</w:t>
+      </w:r>
+      <w:r>
+        <w:rPr>
+          <w:rFonts w:ascii="宋体" w:eastAsia="宋体" w:hAnsi="宋体" w:cs="宋体" w:hint="eastAsia"/>
+          <w:color w:val="0000FF"/>
+          <w:lang w:eastAsia="zh-CN"/>
+        </w:rPr>
+        <w:t>唤</w:t>
+      </w:r>
+      <w:r>
+        <w:rPr>
+          <w:color w:val="0000FF"/>
+          <w:lang w:eastAsia="zh-CN"/>
+        </w:rPr>
+        <w:t>醒参与者在不同</w:t>
+      </w:r>
+      <w:r>
+        <w:rPr>
+          <w:rFonts w:ascii="宋体" w:eastAsia="宋体" w:hAnsi="宋体" w:cs="宋体" w:hint="eastAsia"/>
+          <w:color w:val="0000FF"/>
+          <w:lang w:eastAsia="zh-CN"/>
+        </w:rPr>
+        <w:t>层</w:t>
+      </w:r>
+      <w:r>
+        <w:rPr>
+          <w:color w:val="0000FF"/>
+          <w:lang w:eastAsia="zh-CN"/>
+        </w:rPr>
+        <w:t>面的意</w:t>
+      </w:r>
+      <w:r>
+        <w:rPr>
+          <w:rFonts w:ascii="宋体" w:eastAsia="宋体" w:hAnsi="宋体" w:cs="宋体" w:hint="eastAsia"/>
+          <w:color w:val="0000FF"/>
+          <w:lang w:eastAsia="zh-CN"/>
+        </w:rPr>
+        <w:t>识</w:t>
+      </w:r>
+      <w:r>
+        <w:rPr>
+          <w:color w:val="0000FF"/>
+          <w:lang w:eastAsia="zh-CN"/>
+        </w:rPr>
+        <w:t>：</w:t>
+      </w:r>
+      <w:proofErr w:type="spellStart"/>
+      <w:r>
+        <w:rPr>
+          <w:color w:val="0000FF"/>
+          <w:lang w:eastAsia="zh-CN"/>
+        </w:rPr>
+        <w:t>xlp</w:t>
+      </w:r>
+      <w:proofErr w:type="spellEnd"/>
+      <w:r>
+        <w:rPr>
+          <w:color w:val="0000FF"/>
+          <w:lang w:eastAsia="zh-CN"/>
+        </w:rPr>
+        <w:t>系</w:t>
+      </w:r>
+      <w:r>
+        <w:rPr>
+          <w:rFonts w:ascii="宋体" w:eastAsia="宋体" w:hAnsi="宋体" w:cs="宋体" w:hint="eastAsia"/>
+          <w:color w:val="0000FF"/>
+          <w:lang w:eastAsia="zh-CN"/>
+        </w:rPr>
+        <w:t>统</w:t>
+      </w:r>
+      <w:r>
+        <w:rPr>
+          <w:color w:val="0000FF"/>
+          <w:lang w:eastAsia="zh-CN"/>
+        </w:rPr>
+        <w:t>的不同</w:t>
+      </w:r>
+      <w:r>
+        <w:rPr>
+          <w:rFonts w:ascii="宋体" w:eastAsia="宋体" w:hAnsi="宋体" w:cs="宋体" w:hint="eastAsia"/>
+          <w:color w:val="0000FF"/>
+          <w:lang w:eastAsia="zh-CN"/>
+        </w:rPr>
+        <w:t>层级</w:t>
+      </w:r>
+      <w:r>
+        <w:rPr>
+          <w:color w:val="0000FF"/>
+          <w:lang w:eastAsia="zh-CN"/>
+        </w:rPr>
+        <w:t>－－在活</w:t>
+      </w:r>
+      <w:r>
+        <w:rPr>
+          <w:rFonts w:ascii="宋体" w:eastAsia="宋体" w:hAnsi="宋体" w:cs="宋体" w:hint="eastAsia"/>
+          <w:color w:val="0000FF"/>
+          <w:lang w:eastAsia="zh-CN"/>
+        </w:rPr>
+        <w:t>动过</w:t>
+      </w:r>
+      <w:r>
+        <w:rPr>
+          <w:color w:val="0000FF"/>
+          <w:lang w:eastAsia="zh-CN"/>
+        </w:rPr>
+        <w:t>程中参与者在不同</w:t>
+      </w:r>
+      <w:r>
+        <w:rPr>
+          <w:rFonts w:ascii="宋体" w:eastAsia="宋体" w:hAnsi="宋体" w:cs="宋体" w:hint="eastAsia"/>
+          <w:color w:val="0000FF"/>
+          <w:lang w:eastAsia="zh-CN"/>
+        </w:rPr>
+        <w:t>时间</w:t>
+      </w:r>
+      <w:r>
+        <w:rPr>
+          <w:color w:val="0000FF"/>
+          <w:lang w:eastAsia="zh-CN"/>
+        </w:rPr>
+        <w:t>的</w:t>
+      </w:r>
+      <w:r>
+        <w:rPr>
+          <w:rFonts w:ascii="宋体" w:eastAsia="宋体" w:hAnsi="宋体" w:cs="宋体" w:hint="eastAsia"/>
+          <w:color w:val="0000FF"/>
+          <w:lang w:eastAsia="zh-CN"/>
+        </w:rPr>
+        <w:t>经验对应</w:t>
+      </w:r>
+      <w:r>
+        <w:rPr>
+          <w:color w:val="0000FF"/>
+          <w:lang w:eastAsia="zh-CN"/>
+        </w:rPr>
+        <w:t>于不同</w:t>
+      </w:r>
+      <w:r>
+        <w:rPr>
+          <w:rFonts w:ascii="宋体" w:eastAsia="宋体" w:hAnsi="宋体" w:cs="宋体" w:hint="eastAsia"/>
+          <w:color w:val="0000FF"/>
+          <w:lang w:eastAsia="zh-CN"/>
+        </w:rPr>
+        <w:t>层</w:t>
+      </w:r>
+      <w:r>
+        <w:rPr>
+          <w:color w:val="0000FF"/>
+          <w:lang w:eastAsia="zh-CN"/>
+        </w:rPr>
+        <w:t>次的意</w:t>
+      </w:r>
+      <w:r>
+        <w:rPr>
+          <w:rFonts w:ascii="宋体" w:eastAsia="宋体" w:hAnsi="宋体" w:cs="宋体" w:hint="eastAsia"/>
+          <w:color w:val="0000FF"/>
+          <w:lang w:eastAsia="zh-CN"/>
+        </w:rPr>
+        <w:t>识</w:t>
+      </w:r>
+      <w:r>
+        <w:rPr>
+          <w:color w:val="0000FF"/>
+          <w:lang w:eastAsia="zh-CN"/>
+        </w:rPr>
+        <w:t>，例如使用开源技</w:t>
+      </w:r>
+      <w:r>
+        <w:rPr>
+          <w:rFonts w:ascii="宋体" w:eastAsia="宋体" w:hAnsi="宋体" w:cs="宋体" w:hint="eastAsia"/>
+          <w:color w:val="0000FF"/>
+          <w:lang w:eastAsia="zh-CN"/>
+        </w:rPr>
+        <w:t>术</w:t>
+      </w:r>
+      <w:r>
+        <w:rPr>
+          <w:color w:val="0000FF"/>
+          <w:lang w:eastAsia="zh-CN"/>
+        </w:rPr>
+        <w:t>开</w:t>
+      </w:r>
+      <w:r>
+        <w:rPr>
+          <w:rFonts w:ascii="宋体" w:eastAsia="宋体" w:hAnsi="宋体" w:cs="宋体" w:hint="eastAsia"/>
+          <w:color w:val="0000FF"/>
+          <w:lang w:eastAsia="zh-CN"/>
+        </w:rPr>
+        <w:t>发</w:t>
+      </w:r>
+      <w:r>
+        <w:rPr>
+          <w:color w:val="0000FF"/>
+          <w:lang w:eastAsia="zh-CN"/>
+        </w:rPr>
+        <w:t>系</w:t>
+      </w:r>
+      <w:r>
+        <w:rPr>
+          <w:rFonts w:ascii="宋体" w:eastAsia="宋体" w:hAnsi="宋体" w:cs="宋体" w:hint="eastAsia"/>
+          <w:color w:val="0000FF"/>
+          <w:lang w:eastAsia="zh-CN"/>
+        </w:rPr>
+        <w:t>统组</w:t>
+      </w:r>
+      <w:r>
+        <w:rPr>
+          <w:color w:val="0000FF"/>
+          <w:lang w:eastAsia="zh-CN"/>
+        </w:rPr>
+        <w:t>件，系</w:t>
+      </w:r>
+      <w:r>
+        <w:rPr>
+          <w:rFonts w:ascii="宋体" w:eastAsia="宋体" w:hAnsi="宋体" w:cs="宋体" w:hint="eastAsia"/>
+          <w:color w:val="0000FF"/>
+          <w:lang w:eastAsia="zh-CN"/>
+        </w:rPr>
+        <w:t>统</w:t>
+      </w:r>
+      <w:r>
+        <w:rPr>
+          <w:color w:val="0000FF"/>
+          <w:lang w:eastAsia="zh-CN"/>
+        </w:rPr>
+        <w:t>集成的方法，</w:t>
+      </w:r>
+      <w:r>
+        <w:rPr>
+          <w:rFonts w:ascii="宋体" w:eastAsia="宋体" w:hAnsi="宋体" w:cs="宋体" w:hint="eastAsia"/>
+          <w:color w:val="0000FF"/>
+          <w:lang w:eastAsia="zh-CN"/>
+        </w:rPr>
+        <w:t>产</w:t>
+      </w:r>
+      <w:r>
+        <w:rPr>
+          <w:color w:val="0000FF"/>
+          <w:lang w:eastAsia="zh-CN"/>
+        </w:rPr>
+        <w:t>品开</w:t>
+      </w:r>
+      <w:r>
+        <w:rPr>
+          <w:rFonts w:ascii="宋体" w:eastAsia="宋体" w:hAnsi="宋体" w:cs="宋体" w:hint="eastAsia"/>
+          <w:color w:val="0000FF"/>
+          <w:lang w:eastAsia="zh-CN"/>
+        </w:rPr>
+        <w:t>发</w:t>
+      </w:r>
+      <w:r>
+        <w:rPr>
+          <w:color w:val="0000FF"/>
+          <w:lang w:eastAsia="zh-CN"/>
+        </w:rPr>
+        <w:t>流程，价</w:t>
+      </w:r>
+      <w:r>
+        <w:rPr>
+          <w:rFonts w:ascii="宋体" w:eastAsia="宋体" w:hAnsi="宋体" w:cs="宋体" w:hint="eastAsia"/>
+          <w:color w:val="0000FF"/>
+          <w:lang w:eastAsia="zh-CN"/>
+        </w:rPr>
+        <w:t>值发</w:t>
+      </w:r>
+      <w:r>
+        <w:rPr>
+          <w:color w:val="0000FF"/>
+          <w:lang w:eastAsia="zh-CN"/>
+        </w:rPr>
+        <w:t>掘和提升。</w:t>
+      </w:r>
+      <w:r>
+        <w:rPr>
+          <w:color w:val="0000FF"/>
+          <w:lang w:eastAsia="zh-CN"/>
+        </w:rPr>
+        <w:t xml:space="preserve">More over, </w:t>
+      </w:r>
+      <w:r>
+        <w:rPr>
+          <w:color w:val="0000FF"/>
+          <w:lang w:eastAsia="zh-CN"/>
+        </w:rPr>
+        <w:t xml:space="preserve">(In case you have ways to include this. I want to emphasize the 3rd point sent to you by </w:t>
+      </w:r>
+      <w:proofErr w:type="spellStart"/>
+      <w:r>
+        <w:rPr>
+          <w:color w:val="0000FF"/>
+          <w:lang w:eastAsia="zh-CN"/>
+        </w:rPr>
+        <w:t>Jian</w:t>
+      </w:r>
+      <w:proofErr w:type="spellEnd"/>
+      <w:r>
+        <w:rPr>
+          <w:color w:val="0000FF"/>
+          <w:lang w:eastAsia="zh-CN"/>
+        </w:rPr>
+        <w:t xml:space="preserve"> Nan earlier.</w:t>
+      </w:r>
+    </w:p>
+    <w:p>
+      <w:pPr>
+        <w:rPr>
+          <w:color w:val="0000FF"/>
+          <w:lang w:eastAsia="zh-CN"/>
+        </w:rPr>
+      </w:pPr>
+    </w:p>
+    <w:p>
+      <w:pPr>
+        <w:rPr>
+          <w:color w:val="0000FF"/>
+          <w:lang w:eastAsia="zh-CN"/>
+        </w:rPr>
+      </w:pPr>
+      <w:r>
+        <w:rPr>
+          <w:color w:val="0000FF"/>
+          <w:lang w:eastAsia="zh-CN"/>
+        </w:rPr>
+        <w:t>3. Raising Awareness Levels</w:t>
+      </w:r>
+    </w:p>
+    <w:p>
+      <w:pPr>
+        <w:rPr>
+          <w:color w:val="0000FF"/>
+          <w:lang w:eastAsia="zh-CN"/>
+        </w:rPr>
+      </w:pPr>
+    </w:p>
+    <w:p>
+      <w:pPr>
+        <w:rPr>
+          <w:color w:val="0000FF"/>
+          <w:lang w:eastAsia="zh-CN"/>
+        </w:rPr>
+      </w:pPr>
+      <w:r>
+        <w:rPr>
+          <w:color w:val="0000FF"/>
+          <w:lang w:eastAsia="zh-CN"/>
+        </w:rPr>
+        <w:t xml:space="preserve">The point is really to create an intensive enough learning experience, so that people realize that they are learning, and eventually they can change their way of learning. More over, they may even identify different ways to measure the strength and degree of learning results. </w:t>
+      </w:r>
+      <w:proofErr w:type="gramStart"/>
+      <w:r>
+        <w:rPr>
+          <w:color w:val="0000FF"/>
+          <w:lang w:eastAsia="zh-CN"/>
+        </w:rPr>
+        <w:t>This</w:t>
+      </w:r>
+      <w:proofErr w:type="gramEnd"/>
+      <w:r>
+        <w:rPr>
+          <w:color w:val="0000FF"/>
+          <w:lang w:eastAsia="zh-CN"/>
+        </w:rPr>
+        <w:t xml:space="preserve"> three levels of awareness in learning, can be revealed and embedded in many activities. XLP is a way to infuse self-referencing structures into the way people and organizations process information. This is the essential way to realize consciousness, or being alive.)</w:t>
       </w:r>
     </w:p>
     <w:p/>
@@ -231,7 +1384,23 @@
         <w:t xml:space="preserve">Original </w:t>
       </w:r>
       <w:r>
-        <w:t xml:space="preserve">Wording: eXtreme Learning Pocess  </w:t>
+        <w:t xml:space="preserve">Wording: </w:t>
+      </w:r>
+      <w:proofErr w:type="spellStart"/>
+      <w:r>
+        <w:t>eXtreme</w:t>
+      </w:r>
+      <w:proofErr w:type="spellEnd"/>
+      <w:r>
+        <w:t xml:space="preserve"> Learning </w:t>
+      </w:r>
+      <w:proofErr w:type="spellStart"/>
+      <w:r>
+        <w:t>Pocess</w:t>
+      </w:r>
+      <w:proofErr w:type="spellEnd"/>
+      <w:r>
+        <w:t xml:space="preserve">  </w:t>
       </w:r>
       <w:r>
         <w:rPr>
@@ -417,6 +1586,8 @@
         </w:rPr>
         <w:t xml:space="preserve">, </w:t>
       </w:r>
+      <w:proofErr w:type="spellStart"/>
+      <w:proofErr w:type="gramStart"/>
       <w:r>
         <w:rPr>
           <w:lang w:eastAsia="zh-TW"/>
@@ -429,6 +1600,7 @@
         </w:rPr>
         <w:t>amified</w:t>
       </w:r>
+      <w:proofErr w:type="spellEnd"/>
       <w:r>
         <w:rPr>
           <w:lang w:eastAsia="zh-TW"/>
@@ -445,7 +1617,14 @@
         <w:rPr>
           <w:lang w:eastAsia="zh-TW"/>
         </w:rPr>
-        <w:t>ystem D</w:t>
+        <w:t>ystem</w:t>
+      </w:r>
+      <w:proofErr w:type="gramEnd"/>
+      <w:r>
+        <w:rPr>
+          <w:lang w:eastAsia="zh-TW"/>
+        </w:rPr>
+        <w:t xml:space="preserve"> D</w:t>
       </w:r>
       <w:r>
         <w:rPr>
@@ -483,6 +1662,7 @@
         </w:rPr>
         <w:t xml:space="preserve">. </w:t>
       </w:r>
+      <w:proofErr w:type="gramStart"/>
       <w:r>
         <w:rPr>
           <w:lang w:eastAsia="zh-TW"/>
@@ -561,6 +1741,7 @@
         </w:rPr>
         <w:t>.</w:t>
       </w:r>
+      <w:proofErr w:type="gramEnd"/>
       <w:r>
         <w:rPr>
           <w:lang w:eastAsia="zh-TW"/>
@@ -597,12 +1778,21 @@
         </w:rPr>
         <w:t xml:space="preserve"> </w:t>
       </w:r>
-      <w:r>
-        <w:rPr>
-          <w:color w:val="FF0000"/>
-          <w:lang w:eastAsia="zh-TW"/>
-        </w:rPr>
-        <w:t>Best of all, “Product Quality Depends on its Development Processes”, as mentioned earlier. These wording definitely should be changed.</w:t>
+      <w:proofErr w:type="gramStart"/>
+      <w:r>
+        <w:rPr>
+          <w:color w:val="FF0000"/>
+          <w:lang w:eastAsia="zh-TW"/>
+        </w:rPr>
+        <w:t>Best of all, “Product Quality Depends on its Development Processes”, as mentioned earlier.</w:t>
+      </w:r>
+      <w:proofErr w:type="gramEnd"/>
+      <w:r>
+        <w:rPr>
+          <w:color w:val="FF0000"/>
+          <w:lang w:eastAsia="zh-TW"/>
+        </w:rPr>
+        <w:t xml:space="preserve"> These wording definitely should be changed.</w:t>
       </w:r>
     </w:p>
     <w:p>
@@ -679,7 +1869,14 @@
         <w:rPr>
           <w:lang w:eastAsia="zh-TW"/>
         </w:rPr>
-        <w:t xml:space="preserve"> With a smiley face</w:t>
+        <w:t xml:space="preserve"> </w:t>
+      </w:r>
+      <w:proofErr w:type="gramStart"/>
+      <w:r>
+        <w:rPr>
+          <w:lang w:eastAsia="zh-TW"/>
+        </w:rPr>
+        <w:t>With a smiley face</w:t>
       </w:r>
       <w:r>
         <w:rPr>
@@ -687,6 +1884,7 @@
         </w:rPr>
         <w:t>.</w:t>
       </w:r>
+      <w:proofErr w:type="gramEnd"/>
       <w:r>
         <w:rPr>
           <w:lang w:eastAsia="zh-TW"/>
@@ -744,12 +1942,18 @@
       <w:r>
         <w:t xml:space="preserve">What is </w:t>
       </w:r>
-      <w:r>
-        <w:t>eXtreme Learning Process (</w:t>
+      <w:proofErr w:type="spellStart"/>
+      <w:r>
+        <w:t>eXtreme</w:t>
+      </w:r>
+      <w:proofErr w:type="spellEnd"/>
+      <w:r>
+        <w:t xml:space="preserve"> Learning Process (</w:t>
       </w:r>
       <w:r>
         <w:t>XLP</w:t>
       </w:r>
+      <w:proofErr w:type="gramStart"/>
       <w:r>
         <w:t>)</w:t>
       </w:r>
@@ -759,6 +1963,7 @@
       <w:r>
         <w:t>)</w:t>
       </w:r>
+      <w:proofErr w:type="gramEnd"/>
     </w:p>
     <w:p>
       <w:pPr>
@@ -1146,11 +2351,19 @@
         </w:rPr>
         <w:t>“</w:t>
       </w:r>
-      <w:r>
-        <w:rPr>
-          <w:lang w:eastAsia="zh-TW"/>
-        </w:rPr>
-        <w:t xml:space="preserve">eXtreme </w:t>
+      <w:proofErr w:type="spellStart"/>
+      <w:r>
+        <w:rPr>
+          <w:lang w:eastAsia="zh-TW"/>
+        </w:rPr>
+        <w:t>eXtreme</w:t>
+      </w:r>
+      <w:proofErr w:type="spellEnd"/>
+      <w:r>
+        <w:rPr>
+          <w:lang w:eastAsia="zh-TW"/>
+        </w:rPr>
+        <w:t xml:space="preserve"> </w:t>
       </w:r>
       <w:r>
         <w:rPr>
@@ -1468,10 +2681,24 @@
           <w:color w:val="0000FF"/>
           <w:lang w:eastAsia="zh-TW"/>
         </w:rPr>
-        <w:t xml:space="preserve"> and Zhang Jian Nan, a visiting student from University of Minnesota</w:t>
-      </w:r>
-      <w:bookmarkStart w:id="0" w:name="_GoBack"/>
-      <w:bookmarkEnd w:id="0"/>
+        <w:t xml:space="preserve"> and Zhang </w:t>
+      </w:r>
+      <w:proofErr w:type="spellStart"/>
+      <w:r>
+        <w:rPr>
+          <w:color w:val="0000FF"/>
+          <w:lang w:eastAsia="zh-TW"/>
+        </w:rPr>
+        <w:t>Jian</w:t>
+      </w:r>
+      <w:proofErr w:type="spellEnd"/>
+      <w:r>
+        <w:rPr>
+          <w:color w:val="0000FF"/>
+          <w:lang w:eastAsia="zh-TW"/>
+        </w:rPr>
+        <w:t xml:space="preserve"> Nan, a visiting student from University of Minnesota</w:t>
+      </w:r>
       <w:r>
         <w:rPr>
           <w:color w:val="0000FF"/>
@@ -1618,12 +2845,14 @@
       <w:r>
         <w:t xml:space="preserve">would happen in </w:t>
       </w:r>
+      <w:proofErr w:type="gramStart"/>
       <w:r>
         <w:t>XLP?</w:t>
       </w:r>
       <w:r>
         <w:t>…)</w:t>
       </w:r>
+      <w:proofErr w:type="gramEnd"/>
     </w:p>
     <w:p>
       <w:pPr>
@@ -1761,7 +2990,21 @@
         <w:rPr>
           <w:lang w:eastAsia="zh-TW"/>
         </w:rPr>
-        <w:t xml:space="preserve">(eXtreme Missionaries) </w:t>
+        <w:t>(</w:t>
+      </w:r>
+      <w:proofErr w:type="spellStart"/>
+      <w:r>
+        <w:rPr>
+          <w:lang w:eastAsia="zh-TW"/>
+        </w:rPr>
+        <w:t>eXtreme</w:t>
+      </w:r>
+      <w:proofErr w:type="spellEnd"/>
+      <w:r>
+        <w:rPr>
+          <w:lang w:eastAsia="zh-TW"/>
+        </w:rPr>
+        <w:t xml:space="preserve"> Missionaries) </w:t>
       </w:r>
       <w:r>
         <w:rPr>
@@ -2031,7 +3274,21 @@
         <w:rPr>
           <w:lang w:eastAsia="zh-TW"/>
         </w:rPr>
-        <w:t xml:space="preserve">presentations, but a unified learning experience that </w:t>
+        <w:t xml:space="preserve">presentations, </w:t>
+      </w:r>
+      <w:proofErr w:type="gramStart"/>
+      <w:r>
+        <w:rPr>
+          <w:lang w:eastAsia="zh-TW"/>
+        </w:rPr>
+        <w:t>but</w:t>
+      </w:r>
+      <w:proofErr w:type="gramEnd"/>
+      <w:r>
+        <w:rPr>
+          <w:lang w:eastAsia="zh-TW"/>
+        </w:rPr>
+        <w:t xml:space="preserve"> a unified learning experience that </w:t>
       </w:r>
       <w:r>
         <w:rPr>
@@ -2067,7 +3324,21 @@
         <w:rPr>
           <w:lang w:eastAsia="zh-TW"/>
         </w:rPr>
-        <w:t>realized that under demanding schedule, the speed of learning can exceed their original expectation by leaps and bounds</w:t>
+        <w:t xml:space="preserve">realized that under demanding schedule, the speed of learning </w:t>
+      </w:r>
+      <w:proofErr w:type="gramStart"/>
+      <w:r>
+        <w:rPr>
+          <w:lang w:eastAsia="zh-TW"/>
+        </w:rPr>
+        <w:t>can</w:t>
+      </w:r>
+      <w:proofErr w:type="gramEnd"/>
+      <w:r>
+        <w:rPr>
+          <w:lang w:eastAsia="zh-TW"/>
+        </w:rPr>
+        <w:t xml:space="preserve"> exceed their original expectation by leaps and bounds</w:t>
       </w:r>
       <w:r>
         <w:rPr>
@@ -2248,7 +3519,23 @@
           <w:color w:val="FF0000"/>
           <w:lang w:eastAsia="zh-CN"/>
         </w:rPr>
-        <w:t>http://toyhouse.cc/profiles/blog/show?id=6429998%3ABlogPost%3A36738&amp;commentId=6429998%3AComment%3A36745</w:t>
+        <w:t>http://toyhouse.cc/profiles/blog/show</w:t>
+      </w:r>
+      <w:proofErr w:type="gramStart"/>
+      <w:r>
+        <w:rPr>
+          <w:color w:val="FF0000"/>
+          <w:lang w:eastAsia="zh-CN"/>
+        </w:rPr>
+        <w:t>?id</w:t>
+      </w:r>
+      <w:proofErr w:type="gramEnd"/>
+      <w:r>
+        <w:rPr>
+          <w:color w:val="FF0000"/>
+          <w:lang w:eastAsia="zh-CN"/>
+        </w:rPr>
+        <w:t>=6429998%3ABlogPost%3A36738&amp;commentId=6429998%3AComment%3A36745</w:t>
       </w:r>
       <w:r>
         <w:rPr>
@@ -2270,7 +3557,87 @@
           <w:color w:val="FF0000"/>
           <w:lang w:eastAsia="zh-TW"/>
         </w:rPr>
-        <w:t>To help students become aware of the big picture. We start XLP programs by introducing technology elements to them, Let them first focus on what to do, and eventually lead to the creation of some sub-systems, such as a small robotic car or some gadget. Then, we ask them to make many or different kinds of small objects, then, put them together into something interesting. This new something is a System. Where they can quickly see the value on a different level. Third, we want them to start consider how to sell this new system to the market place. At this point, they need to become aware of the opinions of a market place, which is a social system. Then, we might ask them to use PyBossa, or other tools, to collect the opinions of a large crowd, where they must realize that opinions at large is really a kind of believe system that might be wrong, but has profound impact on how history evolves. Therefore, they will become aware of the process of “Value Judgement”.  All of these must take place on top of the Physical Reality. Therefore, that is the Foundational Sciences or Physical Laws the truly governs the changes in life. All XLP programs strives to engage students to become aware of all five layers. (We need a five layered digram.)</w:t>
+        <w:t xml:space="preserve">To help students become aware of the big picture. We start XLP programs by introducing technology elements to them, Let them first focus on what to do, and eventually lead to the creation of some sub-systems, such as a small robotic car or some gadget. Then, we ask them to make many or different kinds of small objects, then, put them together into something interesting. This new something is a System. Where they can quickly see the value on a different level. Third, we want them to start consider how to sell this new system to the market place. At this point, they need to become aware of the opinions of a market place, which is a social system. Then, we might ask them to use </w:t>
+      </w:r>
+      <w:proofErr w:type="spellStart"/>
+      <w:r>
+        <w:rPr>
+          <w:color w:val="FF0000"/>
+          <w:lang w:eastAsia="zh-TW"/>
+        </w:rPr>
+        <w:t>PyBossa</w:t>
+      </w:r>
+      <w:proofErr w:type="spellEnd"/>
+      <w:r>
+        <w:rPr>
+          <w:color w:val="FF0000"/>
+          <w:lang w:eastAsia="zh-TW"/>
+        </w:rPr>
+        <w:t xml:space="preserve">, or other tools, to collect the opinions of a large crowd, where they must realize that opinions at large is really a kind of believe system that might be wrong, but has profound impact on how history evolves. Therefore, they will become aware of the process of “Value </w:t>
+      </w:r>
+      <w:proofErr w:type="spellStart"/>
+      <w:r>
+        <w:rPr>
+          <w:color w:val="FF0000"/>
+          <w:lang w:eastAsia="zh-TW"/>
+        </w:rPr>
+        <w:t>Judgement</w:t>
+      </w:r>
+      <w:proofErr w:type="spellEnd"/>
+      <w:r>
+        <w:rPr>
+          <w:color w:val="FF0000"/>
+          <w:lang w:eastAsia="zh-TW"/>
+        </w:rPr>
+        <w:t xml:space="preserve">”.  All of these must take place on top of the Physical Reality. Therefore, that is the Foundational Sciences or Physical Laws the truly governs the changes in life. All XLP programs </w:t>
+      </w:r>
+      <w:proofErr w:type="gramStart"/>
+      <w:r>
+        <w:rPr>
+          <w:color w:val="FF0000"/>
+          <w:lang w:eastAsia="zh-TW"/>
+        </w:rPr>
+        <w:t>strives</w:t>
+      </w:r>
+      <w:proofErr w:type="gramEnd"/>
+      <w:r>
+        <w:rPr>
+          <w:color w:val="FF0000"/>
+          <w:lang w:eastAsia="zh-TW"/>
+        </w:rPr>
+        <w:t xml:space="preserve"> to engage students to become aware of all five layers. (We need a </w:t>
+      </w:r>
+      <w:proofErr w:type="gramStart"/>
+      <w:r>
+        <w:rPr>
+          <w:color w:val="FF0000"/>
+          <w:lang w:eastAsia="zh-TW"/>
+        </w:rPr>
+        <w:t>five layered</w:t>
+      </w:r>
+      <w:proofErr w:type="gramEnd"/>
+      <w:r>
+        <w:rPr>
+          <w:color w:val="FF0000"/>
+          <w:lang w:eastAsia="zh-TW"/>
+        </w:rPr>
+        <w:t xml:space="preserve"> </w:t>
+      </w:r>
+      <w:proofErr w:type="spellStart"/>
+      <w:r>
+        <w:rPr>
+          <w:color w:val="FF0000"/>
+          <w:lang w:eastAsia="zh-TW"/>
+        </w:rPr>
+        <w:t>digram</w:t>
+      </w:r>
+      <w:proofErr w:type="spellEnd"/>
+      <w:r>
+        <w:rPr>
+          <w:color w:val="FF0000"/>
+          <w:lang w:eastAsia="zh-TW"/>
+        </w:rPr>
+        <w:t>.)</w:t>
       </w:r>
     </w:p>
     <w:p>
@@ -2391,7 +3758,21 @@
         <w:rPr>
           <w:lang w:eastAsia="zh-TW"/>
         </w:rPr>
-        <w:t>(Then replace the words 1. Skills, 2. Project Management … by the following)</w:t>
+        <w:t xml:space="preserve">(Then replace the words 1. </w:t>
+      </w:r>
+      <w:proofErr w:type="gramStart"/>
+      <w:r>
+        <w:rPr>
+          <w:lang w:eastAsia="zh-TW"/>
+        </w:rPr>
+        <w:t>Skills, 2.</w:t>
+      </w:r>
+      <w:proofErr w:type="gramEnd"/>
+      <w:r>
+        <w:rPr>
+          <w:lang w:eastAsia="zh-TW"/>
+        </w:rPr>
+        <w:t xml:space="preserve"> Project Management … by the following)</w:t>
       </w:r>
     </w:p>
     <w:p>
@@ -2527,7 +3908,21 @@
         <w:rPr>
           <w:lang w:eastAsia="zh-TW"/>
         </w:rPr>
-        <w:t xml:space="preserve"> We generally follow these learning activity classification scheme to orchestrate XLP programs.</w:t>
+        <w:t xml:space="preserve"> We generally follow </w:t>
+      </w:r>
+      <w:proofErr w:type="gramStart"/>
+      <w:r>
+        <w:rPr>
+          <w:lang w:eastAsia="zh-TW"/>
+        </w:rPr>
+        <w:t>these learning activity classification scheme</w:t>
+      </w:r>
+      <w:proofErr w:type="gramEnd"/>
+      <w:r>
+        <w:rPr>
+          <w:lang w:eastAsia="zh-TW"/>
+        </w:rPr>
+        <w:t xml:space="preserve"> to orchestrate XLP programs.</w:t>
       </w:r>
     </w:p>
     <w:p>
@@ -2617,7 +4012,23 @@
           <w:color w:val="FF0000"/>
           <w:lang w:eastAsia="zh-TW"/>
         </w:rPr>
-        <w:t>This diagram also shows what techniques or knowledge content we plan to deliver to the students. We can claim that this can be customized for different audience. Then, we can use the four quadrant division to quickly identify a training program to deliver these content knowledge in an integrative game/context.</w:t>
+        <w:t xml:space="preserve">This diagram also shows what techniques or knowledge content we plan to deliver to the students. We can claim that this can be customized for different audience. Then, we can use the </w:t>
+      </w:r>
+      <w:proofErr w:type="gramStart"/>
+      <w:r>
+        <w:rPr>
+          <w:color w:val="FF0000"/>
+          <w:lang w:eastAsia="zh-TW"/>
+        </w:rPr>
+        <w:t>four quadrant</w:t>
+      </w:r>
+      <w:proofErr w:type="gramEnd"/>
+      <w:r>
+        <w:rPr>
+          <w:color w:val="FF0000"/>
+          <w:lang w:eastAsia="zh-TW"/>
+        </w:rPr>
+        <w:t xml:space="preserve"> division to quickly identify a training program to deliver these content knowledge in an integrative game/context.</w:t>
       </w:r>
       <w:r>
         <w:rPr>
@@ -2676,13 +4087,24 @@
         <w:t>from “</w:t>
       </w:r>
       <w:r>
-        <w:t>Developing Skills and Efficiencies”</w:t>
-      </w:r>
-      <w:r>
-        <w:rPr>
-          <w:lang w:eastAsia="zh-TW"/>
-        </w:rPr>
-        <w:t xml:space="preserve">  to “</w:t>
+        <w:t>Developing Skills and Efficiencies</w:t>
+      </w:r>
+      <w:proofErr w:type="gramStart"/>
+      <w:r>
+        <w:t>”</w:t>
+      </w:r>
+      <w:r>
+        <w:rPr>
+          <w:lang w:eastAsia="zh-TW"/>
+        </w:rPr>
+        <w:t xml:space="preserve">  to</w:t>
+      </w:r>
+      <w:proofErr w:type="gramEnd"/>
+      <w:r>
+        <w:rPr>
+          <w:lang w:eastAsia="zh-TW"/>
+        </w:rPr>
+        <w:t xml:space="preserve"> “</w:t>
       </w:r>
       <w:r>
         <w:rPr>
@@ -2768,8 +4190,16 @@
         <w:rPr>
           <w:lang w:eastAsia="zh-TW"/>
         </w:rPr>
-        <w:t>arranges them in two axis</w:t>
-      </w:r>
+        <w:t xml:space="preserve">arranges them in two </w:t>
+      </w:r>
+      <w:proofErr w:type="gramStart"/>
+      <w:r>
+        <w:rPr>
+          <w:lang w:eastAsia="zh-TW"/>
+        </w:rPr>
+        <w:t>axis</w:t>
+      </w:r>
+      <w:proofErr w:type="gramEnd"/>
       <w:r>
         <w:rPr>
           <w:lang w:eastAsia="zh-TW"/>
@@ -2924,7 +4354,39 @@
           <w:color w:val="FF0000"/>
           <w:lang w:eastAsia="zh-TW"/>
         </w:rPr>
-        <w:t xml:space="preserve">helping all learners to focus on a concrete product. Then we will oriented the courses, the skills and the infrastructure to support the product development activity. Therefore, using rectangle diagrams might not be adequate. We want to show that everything converge into the PRODUCT. </w:t>
+        <w:t xml:space="preserve">helping all learners to focus on a concrete product. Then we will </w:t>
+      </w:r>
+      <w:proofErr w:type="gramStart"/>
+      <w:r>
+        <w:rPr>
+          <w:color w:val="FF0000"/>
+          <w:lang w:eastAsia="zh-TW"/>
+        </w:rPr>
+        <w:t>oriented</w:t>
+      </w:r>
+      <w:proofErr w:type="gramEnd"/>
+      <w:r>
+        <w:rPr>
+          <w:color w:val="FF0000"/>
+          <w:lang w:eastAsia="zh-TW"/>
+        </w:rPr>
+        <w:t xml:space="preserve"> the courses, the skills and the infrastructure to support the product development activity. Therefore, using rectangle diagrams might not be adequate. We want to show that everything </w:t>
+      </w:r>
+      <w:proofErr w:type="gramStart"/>
+      <w:r>
+        <w:rPr>
+          <w:color w:val="FF0000"/>
+          <w:lang w:eastAsia="zh-TW"/>
+        </w:rPr>
+        <w:t>converge</w:t>
+      </w:r>
+      <w:proofErr w:type="gramEnd"/>
+      <w:r>
+        <w:rPr>
+          <w:color w:val="FF0000"/>
+          <w:lang w:eastAsia="zh-TW"/>
+        </w:rPr>
+        <w:t xml:space="preserve"> into the PRODUCT. </w:t>
       </w:r>
       <w:r>
         <w:rPr>
@@ -3332,7 +4794,21 @@
         <w:rPr>
           <w:lang w:eastAsia="zh-TW"/>
         </w:rPr>
-        <w:t xml:space="preserve">, the S-Curve (as shown in the digragm). </w:t>
+        <w:t xml:space="preserve">, the S-Curve (as shown in the </w:t>
+      </w:r>
+      <w:proofErr w:type="spellStart"/>
+      <w:r>
+        <w:rPr>
+          <w:lang w:eastAsia="zh-TW"/>
+        </w:rPr>
+        <w:t>digragm</w:t>
+      </w:r>
+      <w:proofErr w:type="spellEnd"/>
+      <w:r>
+        <w:rPr>
+          <w:lang w:eastAsia="zh-TW"/>
+        </w:rPr>
+        <w:t xml:space="preserve">). </w:t>
       </w:r>
       <w:r>
         <w:rPr>
@@ -3496,8 +4972,16 @@
         <w:rPr>
           <w:lang w:eastAsia="zh-TW"/>
         </w:rPr>
-        <w:t xml:space="preserve"> we proposed the use of Arduino</w:t>
-      </w:r>
+        <w:t xml:space="preserve"> we proposed the use of </w:t>
+      </w:r>
+      <w:proofErr w:type="spellStart"/>
+      <w:r>
+        <w:rPr>
+          <w:lang w:eastAsia="zh-TW"/>
+        </w:rPr>
+        <w:t>Arduino</w:t>
+      </w:r>
+      <w:proofErr w:type="spellEnd"/>
       <w:r>
         <w:rPr>
           <w:lang w:eastAsia="zh-TW"/>
@@ -3828,7 +5312,21 @@
         <w:rPr>
           <w:lang w:eastAsia="zh-TW"/>
         </w:rPr>
-        <w:t xml:space="preserve">instruct our participants to use other real-time data services and computable knowledge engine such as Wolfram|Alpha, </w:t>
+        <w:t xml:space="preserve">instruct our participants to use other real-time data services and computable knowledge engine such as </w:t>
+      </w:r>
+      <w:proofErr w:type="spellStart"/>
+      <w:r>
+        <w:rPr>
+          <w:lang w:eastAsia="zh-TW"/>
+        </w:rPr>
+        <w:t>Wolfram|Alpha</w:t>
+      </w:r>
+      <w:proofErr w:type="spellEnd"/>
+      <w:r>
+        <w:rPr>
+          <w:lang w:eastAsia="zh-TW"/>
+        </w:rPr>
+        <w:t xml:space="preserve">, </w:t>
       </w:r>
       <w:r>
         <w:rPr>
@@ -3916,11 +5414,47 @@
         </w:rPr>
         <w:t xml:space="preserve"> </w:t>
       </w:r>
-      <w:r>
-        <w:rPr>
-          <w:lang w:eastAsia="zh-TW"/>
-        </w:rPr>
-        <w:t xml:space="preserve">Data Synchronization services such as DropBox and GitHub are used by both XLP instructor to design XLP programs, and they are also used by XLP </w:t>
+      <w:proofErr w:type="gramStart"/>
+      <w:r>
+        <w:rPr>
+          <w:lang w:eastAsia="zh-TW"/>
+        </w:rPr>
+        <w:t xml:space="preserve">Data Synchronization services such as </w:t>
+      </w:r>
+      <w:proofErr w:type="spellStart"/>
+      <w:r>
+        <w:rPr>
+          <w:lang w:eastAsia="zh-TW"/>
+        </w:rPr>
+        <w:t>DropBox</w:t>
+      </w:r>
+      <w:proofErr w:type="spellEnd"/>
+      <w:r>
+        <w:rPr>
+          <w:lang w:eastAsia="zh-TW"/>
+        </w:rPr>
+        <w:t xml:space="preserve"> and </w:t>
+      </w:r>
+      <w:proofErr w:type="spellStart"/>
+      <w:r>
+        <w:rPr>
+          <w:lang w:eastAsia="zh-TW"/>
+        </w:rPr>
+        <w:t>GitHub</w:t>
+      </w:r>
+      <w:proofErr w:type="spellEnd"/>
+      <w:r>
+        <w:rPr>
+          <w:lang w:eastAsia="zh-TW"/>
+        </w:rPr>
+        <w:t xml:space="preserve"> are used by both XLP instructor to design XLP programs</w:t>
+      </w:r>
+      <w:proofErr w:type="gramEnd"/>
+      <w:r>
+        <w:rPr>
+          <w:lang w:eastAsia="zh-TW"/>
+        </w:rPr>
+        <w:t xml:space="preserve">, and they are also used by XLP </w:t>
       </w:r>
       <w:r>
         <w:rPr>
@@ -3956,7 +5490,21 @@
         <w:rPr>
           <w:lang w:eastAsia="zh-TW"/>
         </w:rPr>
-        <w:t xml:space="preserve">use these network-services is also a major learning </w:t>
+        <w:t xml:space="preserve">use these network-services </w:t>
+      </w:r>
+      <w:proofErr w:type="gramStart"/>
+      <w:r>
+        <w:rPr>
+          <w:lang w:eastAsia="zh-TW"/>
+        </w:rPr>
+        <w:t>is</w:t>
+      </w:r>
+      <w:proofErr w:type="gramEnd"/>
+      <w:r>
+        <w:rPr>
+          <w:lang w:eastAsia="zh-TW"/>
+        </w:rPr>
+        <w:t xml:space="preserve"> also a major learning </w:t>
       </w:r>
       <w:r>
         <w:rPr>
@@ -4003,8 +5551,13 @@
       <w:r>
         <w:t xml:space="preserve">Title: </w:t>
       </w:r>
-      <w:r>
-        <w:t>eXtreme Learning Process in Tsinghua</w:t>
+      <w:proofErr w:type="spellStart"/>
+      <w:r>
+        <w:t>eXtreme</w:t>
+      </w:r>
+      <w:proofErr w:type="spellEnd"/>
+      <w:r>
+        <w:t xml:space="preserve"> Learning Process in Tsinghua</w:t>
       </w:r>
       <w:r>
         <w:t>)</w:t>
@@ -4084,7 +5637,14 @@
         <w:rPr>
           <w:lang w:eastAsia="zh-TW"/>
         </w:rPr>
-        <w:t xml:space="preserve">: Past XLP Activities </w:t>
+        <w:t xml:space="preserve">: Past XLP </w:t>
+      </w:r>
+      <w:proofErr w:type="gramStart"/>
+      <w:r>
+        <w:rPr>
+          <w:lang w:eastAsia="zh-TW"/>
+        </w:rPr>
+        <w:t xml:space="preserve">Activities </w:t>
       </w:r>
       <w:r>
         <w:rPr>
@@ -4092,6 +5652,7 @@
         </w:rPr>
         <w:t>)</w:t>
       </w:r>
+      <w:proofErr w:type="gramEnd"/>
     </w:p>
     <w:p>
       <w:pPr>
@@ -4117,7 +5678,35 @@
         <w:rPr>
           <w:lang w:eastAsia="zh-TW"/>
         </w:rPr>
-        <w:t>In the last few years, we have been applying XLP to various types of curriculum design. It includes semester-long courses, and week-long intensive hackathon-like activities.</w:t>
+        <w:t xml:space="preserve">In the last few years, we have been applying XLP to various types of curriculum design. It includes semester-long courses, and </w:t>
+      </w:r>
+      <w:proofErr w:type="gramStart"/>
+      <w:r>
+        <w:rPr>
+          <w:lang w:eastAsia="zh-TW"/>
+        </w:rPr>
+        <w:t>week-long</w:t>
+      </w:r>
+      <w:proofErr w:type="gramEnd"/>
+      <w:r>
+        <w:rPr>
+          <w:lang w:eastAsia="zh-TW"/>
+        </w:rPr>
+        <w:t xml:space="preserve"> intensive </w:t>
+      </w:r>
+      <w:proofErr w:type="spellStart"/>
+      <w:r>
+        <w:rPr>
+          <w:lang w:eastAsia="zh-TW"/>
+        </w:rPr>
+        <w:t>hackathon</w:t>
+      </w:r>
+      <w:proofErr w:type="spellEnd"/>
+      <w:r>
+        <w:rPr>
+          <w:lang w:eastAsia="zh-TW"/>
+        </w:rPr>
+        <w:t>-like activities.</w:t>
       </w:r>
       <w:r>
         <w:rPr>
@@ -4136,7 +5725,23 @@
           <w:color w:val="FF0000"/>
           <w:lang w:eastAsia="zh-TW"/>
         </w:rPr>
-        <w:t>Use this opportunity to identify all the media assets, pictures, videos, and publications, that relates to all the following activities. Then, use them for enriching the brochure.</w:t>
+        <w:t xml:space="preserve">Use this opportunity to identify all the media assets, pictures, videos, and </w:t>
+      </w:r>
+      <w:proofErr w:type="gramStart"/>
+      <w:r>
+        <w:rPr>
+          <w:color w:val="FF0000"/>
+          <w:lang w:eastAsia="zh-TW"/>
+        </w:rPr>
+        <w:t>publications, that</w:t>
+      </w:r>
+      <w:proofErr w:type="gramEnd"/>
+      <w:r>
+        <w:rPr>
+          <w:color w:val="FF0000"/>
+          <w:lang w:eastAsia="zh-TW"/>
+        </w:rPr>
+        <w:t xml:space="preserve"> relates to all the following activities. Then, use them for enriching the brochure.</w:t>
       </w:r>
       <w:r>
         <w:rPr>
@@ -4236,7 +5841,23 @@
           <w:color w:val="FF6600"/>
           <w:lang w:eastAsia="zh-TW"/>
         </w:rPr>
-        <w:t>a video of some Lego Mindstorm project created in this class</w:t>
+        <w:t xml:space="preserve">a video of some Lego </w:t>
+      </w:r>
+      <w:proofErr w:type="spellStart"/>
+      <w:r>
+        <w:rPr>
+          <w:color w:val="FF6600"/>
+          <w:lang w:eastAsia="zh-TW"/>
+        </w:rPr>
+        <w:t>Mindstorm</w:t>
+      </w:r>
+      <w:proofErr w:type="spellEnd"/>
+      <w:r>
+        <w:rPr>
+          <w:color w:val="FF6600"/>
+          <w:lang w:eastAsia="zh-TW"/>
+        </w:rPr>
+        <w:t xml:space="preserve"> project created in this class</w:t>
       </w:r>
       <w:r>
         <w:rPr>
@@ -4552,7 +6173,23 @@
           <w:color w:val="FF6600"/>
           <w:lang w:eastAsia="zh-TW"/>
         </w:rPr>
-        <w:t>(A video link to Youtube: http://www.youtube.com/watch?v=SHswPsntuRc)</w:t>
+        <w:t xml:space="preserve">(A video link to </w:t>
+      </w:r>
+      <w:proofErr w:type="spellStart"/>
+      <w:r>
+        <w:rPr>
+          <w:color w:val="FF6600"/>
+          <w:lang w:eastAsia="zh-TW"/>
+        </w:rPr>
+        <w:t>Youtube</w:t>
+      </w:r>
+      <w:proofErr w:type="spellEnd"/>
+      <w:r>
+        <w:rPr>
+          <w:color w:val="FF6600"/>
+          <w:lang w:eastAsia="zh-TW"/>
+        </w:rPr>
+        <w:t>: http://www.youtube.com/watch?v=SHswPsntuRc)</w:t>
       </w:r>
     </w:p>
     <w:p>
@@ -4755,12 +6392,21 @@
           <w:lang w:eastAsia="zh-TW"/>
         </w:rPr>
       </w:pPr>
-      <w:r>
-        <w:rPr>
-          <w:color w:val="FF0000"/>
-          <w:lang w:eastAsia="zh-TW"/>
-        </w:rPr>
-        <w:t>An 1</w:t>
+      <w:proofErr w:type="gramStart"/>
+      <w:r>
+        <w:rPr>
+          <w:color w:val="FF0000"/>
+          <w:lang w:eastAsia="zh-TW"/>
+        </w:rPr>
+        <w:t>An</w:t>
+      </w:r>
+      <w:proofErr w:type="gramEnd"/>
+      <w:r>
+        <w:rPr>
+          <w:color w:val="FF0000"/>
+          <w:lang w:eastAsia="zh-TW"/>
+        </w:rPr>
+        <w:t xml:space="preserve"> 1</w:t>
       </w:r>
       <w:r>
         <w:rPr>
@@ -4788,7 +6434,23 @@
           <w:color w:val="FF0000"/>
           <w:lang w:eastAsia="zh-TW"/>
         </w:rPr>
-        <w:t>Beijing Petro Chemical Universiy.</w:t>
+        <w:t xml:space="preserve">Beijing Petro Chemical </w:t>
+      </w:r>
+      <w:proofErr w:type="spellStart"/>
+      <w:r>
+        <w:rPr>
+          <w:color w:val="FF0000"/>
+          <w:lang w:eastAsia="zh-TW"/>
+        </w:rPr>
+        <w:t>Universiy</w:t>
+      </w:r>
+      <w:proofErr w:type="spellEnd"/>
+      <w:r>
+        <w:rPr>
+          <w:color w:val="FF0000"/>
+          <w:lang w:eastAsia="zh-TW"/>
+        </w:rPr>
+        <w:t>.</w:t>
       </w:r>
     </w:p>
     <w:p>
@@ -4813,8 +6475,49 @@
           <w:color w:val="FF0000"/>
           <w:lang w:eastAsia="zh-TW"/>
         </w:rPr>
-        <w:t>A social service completely conducted by students. Invited more than 500 people around China, including XiCheJian, and MakeSense from Shanghai. Displayed many existing projects, and conducted many on-site workshop during that day.</w:t>
-      </w:r>
+        <w:t xml:space="preserve">A social service completely conducted by students. Invited more than 500 people around China, including </w:t>
+      </w:r>
+      <w:proofErr w:type="spellStart"/>
+      <w:r>
+        <w:rPr>
+          <w:color w:val="FF0000"/>
+          <w:lang w:eastAsia="zh-TW"/>
+        </w:rPr>
+        <w:t>XiCheJian</w:t>
+      </w:r>
+      <w:proofErr w:type="spellEnd"/>
+      <w:r>
+        <w:rPr>
+          <w:color w:val="FF0000"/>
+          <w:lang w:eastAsia="zh-TW"/>
+        </w:rPr>
+        <w:t xml:space="preserve">, and </w:t>
+      </w:r>
+      <w:proofErr w:type="spellStart"/>
+      <w:r>
+        <w:rPr>
+          <w:color w:val="FF0000"/>
+          <w:lang w:eastAsia="zh-TW"/>
+        </w:rPr>
+        <w:t>MakeSense</w:t>
+      </w:r>
+      <w:proofErr w:type="spellEnd"/>
+      <w:r>
+        <w:rPr>
+          <w:color w:val="FF0000"/>
+          <w:lang w:eastAsia="zh-TW"/>
+        </w:rPr>
+        <w:t xml:space="preserve"> from Shanghai. </w:t>
+      </w:r>
+      <w:proofErr w:type="gramStart"/>
+      <w:r>
+        <w:rPr>
+          <w:color w:val="FF0000"/>
+          <w:lang w:eastAsia="zh-TW"/>
+        </w:rPr>
+        <w:t>Displayed many existing projects, and conducted many on-site workshop during that day.</w:t>
+      </w:r>
+      <w:proofErr w:type="gramEnd"/>
       <w:r>
         <w:rPr>
           <w:color w:val="FF0000"/>
@@ -4868,7 +6571,15 @@
     </w:p>
     <w:p>
       <w:r>
-        <w:t>Suggestion: (“Synchronization Points Between Instructors (CDs) and Students(XMs)”)</w:t>
+        <w:t xml:space="preserve">Suggestion: (“Synchronization Points Between Instructors (CDs) and </w:t>
+      </w:r>
+      <w:proofErr w:type="gramStart"/>
+      <w:r>
+        <w:t>Students(</w:t>
+      </w:r>
+      <w:proofErr w:type="gramEnd"/>
+      <w:r>
+        <w:t>XMs)”)</w:t>
       </w:r>
     </w:p>
     <w:p>
@@ -4948,7 +6659,71 @@
         <w:rPr>
           <w:color w:val="FF0000"/>
         </w:rPr>
-        <w:t>The skill to manage time is one of the most essential skill for personal or group success. Here, we have the mechanism to help people in groups learn that in depth. We use Version Control System such as GitHub, to record the incremental progression of their Work-In-Process results, precisely identify the times of their incremental progression. We also use Dynamic Project Control, to plan for the future activities or intended outcomes, that are to be created during a planned period of time. These two instruments, help people to become highly aware of time management. More importantly, provides a scalable mechanism to record</w:t>
+        <w:t xml:space="preserve">The skill to manage time is one of the most essential </w:t>
+      </w:r>
+      <w:proofErr w:type="gramStart"/>
+      <w:r>
+        <w:rPr>
+          <w:color w:val="FF0000"/>
+        </w:rPr>
+        <w:t>skill</w:t>
+      </w:r>
+      <w:proofErr w:type="gramEnd"/>
+      <w:r>
+        <w:rPr>
+          <w:color w:val="FF0000"/>
+        </w:rPr>
+        <w:t xml:space="preserve"> for personal or group success. Here, we have the mechanism to help people in groups learn that in depth. We use Version Control System such as </w:t>
+      </w:r>
+      <w:proofErr w:type="spellStart"/>
+      <w:proofErr w:type="gramStart"/>
+      <w:r>
+        <w:rPr>
+          <w:color w:val="FF0000"/>
+        </w:rPr>
+        <w:t>GitHub</w:t>
+      </w:r>
+      <w:proofErr w:type="spellEnd"/>
+      <w:r>
+        <w:rPr>
+          <w:color w:val="FF0000"/>
+        </w:rPr>
+        <w:t>,</w:t>
+      </w:r>
+      <w:proofErr w:type="gramEnd"/>
+      <w:r>
+        <w:rPr>
+          <w:color w:val="FF0000"/>
+        </w:rPr>
+        <w:t xml:space="preserve"> to record the incremental progression of their Work-In-Process results, precisely identify the times of their incremental progression. We also use Dynamic Project Control, to plan for the future activities or intended </w:t>
+      </w:r>
+      <w:proofErr w:type="gramStart"/>
+      <w:r>
+        <w:rPr>
+          <w:color w:val="FF0000"/>
+        </w:rPr>
+        <w:t>outcomes, that</w:t>
+      </w:r>
+      <w:proofErr w:type="gramEnd"/>
+      <w:r>
+        <w:rPr>
+          <w:color w:val="FF0000"/>
+        </w:rPr>
+        <w:t xml:space="preserve"> are to be created during a planned period of time. These two </w:t>
+      </w:r>
+      <w:proofErr w:type="gramStart"/>
+      <w:r>
+        <w:rPr>
+          <w:color w:val="FF0000"/>
+        </w:rPr>
+        <w:t>instruments,</w:t>
+      </w:r>
+      <w:proofErr w:type="gramEnd"/>
+      <w:r>
+        <w:rPr>
+          <w:color w:val="FF0000"/>
+        </w:rPr>
+        <w:t xml:space="preserve"> help people to become highly aware of time management. More importantly, provides a scalable mechanism to record</w:t>
       </w:r>
       <w:r>
         <w:rPr>
@@ -5061,7 +6836,35 @@
         <w:rPr>
           <w:color w:val="FF0000"/>
         </w:rPr>
-        <w:t xml:space="preserve">At Toyhouse, we define a mechanism to orchestrate learning activities using an Workflow Approach. Using Dynamic Project Control (DPC) as a planning mechanism. Then, we have all users register their incremental progression using Blog Entries, and Version Control Systems such as GitHub. Also students and instructors are also required to learn various information technology tools and intellectual property licensing protocols, such as Creative Common’s various icons. These </w:t>
+        <w:t xml:space="preserve">At Toyhouse, we define a mechanism to orchestrate learning activities using </w:t>
+      </w:r>
+      <w:proofErr w:type="gramStart"/>
+      <w:r>
+        <w:rPr>
+          <w:color w:val="FF0000"/>
+        </w:rPr>
+        <w:t>an</w:t>
+      </w:r>
+      <w:proofErr w:type="gramEnd"/>
+      <w:r>
+        <w:rPr>
+          <w:color w:val="FF0000"/>
+        </w:rPr>
+        <w:t xml:space="preserve"> Workflow Approach. Using Dynamic Project Control (DPC) as a planning mechanism. Then, we have all users register their incremental progression using Blog Entries, and Version Control Systems such as </w:t>
+      </w:r>
+      <w:proofErr w:type="spellStart"/>
+      <w:r>
+        <w:rPr>
+          <w:color w:val="FF0000"/>
+        </w:rPr>
+        <w:t>GitHub</w:t>
+      </w:r>
+      <w:proofErr w:type="spellEnd"/>
+      <w:r>
+        <w:rPr>
+          <w:color w:val="FF0000"/>
+        </w:rPr>
+        <w:t xml:space="preserve">. Also students and instructors are also required to learn various information technology tools and intellectual property licensing protocols, such as Creative Common’s various icons. These </w:t>
       </w:r>
       <w:r>
         <w:rPr>
@@ -5118,7 +6921,15 @@
         </w:rPr>
       </w:pPr>
       <w:r>
-        <w:t xml:space="preserve">For people in Tsinghua, just use an asterisk to denote them, and put a footnote the explain what it is. </w:t>
+        <w:t xml:space="preserve">For people in Tsinghua, just use an asterisk to denote them, and put a footnote </w:t>
+      </w:r>
+      <w:proofErr w:type="gramStart"/>
+      <w:r>
+        <w:t>the explain</w:t>
+      </w:r>
+      <w:proofErr w:type="gramEnd"/>
+      <w:r>
+        <w:t xml:space="preserve"> what it is. </w:t>
       </w:r>
     </w:p>
     <w:p/>
@@ -5189,7 +7000,35 @@
         <w:rPr>
           <w:color w:val="FF0000"/>
         </w:rPr>
-        <w:t>To fully enjoy a unique learning experience, relevant rituals and activities must be able to truly touch the hearts of the students. XLP takes great care to design stages of ceremonial mechanisms to ensure that students receives the message of the intended learning outcome:”Work Hard, Play Hard”.</w:t>
+        <w:t xml:space="preserve">To fully enjoy a unique learning experience, relevant rituals and activities must be able to truly touch the hearts of the students. XLP takes great care to design stages of ceremonial mechanisms to ensure that </w:t>
+      </w:r>
+      <w:proofErr w:type="gramStart"/>
+      <w:r>
+        <w:rPr>
+          <w:color w:val="FF0000"/>
+        </w:rPr>
+        <w:t>students receives</w:t>
+      </w:r>
+      <w:proofErr w:type="gramEnd"/>
+      <w:r>
+        <w:rPr>
+          <w:color w:val="FF0000"/>
+        </w:rPr>
+        <w:t xml:space="preserve"> the message of the intended learning </w:t>
+      </w:r>
+      <w:proofErr w:type="spellStart"/>
+      <w:r>
+        <w:rPr>
+          <w:color w:val="FF0000"/>
+        </w:rPr>
+        <w:t>outcome:”Work</w:t>
+      </w:r>
+      <w:proofErr w:type="spellEnd"/>
+      <w:r>
+        <w:rPr>
+          <w:color w:val="FF0000"/>
+        </w:rPr>
+        <w:t xml:space="preserve"> Hard, Play Hard”.</w:t>
       </w:r>
       <w:r>
         <w:rPr>
@@ -5258,6 +7097,7 @@
       <w:r>
         <w:t>Suggestion: (</w:t>
       </w:r>
+      <w:proofErr w:type="spellStart"/>
       <w:r>
         <w:t>Title:</w:t>
       </w:r>
@@ -5267,6 +7107,7 @@
       <w:r>
         <w:t>Website</w:t>
       </w:r>
+      <w:proofErr w:type="spellEnd"/>
       <w:r>
         <w:t>:</w:t>
       </w:r>
@@ -5412,20 +7253,54 @@
           <w:color w:val="FF6600"/>
           <w:lang w:eastAsia="zh-CN"/>
         </w:rPr>
-        <w:t xml:space="preserve">Founder of Hackerspaces, Mitch Altman, </w:t>
-      </w:r>
+        <w:t xml:space="preserve">Founder of </w:t>
+      </w:r>
+      <w:proofErr w:type="spellStart"/>
       <w:r>
         <w:rPr>
           <w:color w:val="FF6600"/>
           <w:lang w:eastAsia="zh-CN"/>
         </w:rPr>
-        <w:t xml:space="preserve">Open Source Ecology Founder, Dr. Marcin </w:t>
-      </w:r>
+        <w:t>Hackerspaces</w:t>
+      </w:r>
+      <w:proofErr w:type="spellEnd"/>
       <w:r>
         <w:rPr>
           <w:color w:val="FF6600"/>
           <w:lang w:eastAsia="zh-CN"/>
         </w:rPr>
+        <w:t xml:space="preserve">, Mitch Altman, </w:t>
+      </w:r>
+      <w:r>
+        <w:rPr>
+          <w:color w:val="FF6600"/>
+          <w:lang w:eastAsia="zh-CN"/>
+        </w:rPr>
+        <w:t xml:space="preserve">Open Source Ecology Founder, Dr. </w:t>
+      </w:r>
+      <w:proofErr w:type="spellStart"/>
+      <w:proofErr w:type="gramStart"/>
+      <w:r>
+        <w:rPr>
+          <w:color w:val="FF6600"/>
+          <w:lang w:eastAsia="zh-CN"/>
+        </w:rPr>
+        <w:t>Marcin</w:t>
+      </w:r>
+      <w:proofErr w:type="spellEnd"/>
+      <w:r>
+        <w:rPr>
+          <w:color w:val="FF6600"/>
+          <w:lang w:eastAsia="zh-CN"/>
+        </w:rPr>
+        <w:t xml:space="preserve"> </w:t>
+      </w:r>
+      <w:proofErr w:type="spellStart"/>
+      <w:r>
+        <w:rPr>
+          <w:color w:val="FF6600"/>
+          <w:lang w:eastAsia="zh-CN"/>
+        </w:rPr>
         <w:t>Jak</w:t>
       </w:r>
       <w:r>
@@ -5435,6 +7310,7 @@
         </w:rPr>
         <w:t>ubaoski</w:t>
       </w:r>
+      <w:proofErr w:type="spellEnd"/>
       <w:r>
         <w:rPr>
           <w:color w:val="FF6600"/>
@@ -5454,13 +7330,29 @@
           <w:color w:val="FF6600"/>
           <w:lang w:eastAsia="zh-CN"/>
         </w:rPr>
-        <w:t xml:space="preserve">Luc Barthlet, </w:t>
-      </w:r>
+        <w:t xml:space="preserve">Luc </w:t>
+      </w:r>
+      <w:proofErr w:type="spellStart"/>
       <w:r>
         <w:rPr>
           <w:color w:val="FF6600"/>
           <w:lang w:eastAsia="zh-CN"/>
         </w:rPr>
+        <w:t>Barthlet</w:t>
+      </w:r>
+      <w:proofErr w:type="spellEnd"/>
+      <w:r>
+        <w:rPr>
+          <w:color w:val="FF6600"/>
+          <w:lang w:eastAsia="zh-CN"/>
+        </w:rPr>
+        <w:t xml:space="preserve">, </w:t>
+      </w:r>
+      <w:r>
+        <w:rPr>
+          <w:color w:val="FF6600"/>
+          <w:lang w:eastAsia="zh-CN"/>
+        </w:rPr>
         <w:t xml:space="preserve">New American Foundation’s Emily Parker, </w:t>
       </w:r>
       <w:r>
@@ -5476,6 +7368,7 @@
         </w:rPr>
         <w:t>d many others.</w:t>
       </w:r>
+      <w:proofErr w:type="gramEnd"/>
       <w:r>
         <w:rPr>
           <w:lang w:eastAsia="zh-CN"/>
@@ -5568,7 +7461,21 @@
         <w:rPr>
           <w:lang w:eastAsia="zh-CN"/>
         </w:rPr>
-        <w:t xml:space="preserve">Please have the new assistants try to translate these text into Chinese, then, </w:t>
+        <w:t xml:space="preserve">Please have the new assistants try to translate </w:t>
+      </w:r>
+      <w:proofErr w:type="gramStart"/>
+      <w:r>
+        <w:rPr>
+          <w:lang w:eastAsia="zh-CN"/>
+        </w:rPr>
+        <w:t>these text</w:t>
+      </w:r>
+      <w:proofErr w:type="gramEnd"/>
+      <w:r>
+        <w:rPr>
+          <w:lang w:eastAsia="zh-CN"/>
+        </w:rPr>
+        <w:t xml:space="preserve"> into Chinese, then, </w:t>
       </w:r>
       <w:r>
         <w:rPr>
@@ -5843,7 +7750,6 @@
   <w:style w:type="character" w:default="1" w:styleId="DefaultParagraphFont">
     <w:name w:val="Default Paragraph Font"/>
     <w:uiPriority w:val="1"/>
-    <w:semiHidden/>
     <w:unhideWhenUsed/>
   </w:style>
   <w:style w:type="table" w:default="1" w:styleId="TableNormal">
@@ -6040,7 +7946,6 @@
   <w:style w:type="character" w:default="1" w:styleId="DefaultParagraphFont">
     <w:name w:val="Default Paragraph Font"/>
     <w:uiPriority w:val="1"/>
-    <w:semiHidden/>
     <w:unhideWhenUsed/>
   </w:style>
   <w:style w:type="table" w:default="1" w:styleId="TableNormal">

</xml_diff>